<commit_message>
nomeclatura de reglas acomodada en el codigo, agrego algunas tablas per de ciencias exactas
</commit_message>
<xml_diff>
--- a/OAS/Documentacion/2 - Tablas PER/2 - Orientacion a ciencias exactas.docx
+++ b/OAS/Documentacion/2 - Tablas PER/2 - Orientacion a ciencias exactas.docx
@@ -27,7 +27,13 @@
               <w:rPr>
                 <w:b/>
               </w:rPr>
-              <w:t>IdRegla = 16</w:t>
+              <w:t>IdRegla = 1</w:t>
+            </w:r>
+            <w:r>
+              <w:rPr>
+                <w:b/>
+              </w:rPr>
+              <w:t>7</w:t>
             </w:r>
           </w:p>
         </w:tc>
@@ -67,7 +73,39 @@
           </w:tcPr>
           <w:p>
             <w:r>
-              <w:t>El alumno será orientado a la rama de ciencias si votó entre sus materias preferidas “Matematica 1”, “Matematica 2”, “Matematica 3” y “Matematica discreta”</w:t>
+              <w:t>El alumno será orientado a la rama de ciencias si votó entre sus materias preferidas “</w:t>
+            </w:r>
+            <w:proofErr w:type="spellStart"/>
+            <w:r>
+              <w:t>Matematica</w:t>
+            </w:r>
+            <w:proofErr w:type="spellEnd"/>
+            <w:r>
+              <w:t xml:space="preserve"> 1”, “</w:t>
+            </w:r>
+            <w:proofErr w:type="spellStart"/>
+            <w:r>
+              <w:t>Matematica</w:t>
+            </w:r>
+            <w:proofErr w:type="spellEnd"/>
+            <w:r>
+              <w:t xml:space="preserve"> 2”, “</w:t>
+            </w:r>
+            <w:proofErr w:type="spellStart"/>
+            <w:r>
+              <w:t>Matematica</w:t>
+            </w:r>
+            <w:proofErr w:type="spellEnd"/>
+            <w:r>
+              <w:t xml:space="preserve"> 3” y “</w:t>
+            </w:r>
+            <w:proofErr w:type="spellStart"/>
+            <w:r>
+              <w:t>Matematica</w:t>
+            </w:r>
+            <w:proofErr w:type="spellEnd"/>
+            <w:r>
+              <w:t xml:space="preserve"> discreta”</w:t>
             </w:r>
           </w:p>
         </w:tc>
@@ -102,22 +140,54 @@
           </w:p>
           <w:p>
             <w:r>
-              <w:t>Existe(Materia&lt;-Nombre = “Matematica 1”)</w:t>
-            </w:r>
-          </w:p>
-          <w:p>
-            <w:r>
-              <w:t>Y Existe(Materia&lt;-Nombre = “Matematica 2”)</w:t>
-            </w:r>
-          </w:p>
-          <w:p>
-            <w:r>
-              <w:t>Y Existe(Materia&lt;-Nombre = “Matematica 3”)</w:t>
-            </w:r>
-          </w:p>
-          <w:p>
-            <w:r>
-              <w:t>Y Existe(Materia&lt;-Nombre = “Matematica discreta”)</w:t>
+              <w:t>Existe(Materia&lt;-Nombre = “</w:t>
+            </w:r>
+            <w:proofErr w:type="spellStart"/>
+            <w:r>
+              <w:t>Matematica</w:t>
+            </w:r>
+            <w:proofErr w:type="spellEnd"/>
+            <w:r>
+              <w:t xml:space="preserve"> 1”)</w:t>
+            </w:r>
+          </w:p>
+          <w:p>
+            <w:r>
+              <w:t>Y Existe(Materia&lt;-Nombre = “</w:t>
+            </w:r>
+            <w:proofErr w:type="spellStart"/>
+            <w:r>
+              <w:t>Matematica</w:t>
+            </w:r>
+            <w:proofErr w:type="spellEnd"/>
+            <w:r>
+              <w:t xml:space="preserve"> 2”)</w:t>
+            </w:r>
+          </w:p>
+          <w:p>
+            <w:r>
+              <w:t>Y Existe(Materia&lt;-Nombre = “</w:t>
+            </w:r>
+            <w:proofErr w:type="spellStart"/>
+            <w:r>
+              <w:t>Matematica</w:t>
+            </w:r>
+            <w:proofErr w:type="spellEnd"/>
+            <w:r>
+              <w:t xml:space="preserve"> 3”)</w:t>
+            </w:r>
+          </w:p>
+          <w:p>
+            <w:r>
+              <w:t>Y Existe(Materia&lt;-Nombre = “</w:t>
+            </w:r>
+            <w:proofErr w:type="spellStart"/>
+            <w:r>
+              <w:t>Matematica</w:t>
+            </w:r>
+            <w:proofErr w:type="spellEnd"/>
+            <w:r>
+              <w:t xml:space="preserve"> discreta”)</w:t>
             </w:r>
           </w:p>
           <w:p>
@@ -159,7 +229,13 @@
               <w:rPr>
                 <w:b/>
               </w:rPr>
-              <w:t>IdRegla = 17</w:t>
+              <w:t>IdRegla = 1</w:t>
+            </w:r>
+            <w:r>
+              <w:rPr>
+                <w:b/>
+              </w:rPr>
+              <w:t>8</w:t>
             </w:r>
           </w:p>
         </w:tc>
@@ -204,7 +280,51 @@
               </w:rPr>
             </w:pPr>
             <w:r>
-              <w:t>El alumno será orientado a la rama de ciencias si votó entre sus materias preferidas “Matematica 1”, “Matematica 2”, “Matematica 3” y “Probabilidad y estadística”.</w:t>
+              <w:t>El alumno será orientado a la rama de ciencias si votó entre sus materias preferidas “</w:t>
+            </w:r>
+            <w:proofErr w:type="spellStart"/>
+            <w:r>
+              <w:t>Matematica</w:t>
+            </w:r>
+            <w:proofErr w:type="spellEnd"/>
+            <w:r>
+              <w:t xml:space="preserve"> 1”, “</w:t>
+            </w:r>
+            <w:proofErr w:type="spellStart"/>
+            <w:r>
+              <w:t>Matematica</w:t>
+            </w:r>
+            <w:proofErr w:type="spellEnd"/>
+            <w:r>
+              <w:t xml:space="preserve"> 2”, “</w:t>
+            </w:r>
+            <w:proofErr w:type="spellStart"/>
+            <w:r>
+              <w:t>Matematica</w:t>
+            </w:r>
+            <w:proofErr w:type="spellEnd"/>
+            <w:r>
+              <w:t xml:space="preserve"> 3”</w:t>
+            </w:r>
+            <w:r>
+              <w:t>,</w:t>
+            </w:r>
+            <w:r>
+              <w:t xml:space="preserve"> “Probabilidad y estadística”</w:t>
+            </w:r>
+            <w:r>
+              <w:t xml:space="preserve"> y “</w:t>
+            </w:r>
+            <w:proofErr w:type="spellStart"/>
+            <w:r>
+              <w:t>Ingenieria</w:t>
+            </w:r>
+            <w:proofErr w:type="spellEnd"/>
+            <w:r>
+              <w:t xml:space="preserve"> de Software 3”</w:t>
+            </w:r>
+            <w:r>
+              <w:t>.</w:t>
             </w:r>
           </w:p>
         </w:tc>
@@ -239,22 +359,67 @@
           </w:p>
           <w:p>
             <w:r>
-              <w:t>Existe(Materia&lt;-Nombre = “Matematica 1”)</w:t>
-            </w:r>
-          </w:p>
-          <w:p>
-            <w:r>
-              <w:t>Y Existe(Materia&lt;-Nombre = “Matematica 2”)</w:t>
-            </w:r>
-          </w:p>
-          <w:p>
-            <w:r>
-              <w:t>Y Existe(Materia&lt;-Nombre = “Matematica 3”)</w:t>
-            </w:r>
-          </w:p>
-          <w:p>
-            <w:r>
-              <w:t>Y Existe(Materia&lt;-Nombre = “Probabilidad y estadistica”)</w:t>
+              <w:t>Existe(Materia&lt;-Nombre = “</w:t>
+            </w:r>
+            <w:proofErr w:type="spellStart"/>
+            <w:r>
+              <w:t>Matematica</w:t>
+            </w:r>
+            <w:proofErr w:type="spellEnd"/>
+            <w:r>
+              <w:t xml:space="preserve"> 1”)</w:t>
+            </w:r>
+          </w:p>
+          <w:p>
+            <w:r>
+              <w:t>Y Existe(Materia&lt;-Nombre = “</w:t>
+            </w:r>
+            <w:proofErr w:type="spellStart"/>
+            <w:r>
+              <w:t>Matematica</w:t>
+            </w:r>
+            <w:proofErr w:type="spellEnd"/>
+            <w:r>
+              <w:t xml:space="preserve"> 2”)</w:t>
+            </w:r>
+          </w:p>
+          <w:p>
+            <w:r>
+              <w:t>Y Existe(Materia&lt;-Nombre = “</w:t>
+            </w:r>
+            <w:proofErr w:type="spellStart"/>
+            <w:r>
+              <w:t>Matematica</w:t>
+            </w:r>
+            <w:proofErr w:type="spellEnd"/>
+            <w:r>
+              <w:t xml:space="preserve"> 3”)</w:t>
+            </w:r>
+          </w:p>
+          <w:p>
+            <w:r>
+              <w:t xml:space="preserve">Y Existe(Materia&lt;-Nombre = “Probabilidad y </w:t>
+            </w:r>
+            <w:proofErr w:type="spellStart"/>
+            <w:r>
+              <w:t>estadistica</w:t>
+            </w:r>
+            <w:proofErr w:type="spellEnd"/>
+            <w:r>
+              <w:t>”)</w:t>
+            </w:r>
+          </w:p>
+          <w:p>
+            <w:r>
+              <w:t>Y Existe(Materia&lt;-Nombre = “</w:t>
+            </w:r>
+            <w:proofErr w:type="spellStart"/>
+            <w:r>
+              <w:t>Ingenieria</w:t>
+            </w:r>
+            <w:proofErr w:type="spellEnd"/>
+            <w:r>
+              <w:t xml:space="preserve"> de Software 3”)</w:t>
             </w:r>
           </w:p>
           <w:p>
@@ -296,7 +461,13 @@
               <w:rPr>
                 <w:b/>
               </w:rPr>
-              <w:t>IdRegla = 18</w:t>
+              <w:t>IdRegla = 1</w:t>
+            </w:r>
+            <w:r>
+              <w:rPr>
+                <w:b/>
+              </w:rPr>
+              <w:t>9</w:t>
             </w:r>
           </w:p>
         </w:tc>
@@ -336,7 +507,31 @@
           </w:tcPr>
           <w:p>
             <w:r>
-              <w:t>El alumno será orientado a la rama de ciencias si votó entre sus materias preferidas “Matematica 1”, “Matematica 3”, “Probabilidad y estadística” y “Matematica discreta”</w:t>
+              <w:t>El alumno será orientado a la rama de ciencias si votó entre sus materias preferidas “</w:t>
+            </w:r>
+            <w:proofErr w:type="spellStart"/>
+            <w:r>
+              <w:t>Matematica</w:t>
+            </w:r>
+            <w:proofErr w:type="spellEnd"/>
+            <w:r>
+              <w:t xml:space="preserve"> 1”, “</w:t>
+            </w:r>
+            <w:proofErr w:type="spellStart"/>
+            <w:r>
+              <w:t>Matematica</w:t>
+            </w:r>
+            <w:proofErr w:type="spellEnd"/>
+            <w:r>
+              <w:t xml:space="preserve"> 2”, “</w:t>
+            </w:r>
+            <w:proofErr w:type="spellStart"/>
+            <w:r>
+              <w:t>Matematica</w:t>
+            </w:r>
+            <w:proofErr w:type="spellEnd"/>
+            <w:r>
+              <w:t xml:space="preserve"> 3”, “Probabilidad y estadística” y “Bases de datos 2”.</w:t>
             </w:r>
           </w:p>
         </w:tc>
@@ -371,22 +566,59 @@
           </w:p>
           <w:p>
             <w:r>
-              <w:t>Existe(Materia&lt;-Nombre = “Matematica 1”)</w:t>
-            </w:r>
-          </w:p>
-          <w:p>
-            <w:r>
-              <w:t>Y Existe(Materia&lt;-Nombre = “Matematica 3”)</w:t>
-            </w:r>
-          </w:p>
-          <w:p>
-            <w:r>
-              <w:t>Y Existe(Materia&lt;-Nombre = “Probabilidad y estadistica”)</w:t>
-            </w:r>
-          </w:p>
-          <w:p>
-            <w:r>
-              <w:t>Y Existe(Materia&lt;-Nombre = “Matematica discreta”)</w:t>
+              <w:t>Existe(Materia&lt;-Nombre = “</w:t>
+            </w:r>
+            <w:proofErr w:type="spellStart"/>
+            <w:r>
+              <w:t>Matematica</w:t>
+            </w:r>
+            <w:proofErr w:type="spellEnd"/>
+            <w:r>
+              <w:t xml:space="preserve"> 1”)</w:t>
+            </w:r>
+          </w:p>
+          <w:p>
+            <w:r>
+              <w:t>Y Existe(Materia&lt;-Nombre = “</w:t>
+            </w:r>
+            <w:proofErr w:type="spellStart"/>
+            <w:r>
+              <w:t>Matematica</w:t>
+            </w:r>
+            <w:proofErr w:type="spellEnd"/>
+            <w:r>
+              <w:t xml:space="preserve"> 2”)</w:t>
+            </w:r>
+          </w:p>
+          <w:p>
+            <w:r>
+              <w:t>Y Existe(Materia&lt;-Nombre = “</w:t>
+            </w:r>
+            <w:proofErr w:type="spellStart"/>
+            <w:r>
+              <w:t>Matematica</w:t>
+            </w:r>
+            <w:proofErr w:type="spellEnd"/>
+            <w:r>
+              <w:t xml:space="preserve"> 3”)</w:t>
+            </w:r>
+          </w:p>
+          <w:p>
+            <w:r>
+              <w:t xml:space="preserve">Y Existe(Materia&lt;-Nombre = “Probabilidad y </w:t>
+            </w:r>
+            <w:proofErr w:type="spellStart"/>
+            <w:r>
+              <w:t>estadistica</w:t>
+            </w:r>
+            <w:proofErr w:type="spellEnd"/>
+            <w:r>
+              <w:t>”)</w:t>
+            </w:r>
+          </w:p>
+          <w:p>
+            <w:r>
+              <w:t>Y Existe(Materia&lt;-Nombre = “Bases de datos 2”)</w:t>
             </w:r>
           </w:p>
           <w:p>
@@ -428,7 +660,13 @@
               <w:rPr>
                 <w:b/>
               </w:rPr>
-              <w:t>IdRegla = 19</w:t>
+              <w:t xml:space="preserve">IdRegla = </w:t>
+            </w:r>
+            <w:r>
+              <w:rPr>
+                <w:b/>
+              </w:rPr>
+              <w:t>20</w:t>
             </w:r>
           </w:p>
         </w:tc>
@@ -468,7 +706,46 @@
           </w:tcPr>
           <w:p>
             <w:r>
-              <w:t>El alumno será orientado a la rama de ciencias si votó entre sus materias preferidas “Matematica 3”, “Probabilidad y estadística”, “Matematica discreta” e “Ingenieria de Software empirica”.</w:t>
+              <w:t>El alumno será orientado a la rama de ciencias si votó entre sus materias preferidas “</w:t>
+            </w:r>
+            <w:proofErr w:type="spellStart"/>
+            <w:r>
+              <w:t>Matematica</w:t>
+            </w:r>
+            <w:proofErr w:type="spellEnd"/>
+            <w:r>
+              <w:t xml:space="preserve"> </w:t>
+            </w:r>
+            <w:r>
+              <w:t>1</w:t>
+            </w:r>
+            <w:r>
+              <w:t xml:space="preserve">”, </w:t>
+            </w:r>
+            <w:r>
+              <w:t>“</w:t>
+            </w:r>
+            <w:proofErr w:type="spellStart"/>
+            <w:r>
+              <w:t>Matematica</w:t>
+            </w:r>
+            <w:proofErr w:type="spellEnd"/>
+            <w:r>
+              <w:t xml:space="preserve"> 2”, “</w:t>
+            </w:r>
+            <w:proofErr w:type="spellStart"/>
+            <w:r>
+              <w:t>Matematica</w:t>
+            </w:r>
+            <w:proofErr w:type="spellEnd"/>
+            <w:r>
+              <w:t xml:space="preserve"> 3”, </w:t>
+            </w:r>
+            <w:r>
+              <w:t>“Probabilidad y estadística”</w:t>
+            </w:r>
+            <w:r>
+              <w:t xml:space="preserve"> y “Sistemas operativos”.</w:t>
             </w:r>
           </w:p>
         </w:tc>
@@ -503,27 +780,70 @@
           </w:p>
           <w:p>
             <w:r>
-              <w:t>Existe(Materia&lt;-Nombre = “Matematica 3”)</w:t>
-            </w:r>
-          </w:p>
-          <w:p>
-            <w:r>
-              <w:t>Y Existe(Materia&lt;-Nombre = “Probabilidad y estadistica”)</w:t>
-            </w:r>
-          </w:p>
-          <w:p>
-            <w:r>
-              <w:t>Y Existe(Materia&lt;-Nombre = “Matematica discreta”)</w:t>
-            </w:r>
-          </w:p>
-          <w:p>
-            <w:r>
-              <w:t>Y Existe(Materia&lt;-Nombre = “Ingenieria de Software empirica”)</w:t>
+              <w:t>Existe(Materia&lt;-Nombre = “</w:t>
+            </w:r>
+            <w:proofErr w:type="spellStart"/>
+            <w:r>
+              <w:t>Matematica</w:t>
+            </w:r>
+            <w:proofErr w:type="spellEnd"/>
+            <w:r>
+              <w:t xml:space="preserve"> 1”)</w:t>
+            </w:r>
+          </w:p>
+          <w:p>
+            <w:r>
+              <w:t>Y Existe(Materia&lt;-Nombre = “</w:t>
+            </w:r>
+            <w:proofErr w:type="spellStart"/>
+            <w:r>
+              <w:t>Matematica</w:t>
+            </w:r>
+            <w:proofErr w:type="spellEnd"/>
+            <w:r>
+              <w:t xml:space="preserve"> 2”)</w:t>
             </w:r>
           </w:p>
           <w:p>
             <w:r>
               <w:lastRenderedPageBreak/>
+              <w:t>Y Existe(Materia&lt;-Nombre = “</w:t>
+            </w:r>
+            <w:proofErr w:type="spellStart"/>
+            <w:r>
+              <w:t>Matematica</w:t>
+            </w:r>
+            <w:proofErr w:type="spellEnd"/>
+            <w:r>
+              <w:t xml:space="preserve"> 3”)</w:t>
+            </w:r>
+          </w:p>
+          <w:p>
+            <w:r>
+              <w:t xml:space="preserve">Y Existe(Materia&lt;-Nombre = “Probabilidad y </w:t>
+            </w:r>
+            <w:proofErr w:type="spellStart"/>
+            <w:r>
+              <w:t>estadistica</w:t>
+            </w:r>
+            <w:proofErr w:type="spellEnd"/>
+            <w:r>
+              <w:t>”)</w:t>
+            </w:r>
+          </w:p>
+          <w:p>
+            <w:r>
+              <w:t>Y Existe(Materia&lt;-Nombre = “</w:t>
+            </w:r>
+            <w:r>
+              <w:t>Sistemas operativos</w:t>
+            </w:r>
+            <w:r>
+              <w:t>”)</w:t>
+            </w:r>
+          </w:p>
+          <w:p>
+            <w:r>
               <w:t xml:space="preserve">Entonces </w:t>
             </w:r>
           </w:p>
@@ -561,7 +881,13 @@
               <w:rPr>
                 <w:b/>
               </w:rPr>
-              <w:t>IdRegla = 20</w:t>
+              <w:t>IdRegla = 2</w:t>
+            </w:r>
+            <w:r>
+              <w:rPr>
+                <w:b/>
+              </w:rPr>
+              <w:t>1</w:t>
             </w:r>
           </w:p>
         </w:tc>
@@ -606,7 +932,31 @@
           </w:tcPr>
           <w:p>
             <w:r>
-              <w:t>El alumno será orientado a la rama de ciencias si votó entre sus materias preferidas “Matematica 3”, “Probabilidad y estadística”, “Matematica discreta” y “Fundamentos de teoria de la computacion”.</w:t>
+              <w:t>El alumno será orientado a la rama de ciencias si votó entre sus materias preferidas “</w:t>
+            </w:r>
+            <w:proofErr w:type="spellStart"/>
+            <w:r>
+              <w:t>Matemtica</w:t>
+            </w:r>
+            <w:proofErr w:type="spellEnd"/>
+            <w:r>
+              <w:t xml:space="preserve"> 1”, “</w:t>
+            </w:r>
+            <w:proofErr w:type="spellStart"/>
+            <w:r>
+              <w:t>Matematica</w:t>
+            </w:r>
+            <w:proofErr w:type="spellEnd"/>
+            <w:r>
+              <w:t xml:space="preserve"> 2”, “</w:t>
+            </w:r>
+            <w:proofErr w:type="spellStart"/>
+            <w:r>
+              <w:t>Matematica</w:t>
+            </w:r>
+            <w:proofErr w:type="spellEnd"/>
+            <w:r>
+              <w:t xml:space="preserve"> 3”, “Probabilidad y estadística” y “Espacios virtuales de trabajo colaborativo”.</w:t>
             </w:r>
           </w:p>
         </w:tc>
@@ -641,22 +991,59 @@
           </w:p>
           <w:p>
             <w:r>
-              <w:t>Existe(Materia&lt;-Nombre = “Matematica 3”)</w:t>
-            </w:r>
-          </w:p>
-          <w:p>
-            <w:r>
-              <w:t>Y Existe(Materia&lt;-Nombre = “Probabilidad y estadistica”)</w:t>
-            </w:r>
-          </w:p>
-          <w:p>
-            <w:r>
-              <w:t>Y Existe(Materia&lt;-Nombre = “Matematica discreta”)</w:t>
-            </w:r>
-          </w:p>
-          <w:p>
-            <w:r>
-              <w:t>Y Existe(Materia&lt;-Nombre = “Fundamentos de teoria de la computacion”)</w:t>
+              <w:t>Existe(Materia&lt;-Nombre = “</w:t>
+            </w:r>
+            <w:proofErr w:type="spellStart"/>
+            <w:r>
+              <w:t>Matematica</w:t>
+            </w:r>
+            <w:proofErr w:type="spellEnd"/>
+            <w:r>
+              <w:t xml:space="preserve"> 1”)</w:t>
+            </w:r>
+          </w:p>
+          <w:p>
+            <w:r>
+              <w:t>Y Existe(Materia&lt;-Nombre = “</w:t>
+            </w:r>
+            <w:proofErr w:type="spellStart"/>
+            <w:r>
+              <w:t>Matematica</w:t>
+            </w:r>
+            <w:proofErr w:type="spellEnd"/>
+            <w:r>
+              <w:t xml:space="preserve"> 2”)</w:t>
+            </w:r>
+          </w:p>
+          <w:p>
+            <w:r>
+              <w:t>Y Existe(Materia&lt;-Nombre = “</w:t>
+            </w:r>
+            <w:proofErr w:type="spellStart"/>
+            <w:r>
+              <w:t>Matematica</w:t>
+            </w:r>
+            <w:proofErr w:type="spellEnd"/>
+            <w:r>
+              <w:t xml:space="preserve"> 3”)</w:t>
+            </w:r>
+          </w:p>
+          <w:p>
+            <w:r>
+              <w:t xml:space="preserve">Y Existe(Materia&lt;-Nombre = “Probabilidad y </w:t>
+            </w:r>
+            <w:proofErr w:type="spellStart"/>
+            <w:r>
+              <w:t>estadistica</w:t>
+            </w:r>
+            <w:proofErr w:type="spellEnd"/>
+            <w:r>
+              <w:t>”)</w:t>
+            </w:r>
+          </w:p>
+          <w:p>
+            <w:r>
+              <w:t>Y Existe(Materia&lt;-Nombre = “Espacios virtuales de trabajo colaborativo”)</w:t>
             </w:r>
           </w:p>
           <w:p>
@@ -698,7 +1085,13 @@
               <w:rPr>
                 <w:b/>
               </w:rPr>
-              <w:t>IdRegla = 21</w:t>
+              <w:t>IdRegla = 2</w:t>
+            </w:r>
+            <w:r>
+              <w:rPr>
+                <w:b/>
+              </w:rPr>
+              <w:t>2</w:t>
             </w:r>
           </w:p>
         </w:tc>
@@ -738,7 +1131,34 @@
           </w:tcPr>
           <w:p>
             <w:r>
-              <w:t>El alumno será orientado a la rama de ciencias si votó entre sus materias preferidas “Matematica 1”, “Probabilidad y estadística”, “Matematica discreta” e “Ingenieria de Software empirica”.</w:t>
+              <w:t>El alumno será orientado a la rama de ciencias si votó entre sus materias preferidas “</w:t>
+            </w:r>
+            <w:proofErr w:type="spellStart"/>
+            <w:r>
+              <w:t>Matematica</w:t>
+            </w:r>
+            <w:proofErr w:type="spellEnd"/>
+            <w:r>
+              <w:t xml:space="preserve"> 1”, </w:t>
+            </w:r>
+            <w:r>
+              <w:t>“Arquitectura de computadoras”, “</w:t>
+            </w:r>
+            <w:proofErr w:type="spellStart"/>
+            <w:r>
+              <w:t>Matematica</w:t>
+            </w:r>
+            <w:proofErr w:type="spellEnd"/>
+            <w:r>
+              <w:t xml:space="preserve"> 3”, “Probabilidad y estadística” y “</w:t>
+            </w:r>
+            <w:proofErr w:type="spellStart"/>
+            <w:r>
+              <w:t>Matematica</w:t>
+            </w:r>
+            <w:proofErr w:type="spellEnd"/>
+            <w:r>
+              <w:t xml:space="preserve"> discreta”.</w:t>
             </w:r>
           </w:p>
         </w:tc>
@@ -773,22 +1193,59 @@
           </w:p>
           <w:p>
             <w:r>
-              <w:t>Existe(Materia&lt;-Nombre = “Matematica 1”)</w:t>
-            </w:r>
-          </w:p>
-          <w:p>
-            <w:r>
-              <w:t>Y Existe(Materia&lt;-Nombre = “Probabilidad y estadistica”)</w:t>
-            </w:r>
-          </w:p>
-          <w:p>
-            <w:r>
-              <w:t>Y Existe(Materia&lt;-Nombre = “Matematica discreta”)</w:t>
-            </w:r>
-          </w:p>
-          <w:p>
-            <w:r>
-              <w:t>Y Existe(Materia&lt;-Nombre = “Ingenieria de Software empirica”)</w:t>
+              <w:t>Existe(Materia&lt;-Nombre = “</w:t>
+            </w:r>
+            <w:proofErr w:type="spellStart"/>
+            <w:r>
+              <w:t>Matematica</w:t>
+            </w:r>
+            <w:proofErr w:type="spellEnd"/>
+            <w:r>
+              <w:t xml:space="preserve"> 1”)</w:t>
+            </w:r>
+          </w:p>
+          <w:p>
+            <w:r>
+              <w:t>Existe(Materia&lt;-Nombre = “Arquitectura de computadoras”)</w:t>
+            </w:r>
+          </w:p>
+          <w:p>
+            <w:r>
+              <w:t>Existe(Materia&lt;-Nombre = “</w:t>
+            </w:r>
+            <w:proofErr w:type="spellStart"/>
+            <w:r>
+              <w:t>Matematica</w:t>
+            </w:r>
+            <w:proofErr w:type="spellEnd"/>
+            <w:r>
+              <w:t xml:space="preserve"> 3”)</w:t>
+            </w:r>
+          </w:p>
+          <w:p>
+            <w:r>
+              <w:t xml:space="preserve">Y Existe(Materia&lt;-Nombre = “Probabilidad y </w:t>
+            </w:r>
+            <w:proofErr w:type="spellStart"/>
+            <w:r>
+              <w:t>estadistica</w:t>
+            </w:r>
+            <w:proofErr w:type="spellEnd"/>
+            <w:r>
+              <w:t>”)</w:t>
+            </w:r>
+          </w:p>
+          <w:p>
+            <w:r>
+              <w:t>Y Existe(Materia&lt;-Nombre = “</w:t>
+            </w:r>
+            <w:proofErr w:type="spellStart"/>
+            <w:r>
+              <w:t>Matematica</w:t>
+            </w:r>
+            <w:proofErr w:type="spellEnd"/>
+            <w:r>
+              <w:t xml:space="preserve"> discreta”)</w:t>
             </w:r>
           </w:p>
           <w:p>
@@ -830,7 +1287,13 @@
               <w:rPr>
                 <w:b/>
               </w:rPr>
-              <w:t>IdRegla = 22</w:t>
+              <w:t>IdRegla = 2</w:t>
+            </w:r>
+            <w:r>
+              <w:rPr>
+                <w:b/>
+              </w:rPr>
+              <w:t>3</w:t>
             </w:r>
           </w:p>
         </w:tc>
@@ -870,7 +1333,50 @@
           </w:tcPr>
           <w:p>
             <w:r>
-              <w:t>El alumno será orientado a la rama de ciencias si votó entre sus materias preferidas, “Matematica 2”, “Matematica 3”, “Probabilidad y estadística”, “Matematica discreta” y “Fundamentos de teoria de la computacion”.</w:t>
+              <w:t>El alumno será orientado a la rama de ciencias si votó entre sus materias preferidas “</w:t>
+            </w:r>
+            <w:proofErr w:type="spellStart"/>
+            <w:r>
+              <w:t>Programacion</w:t>
+            </w:r>
+            <w:proofErr w:type="spellEnd"/>
+            <w:r>
+              <w:t xml:space="preserve"> de computadoras”, “Arquitectura de computadoras”, “</w:t>
+            </w:r>
+            <w:proofErr w:type="spellStart"/>
+            <w:r>
+              <w:t>Matematica</w:t>
+            </w:r>
+            <w:proofErr w:type="spellEnd"/>
+            <w:r>
+              <w:t xml:space="preserve"> 3”, </w:t>
+            </w:r>
+            <w:r>
+              <w:t>“Probabilidad y estadística”, “</w:t>
+            </w:r>
+            <w:proofErr w:type="spellStart"/>
+            <w:r>
+              <w:t>Matematica</w:t>
+            </w:r>
+            <w:proofErr w:type="spellEnd"/>
+            <w:r>
+              <w:t xml:space="preserve"> discreta”, “Desarrollo de Software en Sistemas Distribuidos” e “</w:t>
+            </w:r>
+            <w:proofErr w:type="spellStart"/>
+            <w:r>
+              <w:t>Ingenieria</w:t>
+            </w:r>
+            <w:proofErr w:type="spellEnd"/>
+            <w:r>
+              <w:t xml:space="preserve"> de Software </w:t>
+            </w:r>
+            <w:proofErr w:type="spellStart"/>
+            <w:r>
+              <w:t>empirica</w:t>
+            </w:r>
+            <w:proofErr w:type="spellEnd"/>
+            <w:r>
+              <w:t>”</w:t>
             </w:r>
           </w:p>
         </w:tc>
@@ -905,27 +1411,95 @@
           </w:p>
           <w:p>
             <w:r>
-              <w:t>Existe(Materia&lt;-Nombre = “Matematica 2”)</w:t>
-            </w:r>
-          </w:p>
-          <w:p>
-            <w:r>
-              <w:t>Y Existe(Materia&lt;-Nombre = “Matematica 3”)</w:t>
-            </w:r>
-          </w:p>
-          <w:p>
-            <w:r>
-              <w:t>Y Existe(Materia&lt;-Nombre = “Probabilidad y estadistica”)</w:t>
-            </w:r>
-          </w:p>
-          <w:p>
-            <w:r>
-              <w:t>Y Existe(Materia&lt;-Nombre = “Matematica discreta”)</w:t>
-            </w:r>
-          </w:p>
-          <w:p>
-            <w:r>
-              <w:t>Y Existe(Materia&lt;-Nombre = “Fundamentos de teoria de la computacion”)</w:t>
+              <w:t>Existe(Materia&lt;-Nombre = “</w:t>
+            </w:r>
+            <w:proofErr w:type="spellStart"/>
+            <w:r>
+              <w:t>Programacion</w:t>
+            </w:r>
+            <w:proofErr w:type="spellEnd"/>
+            <w:r>
+              <w:t xml:space="preserve"> de computadoras</w:t>
+            </w:r>
+            <w:r>
+              <w:t>”)</w:t>
+            </w:r>
+          </w:p>
+          <w:p>
+            <w:r>
+              <w:t>Y Existe(Materia&lt;-Nombre = “Arquitectura de computadoras”)</w:t>
+            </w:r>
+          </w:p>
+          <w:p>
+            <w:r>
+              <w:t>Y Existe(Materia&lt;-Nombre = “</w:t>
+            </w:r>
+            <w:proofErr w:type="spellStart"/>
+            <w:r>
+              <w:t>Matematica</w:t>
+            </w:r>
+            <w:proofErr w:type="spellEnd"/>
+            <w:r>
+              <w:t xml:space="preserve"> 3”)</w:t>
+            </w:r>
+          </w:p>
+          <w:p>
+            <w:r>
+              <w:lastRenderedPageBreak/>
+              <w:t xml:space="preserve">Y Existe(Materia&lt;-Nombre = “Probabilidad y </w:t>
+            </w:r>
+            <w:proofErr w:type="spellStart"/>
+            <w:r>
+              <w:t>estadistica</w:t>
+            </w:r>
+            <w:proofErr w:type="spellEnd"/>
+            <w:r>
+              <w:t>”)</w:t>
+            </w:r>
+          </w:p>
+          <w:p>
+            <w:r>
+              <w:t>Y Existe(Materia&lt;-Nombre = “</w:t>
+            </w:r>
+            <w:proofErr w:type="spellStart"/>
+            <w:r>
+              <w:t>Matematica</w:t>
+            </w:r>
+            <w:proofErr w:type="spellEnd"/>
+            <w:r>
+              <w:t xml:space="preserve"> discreta”)</w:t>
+            </w:r>
+          </w:p>
+          <w:p>
+            <w:r>
+              <w:t>Y Existe(Materia&lt;-Nombre = “</w:t>
+            </w:r>
+            <w:r>
+              <w:t>Desarrollo de Software en Sistemas Distribuidos</w:t>
+            </w:r>
+            <w:r>
+              <w:t>”)</w:t>
+            </w:r>
+          </w:p>
+          <w:p>
+            <w:r>
+              <w:t>Y Existe(Materia&lt;-Nombre = “</w:t>
+            </w:r>
+            <w:proofErr w:type="spellStart"/>
+            <w:r>
+              <w:t>Ingenieria</w:t>
+            </w:r>
+            <w:proofErr w:type="spellEnd"/>
+            <w:r>
+              <w:t xml:space="preserve"> de Software </w:t>
+            </w:r>
+            <w:proofErr w:type="spellStart"/>
+            <w:r>
+              <w:t>empirica</w:t>
+            </w:r>
+            <w:proofErr w:type="spellEnd"/>
+            <w:r>
+              <w:t>”)</w:t>
             </w:r>
           </w:p>
           <w:p>
@@ -967,7 +1541,13 @@
               <w:rPr>
                 <w:b/>
               </w:rPr>
-              <w:t>IdRegla = 23</w:t>
+              <w:t>IdRegla = 2</w:t>
+            </w:r>
+            <w:r>
+              <w:rPr>
+                <w:b/>
+              </w:rPr>
+              <w:t>4</w:t>
             </w:r>
           </w:p>
         </w:tc>
@@ -1007,7 +1587,45 @@
           </w:tcPr>
           <w:p>
             <w:r>
-              <w:t>El alumno será orientado a la rama de ciencias si votó entre sus materias preferidas “Matematica 1”, “Arquitectura de computadoras” (para que no sea Matematica 2 y se superponga con otra regla), “Probabilidad y estadística”, “Matematica discreta”, “Fundamentos de teoria de la computacion” e “Ingenieria de Software empirica”.</w:t>
+              <w:t>El alumno será orientado a la rama de ciencias si votó entre sus materias preferidas “</w:t>
+            </w:r>
+            <w:r>
+              <w:t>Organización de computadoras</w:t>
+            </w:r>
+            <w:r>
+              <w:t>”, “Arquitectura de computadoras”, “</w:t>
+            </w:r>
+            <w:proofErr w:type="spellStart"/>
+            <w:r>
+              <w:t>Matematica</w:t>
+            </w:r>
+            <w:proofErr w:type="spellEnd"/>
+            <w:r>
+              <w:t xml:space="preserve"> 3”, “Probabilidad y estadística”, “</w:t>
+            </w:r>
+            <w:proofErr w:type="spellStart"/>
+            <w:r>
+              <w:t>Matematica</w:t>
+            </w:r>
+            <w:proofErr w:type="spellEnd"/>
+            <w:r>
+              <w:t xml:space="preserve"> discreta”, “Desarrollo de Software en Sistemas Distribuidos” e “</w:t>
+            </w:r>
+            <w:proofErr w:type="spellStart"/>
+            <w:r>
+              <w:t>Ingenieria</w:t>
+            </w:r>
+            <w:proofErr w:type="spellEnd"/>
+            <w:r>
+              <w:t xml:space="preserve"> de Software </w:t>
+            </w:r>
+            <w:proofErr w:type="spellStart"/>
+            <w:r>
+              <w:t>empirica</w:t>
+            </w:r>
+            <w:proofErr w:type="spellEnd"/>
+            <w:r>
+              <w:t>”</w:t>
             </w:r>
           </w:p>
         </w:tc>
@@ -1042,7 +1660,15 @@
           </w:p>
           <w:p>
             <w:r>
-              <w:t>Existe(Materia&lt;-Nombre = “Matematica 1”)</w:t>
+              <w:t>Existe(Materia&lt;-Nombre = “</w:t>
+            </w:r>
+            <w:proofErr w:type="spellStart"/>
+            <w:r>
+              <w:t>Organizacion</w:t>
+            </w:r>
+            <w:proofErr w:type="spellEnd"/>
+            <w:r>
+              <w:t xml:space="preserve"> de computadoras”)</w:t>
             </w:r>
           </w:p>
           <w:p>
@@ -1052,22 +1678,67 @@
           </w:p>
           <w:p>
             <w:r>
-              <w:t>Y Existe(Materia&lt;-Nombre = “Probabilidad y estadistica”)</w:t>
-            </w:r>
-          </w:p>
-          <w:p>
-            <w:r>
-              <w:t>Y Existe(Materia&lt;-Nombre = “Matematica discreta”)</w:t>
-            </w:r>
-          </w:p>
-          <w:p>
-            <w:r>
-              <w:t>Y Existe(Materia&lt;-Nombre = “Fundamentos de teoria de la computacion”)</w:t>
-            </w:r>
-          </w:p>
-          <w:p>
-            <w:r>
-              <w:t>Y Existe(Materia&lt;-Nombre = “Ingenieria de Software empirica”)</w:t>
+              <w:t>Y Existe(Materia&lt;-Nombre = “</w:t>
+            </w:r>
+            <w:proofErr w:type="spellStart"/>
+            <w:r>
+              <w:t>Matematica</w:t>
+            </w:r>
+            <w:proofErr w:type="spellEnd"/>
+            <w:r>
+              <w:t xml:space="preserve"> 3”)</w:t>
+            </w:r>
+          </w:p>
+          <w:p>
+            <w:r>
+              <w:t xml:space="preserve">Y Existe(Materia&lt;-Nombre = “Probabilidad y </w:t>
+            </w:r>
+            <w:proofErr w:type="spellStart"/>
+            <w:r>
+              <w:t>estadistica</w:t>
+            </w:r>
+            <w:proofErr w:type="spellEnd"/>
+            <w:r>
+              <w:t>”)</w:t>
+            </w:r>
+          </w:p>
+          <w:p>
+            <w:r>
+              <w:t>Y Existe(Materia&lt;-Nombre = “</w:t>
+            </w:r>
+            <w:proofErr w:type="spellStart"/>
+            <w:r>
+              <w:t>Matematica</w:t>
+            </w:r>
+            <w:proofErr w:type="spellEnd"/>
+            <w:r>
+              <w:t xml:space="preserve"> discreta”)</w:t>
+            </w:r>
+          </w:p>
+          <w:p>
+            <w:r>
+              <w:t>Y Existe(Materia&lt;-Nombre = “Desarrollo de Software en Sistemas Distribuidos”)</w:t>
+            </w:r>
+          </w:p>
+          <w:p>
+            <w:r>
+              <w:t>Y Existe(Materia&lt;-Nombre = “</w:t>
+            </w:r>
+            <w:proofErr w:type="spellStart"/>
+            <w:r>
+              <w:t>Ingenieria</w:t>
+            </w:r>
+            <w:proofErr w:type="spellEnd"/>
+            <w:r>
+              <w:t xml:space="preserve"> de Software </w:t>
+            </w:r>
+            <w:proofErr w:type="spellStart"/>
+            <w:r>
+              <w:t>empirica</w:t>
+            </w:r>
+            <w:proofErr w:type="spellEnd"/>
+            <w:r>
+              <w:t>”)</w:t>
             </w:r>
           </w:p>
           <w:p>
@@ -1080,6 +1751,3419 @@
               <w:t>(Rama&lt;-Nombre = “Ciencias Exactas”)</w:t>
             </w:r>
           </w:p>
+        </w:tc>
+      </w:tr>
+    </w:tbl>
+    <w:p/>
+    <w:tbl>
+      <w:tblPr>
+        <w:tblStyle w:val="Tablaconcuadrcula"/>
+        <w:tblW w:w="0" w:type="auto"/>
+        <w:tblLook w:val="04A0"/>
+      </w:tblPr>
+      <w:tblGrid>
+        <w:gridCol w:w="2518"/>
+        <w:gridCol w:w="6460"/>
+      </w:tblGrid>
+      <w:tr>
+        <w:tc>
+          <w:tcPr>
+            <w:tcW w:w="2518" w:type="dxa"/>
+          </w:tcPr>
+          <w:p>
+            <w:pPr>
+              <w:rPr>
+                <w:b/>
+              </w:rPr>
+            </w:pPr>
+            <w:r>
+              <w:rPr>
+                <w:b/>
+              </w:rPr>
+              <w:t>IdRegla = 2</w:t>
+            </w:r>
+            <w:r>
+              <w:rPr>
+                <w:b/>
+              </w:rPr>
+              <w:t>5</w:t>
+            </w:r>
+          </w:p>
+        </w:tc>
+        <w:tc>
+          <w:tcPr>
+            <w:tcW w:w="6460" w:type="dxa"/>
+          </w:tcPr>
+          <w:p>
+            <w:r>
+              <w:t xml:space="preserve">Orientación por Ciencias Exactas </w:t>
+            </w:r>
+            <w:r>
+              <w:t>9</w:t>
+            </w:r>
+          </w:p>
+        </w:tc>
+      </w:tr>
+      <w:tr>
+        <w:tc>
+          <w:tcPr>
+            <w:tcW w:w="2518" w:type="dxa"/>
+          </w:tcPr>
+          <w:p>
+            <w:pPr>
+              <w:rPr>
+                <w:b/>
+              </w:rPr>
+            </w:pPr>
+            <w:r>
+              <w:rPr>
+                <w:b/>
+              </w:rPr>
+              <w:t>Palabras del experto</w:t>
+            </w:r>
+          </w:p>
+        </w:tc>
+        <w:tc>
+          <w:tcPr>
+            <w:tcW w:w="6460" w:type="dxa"/>
+          </w:tcPr>
+          <w:p/>
+        </w:tc>
+      </w:tr>
+      <w:tr>
+        <w:tc>
+          <w:tcPr>
+            <w:tcW w:w="2518" w:type="dxa"/>
+          </w:tcPr>
+          <w:p>
+            <w:pPr>
+              <w:rPr>
+                <w:b/>
+              </w:rPr>
+            </w:pPr>
+            <w:r>
+              <w:rPr>
+                <w:b/>
+              </w:rPr>
+              <w:t>Regla</w:t>
+            </w:r>
+          </w:p>
+        </w:tc>
+        <w:tc>
+          <w:tcPr>
+            <w:tcW w:w="6460" w:type="dxa"/>
+          </w:tcPr>
+          <w:p/>
+        </w:tc>
+      </w:tr>
+    </w:tbl>
+    <w:p/>
+    <w:tbl>
+      <w:tblPr>
+        <w:tblStyle w:val="Tablaconcuadrcula"/>
+        <w:tblW w:w="0" w:type="auto"/>
+        <w:tblLook w:val="04A0"/>
+      </w:tblPr>
+      <w:tblGrid>
+        <w:gridCol w:w="2518"/>
+        <w:gridCol w:w="6460"/>
+      </w:tblGrid>
+      <w:tr>
+        <w:tc>
+          <w:tcPr>
+            <w:tcW w:w="2518" w:type="dxa"/>
+          </w:tcPr>
+          <w:p>
+            <w:pPr>
+              <w:rPr>
+                <w:b/>
+              </w:rPr>
+            </w:pPr>
+            <w:r>
+              <w:rPr>
+                <w:b/>
+              </w:rPr>
+              <w:t>IdRegla = 2</w:t>
+            </w:r>
+            <w:r>
+              <w:rPr>
+                <w:b/>
+              </w:rPr>
+              <w:t>6</w:t>
+            </w:r>
+          </w:p>
+        </w:tc>
+        <w:tc>
+          <w:tcPr>
+            <w:tcW w:w="6460" w:type="dxa"/>
+          </w:tcPr>
+          <w:p>
+            <w:r>
+              <w:t xml:space="preserve">Orientación por Ciencias Exactas </w:t>
+            </w:r>
+            <w:r>
+              <w:t>10</w:t>
+            </w:r>
+          </w:p>
+        </w:tc>
+      </w:tr>
+      <w:tr>
+        <w:tc>
+          <w:tcPr>
+            <w:tcW w:w="2518" w:type="dxa"/>
+          </w:tcPr>
+          <w:p>
+            <w:pPr>
+              <w:rPr>
+                <w:b/>
+              </w:rPr>
+            </w:pPr>
+            <w:r>
+              <w:rPr>
+                <w:b/>
+              </w:rPr>
+              <w:t>Palabras del experto</w:t>
+            </w:r>
+          </w:p>
+        </w:tc>
+        <w:tc>
+          <w:tcPr>
+            <w:tcW w:w="6460" w:type="dxa"/>
+          </w:tcPr>
+          <w:p/>
+        </w:tc>
+      </w:tr>
+      <w:tr>
+        <w:tc>
+          <w:tcPr>
+            <w:tcW w:w="2518" w:type="dxa"/>
+          </w:tcPr>
+          <w:p>
+            <w:pPr>
+              <w:rPr>
+                <w:b/>
+              </w:rPr>
+            </w:pPr>
+            <w:r>
+              <w:rPr>
+                <w:b/>
+              </w:rPr>
+              <w:t>Regla</w:t>
+            </w:r>
+          </w:p>
+        </w:tc>
+        <w:tc>
+          <w:tcPr>
+            <w:tcW w:w="6460" w:type="dxa"/>
+          </w:tcPr>
+          <w:p/>
+        </w:tc>
+      </w:tr>
+    </w:tbl>
+    <w:p/>
+    <w:tbl>
+      <w:tblPr>
+        <w:tblStyle w:val="Tablaconcuadrcula"/>
+        <w:tblW w:w="0" w:type="auto"/>
+        <w:tblLook w:val="04A0"/>
+      </w:tblPr>
+      <w:tblGrid>
+        <w:gridCol w:w="2518"/>
+        <w:gridCol w:w="6460"/>
+      </w:tblGrid>
+      <w:tr>
+        <w:tc>
+          <w:tcPr>
+            <w:tcW w:w="2518" w:type="dxa"/>
+          </w:tcPr>
+          <w:p>
+            <w:pPr>
+              <w:rPr>
+                <w:b/>
+              </w:rPr>
+            </w:pPr>
+            <w:r>
+              <w:rPr>
+                <w:b/>
+              </w:rPr>
+              <w:t>IdRegla = 2</w:t>
+            </w:r>
+            <w:r>
+              <w:rPr>
+                <w:b/>
+              </w:rPr>
+              <w:t>7</w:t>
+            </w:r>
+          </w:p>
+        </w:tc>
+        <w:tc>
+          <w:tcPr>
+            <w:tcW w:w="6460" w:type="dxa"/>
+          </w:tcPr>
+          <w:p>
+            <w:r>
+              <w:t xml:space="preserve">Orientación por Ciencias Exactas </w:t>
+            </w:r>
+            <w:r>
+              <w:t>11</w:t>
+            </w:r>
+          </w:p>
+        </w:tc>
+      </w:tr>
+      <w:tr>
+        <w:tc>
+          <w:tcPr>
+            <w:tcW w:w="2518" w:type="dxa"/>
+          </w:tcPr>
+          <w:p>
+            <w:pPr>
+              <w:rPr>
+                <w:b/>
+              </w:rPr>
+            </w:pPr>
+            <w:r>
+              <w:rPr>
+                <w:b/>
+              </w:rPr>
+              <w:t>Palabras del experto</w:t>
+            </w:r>
+          </w:p>
+        </w:tc>
+        <w:tc>
+          <w:tcPr>
+            <w:tcW w:w="6460" w:type="dxa"/>
+          </w:tcPr>
+          <w:p/>
+        </w:tc>
+      </w:tr>
+      <w:tr>
+        <w:tc>
+          <w:tcPr>
+            <w:tcW w:w="2518" w:type="dxa"/>
+          </w:tcPr>
+          <w:p>
+            <w:pPr>
+              <w:rPr>
+                <w:b/>
+              </w:rPr>
+            </w:pPr>
+            <w:r>
+              <w:rPr>
+                <w:b/>
+              </w:rPr>
+              <w:t>Regla</w:t>
+            </w:r>
+          </w:p>
+        </w:tc>
+        <w:tc>
+          <w:tcPr>
+            <w:tcW w:w="6460" w:type="dxa"/>
+          </w:tcPr>
+          <w:p/>
+        </w:tc>
+      </w:tr>
+    </w:tbl>
+    <w:p/>
+    <w:tbl>
+      <w:tblPr>
+        <w:tblStyle w:val="Tablaconcuadrcula"/>
+        <w:tblW w:w="0" w:type="auto"/>
+        <w:tblLook w:val="04A0"/>
+      </w:tblPr>
+      <w:tblGrid>
+        <w:gridCol w:w="2518"/>
+        <w:gridCol w:w="6460"/>
+      </w:tblGrid>
+      <w:tr>
+        <w:tc>
+          <w:tcPr>
+            <w:tcW w:w="2518" w:type="dxa"/>
+          </w:tcPr>
+          <w:p>
+            <w:pPr>
+              <w:rPr>
+                <w:b/>
+              </w:rPr>
+            </w:pPr>
+            <w:r>
+              <w:rPr>
+                <w:b/>
+              </w:rPr>
+              <w:t>IdRegla = 2</w:t>
+            </w:r>
+            <w:r>
+              <w:rPr>
+                <w:b/>
+              </w:rPr>
+              <w:t>8</w:t>
+            </w:r>
+          </w:p>
+        </w:tc>
+        <w:tc>
+          <w:tcPr>
+            <w:tcW w:w="6460" w:type="dxa"/>
+          </w:tcPr>
+          <w:p>
+            <w:r>
+              <w:t xml:space="preserve">Orientación por Ciencias Exactas </w:t>
+            </w:r>
+            <w:r>
+              <w:t>12</w:t>
+            </w:r>
+          </w:p>
+        </w:tc>
+      </w:tr>
+      <w:tr>
+        <w:tc>
+          <w:tcPr>
+            <w:tcW w:w="2518" w:type="dxa"/>
+          </w:tcPr>
+          <w:p>
+            <w:pPr>
+              <w:rPr>
+                <w:b/>
+              </w:rPr>
+            </w:pPr>
+            <w:r>
+              <w:rPr>
+                <w:b/>
+              </w:rPr>
+              <w:t>Palabras del experto</w:t>
+            </w:r>
+          </w:p>
+        </w:tc>
+        <w:tc>
+          <w:tcPr>
+            <w:tcW w:w="6460" w:type="dxa"/>
+          </w:tcPr>
+          <w:p/>
+        </w:tc>
+      </w:tr>
+      <w:tr>
+        <w:tc>
+          <w:tcPr>
+            <w:tcW w:w="2518" w:type="dxa"/>
+          </w:tcPr>
+          <w:p>
+            <w:pPr>
+              <w:rPr>
+                <w:b/>
+              </w:rPr>
+            </w:pPr>
+            <w:r>
+              <w:rPr>
+                <w:b/>
+              </w:rPr>
+              <w:t>Regla</w:t>
+            </w:r>
+          </w:p>
+        </w:tc>
+        <w:tc>
+          <w:tcPr>
+            <w:tcW w:w="6460" w:type="dxa"/>
+          </w:tcPr>
+          <w:p/>
+        </w:tc>
+      </w:tr>
+    </w:tbl>
+    <w:p/>
+    <w:tbl>
+      <w:tblPr>
+        <w:tblStyle w:val="Tablaconcuadrcula"/>
+        <w:tblW w:w="0" w:type="auto"/>
+        <w:tblLook w:val="04A0"/>
+      </w:tblPr>
+      <w:tblGrid>
+        <w:gridCol w:w="2518"/>
+        <w:gridCol w:w="6460"/>
+      </w:tblGrid>
+      <w:tr>
+        <w:tc>
+          <w:tcPr>
+            <w:tcW w:w="2518" w:type="dxa"/>
+          </w:tcPr>
+          <w:p>
+            <w:pPr>
+              <w:rPr>
+                <w:b/>
+              </w:rPr>
+            </w:pPr>
+            <w:r>
+              <w:rPr>
+                <w:b/>
+              </w:rPr>
+              <w:lastRenderedPageBreak/>
+              <w:t>IdRegla = 2</w:t>
+            </w:r>
+            <w:r>
+              <w:rPr>
+                <w:b/>
+              </w:rPr>
+              <w:t>9</w:t>
+            </w:r>
+          </w:p>
+        </w:tc>
+        <w:tc>
+          <w:tcPr>
+            <w:tcW w:w="6460" w:type="dxa"/>
+          </w:tcPr>
+          <w:p>
+            <w:r>
+              <w:t xml:space="preserve">Orientación por Ciencias Exactas </w:t>
+            </w:r>
+            <w:r>
+              <w:t>13</w:t>
+            </w:r>
+          </w:p>
+        </w:tc>
+      </w:tr>
+      <w:tr>
+        <w:tc>
+          <w:tcPr>
+            <w:tcW w:w="2518" w:type="dxa"/>
+          </w:tcPr>
+          <w:p>
+            <w:pPr>
+              <w:rPr>
+                <w:b/>
+              </w:rPr>
+            </w:pPr>
+            <w:r>
+              <w:rPr>
+                <w:b/>
+              </w:rPr>
+              <w:t>Palabras del experto</w:t>
+            </w:r>
+          </w:p>
+        </w:tc>
+        <w:tc>
+          <w:tcPr>
+            <w:tcW w:w="6460" w:type="dxa"/>
+          </w:tcPr>
+          <w:p/>
+        </w:tc>
+      </w:tr>
+      <w:tr>
+        <w:tc>
+          <w:tcPr>
+            <w:tcW w:w="2518" w:type="dxa"/>
+          </w:tcPr>
+          <w:p>
+            <w:pPr>
+              <w:rPr>
+                <w:b/>
+              </w:rPr>
+            </w:pPr>
+            <w:r>
+              <w:rPr>
+                <w:b/>
+              </w:rPr>
+              <w:t>Regla</w:t>
+            </w:r>
+          </w:p>
+        </w:tc>
+        <w:tc>
+          <w:tcPr>
+            <w:tcW w:w="6460" w:type="dxa"/>
+          </w:tcPr>
+          <w:p/>
+        </w:tc>
+      </w:tr>
+    </w:tbl>
+    <w:p/>
+    <w:tbl>
+      <w:tblPr>
+        <w:tblStyle w:val="Tablaconcuadrcula"/>
+        <w:tblW w:w="0" w:type="auto"/>
+        <w:tblLook w:val="04A0"/>
+      </w:tblPr>
+      <w:tblGrid>
+        <w:gridCol w:w="2518"/>
+        <w:gridCol w:w="6460"/>
+      </w:tblGrid>
+      <w:tr>
+        <w:tc>
+          <w:tcPr>
+            <w:tcW w:w="2518" w:type="dxa"/>
+          </w:tcPr>
+          <w:p>
+            <w:pPr>
+              <w:rPr>
+                <w:b/>
+              </w:rPr>
+            </w:pPr>
+            <w:r>
+              <w:rPr>
+                <w:b/>
+              </w:rPr>
+              <w:t xml:space="preserve">IdRegla = </w:t>
+            </w:r>
+            <w:r>
+              <w:rPr>
+                <w:b/>
+              </w:rPr>
+              <w:t>30</w:t>
+            </w:r>
+          </w:p>
+        </w:tc>
+        <w:tc>
+          <w:tcPr>
+            <w:tcW w:w="6460" w:type="dxa"/>
+          </w:tcPr>
+          <w:p>
+            <w:r>
+              <w:t xml:space="preserve">Orientación por Ciencias Exactas </w:t>
+            </w:r>
+            <w:r>
+              <w:t>14</w:t>
+            </w:r>
+          </w:p>
+        </w:tc>
+      </w:tr>
+      <w:tr>
+        <w:tc>
+          <w:tcPr>
+            <w:tcW w:w="2518" w:type="dxa"/>
+          </w:tcPr>
+          <w:p>
+            <w:pPr>
+              <w:rPr>
+                <w:b/>
+              </w:rPr>
+            </w:pPr>
+            <w:r>
+              <w:rPr>
+                <w:b/>
+              </w:rPr>
+              <w:t>Palabras del experto</w:t>
+            </w:r>
+          </w:p>
+        </w:tc>
+        <w:tc>
+          <w:tcPr>
+            <w:tcW w:w="6460" w:type="dxa"/>
+          </w:tcPr>
+          <w:p/>
+        </w:tc>
+      </w:tr>
+      <w:tr>
+        <w:tc>
+          <w:tcPr>
+            <w:tcW w:w="2518" w:type="dxa"/>
+          </w:tcPr>
+          <w:p>
+            <w:pPr>
+              <w:rPr>
+                <w:b/>
+              </w:rPr>
+            </w:pPr>
+            <w:r>
+              <w:rPr>
+                <w:b/>
+              </w:rPr>
+              <w:t>Regla</w:t>
+            </w:r>
+          </w:p>
+        </w:tc>
+        <w:tc>
+          <w:tcPr>
+            <w:tcW w:w="6460" w:type="dxa"/>
+          </w:tcPr>
+          <w:p/>
+        </w:tc>
+      </w:tr>
+    </w:tbl>
+    <w:p/>
+    <w:tbl>
+      <w:tblPr>
+        <w:tblStyle w:val="Tablaconcuadrcula"/>
+        <w:tblW w:w="0" w:type="auto"/>
+        <w:tblLook w:val="04A0"/>
+      </w:tblPr>
+      <w:tblGrid>
+        <w:gridCol w:w="2518"/>
+        <w:gridCol w:w="6460"/>
+      </w:tblGrid>
+      <w:tr>
+        <w:tc>
+          <w:tcPr>
+            <w:tcW w:w="2518" w:type="dxa"/>
+          </w:tcPr>
+          <w:p>
+            <w:pPr>
+              <w:rPr>
+                <w:b/>
+              </w:rPr>
+            </w:pPr>
+            <w:r>
+              <w:rPr>
+                <w:b/>
+              </w:rPr>
+              <w:t xml:space="preserve">IdRegla = </w:t>
+            </w:r>
+            <w:r>
+              <w:rPr>
+                <w:b/>
+              </w:rPr>
+              <w:t>31</w:t>
+            </w:r>
+          </w:p>
+        </w:tc>
+        <w:tc>
+          <w:tcPr>
+            <w:tcW w:w="6460" w:type="dxa"/>
+          </w:tcPr>
+          <w:p>
+            <w:r>
+              <w:t xml:space="preserve">Orientación por Ciencias Exactas </w:t>
+            </w:r>
+            <w:r>
+              <w:t>15</w:t>
+            </w:r>
+          </w:p>
+        </w:tc>
+      </w:tr>
+      <w:tr>
+        <w:tc>
+          <w:tcPr>
+            <w:tcW w:w="2518" w:type="dxa"/>
+          </w:tcPr>
+          <w:p>
+            <w:pPr>
+              <w:rPr>
+                <w:b/>
+              </w:rPr>
+            </w:pPr>
+            <w:r>
+              <w:rPr>
+                <w:b/>
+              </w:rPr>
+              <w:t>Palabras del experto</w:t>
+            </w:r>
+          </w:p>
+        </w:tc>
+        <w:tc>
+          <w:tcPr>
+            <w:tcW w:w="6460" w:type="dxa"/>
+          </w:tcPr>
+          <w:p/>
+        </w:tc>
+      </w:tr>
+      <w:tr>
+        <w:tc>
+          <w:tcPr>
+            <w:tcW w:w="2518" w:type="dxa"/>
+          </w:tcPr>
+          <w:p>
+            <w:pPr>
+              <w:rPr>
+                <w:b/>
+              </w:rPr>
+            </w:pPr>
+            <w:r>
+              <w:rPr>
+                <w:b/>
+              </w:rPr>
+              <w:t>Regla</w:t>
+            </w:r>
+          </w:p>
+        </w:tc>
+        <w:tc>
+          <w:tcPr>
+            <w:tcW w:w="6460" w:type="dxa"/>
+          </w:tcPr>
+          <w:p/>
+        </w:tc>
+      </w:tr>
+    </w:tbl>
+    <w:p/>
+    <w:tbl>
+      <w:tblPr>
+        <w:tblStyle w:val="Tablaconcuadrcula"/>
+        <w:tblW w:w="0" w:type="auto"/>
+        <w:tblLook w:val="04A0"/>
+      </w:tblPr>
+      <w:tblGrid>
+        <w:gridCol w:w="2518"/>
+        <w:gridCol w:w="6460"/>
+      </w:tblGrid>
+      <w:tr>
+        <w:tc>
+          <w:tcPr>
+            <w:tcW w:w="2518" w:type="dxa"/>
+          </w:tcPr>
+          <w:p>
+            <w:pPr>
+              <w:rPr>
+                <w:b/>
+              </w:rPr>
+            </w:pPr>
+            <w:r>
+              <w:rPr>
+                <w:b/>
+              </w:rPr>
+              <w:t xml:space="preserve">IdRegla = </w:t>
+            </w:r>
+            <w:r>
+              <w:rPr>
+                <w:b/>
+              </w:rPr>
+              <w:t>32</w:t>
+            </w:r>
+          </w:p>
+        </w:tc>
+        <w:tc>
+          <w:tcPr>
+            <w:tcW w:w="6460" w:type="dxa"/>
+          </w:tcPr>
+          <w:p>
+            <w:r>
+              <w:t xml:space="preserve">Orientación por Ciencias Exactas </w:t>
+            </w:r>
+            <w:r>
+              <w:t>16</w:t>
+            </w:r>
+          </w:p>
+        </w:tc>
+      </w:tr>
+      <w:tr>
+        <w:tc>
+          <w:tcPr>
+            <w:tcW w:w="2518" w:type="dxa"/>
+          </w:tcPr>
+          <w:p>
+            <w:pPr>
+              <w:rPr>
+                <w:b/>
+              </w:rPr>
+            </w:pPr>
+            <w:r>
+              <w:rPr>
+                <w:b/>
+              </w:rPr>
+              <w:t>Palabras del experto</w:t>
+            </w:r>
+          </w:p>
+        </w:tc>
+        <w:tc>
+          <w:tcPr>
+            <w:tcW w:w="6460" w:type="dxa"/>
+          </w:tcPr>
+          <w:p/>
+        </w:tc>
+      </w:tr>
+      <w:tr>
+        <w:tc>
+          <w:tcPr>
+            <w:tcW w:w="2518" w:type="dxa"/>
+          </w:tcPr>
+          <w:p>
+            <w:pPr>
+              <w:rPr>
+                <w:b/>
+              </w:rPr>
+            </w:pPr>
+            <w:r>
+              <w:rPr>
+                <w:b/>
+              </w:rPr>
+              <w:t>Regla</w:t>
+            </w:r>
+          </w:p>
+        </w:tc>
+        <w:tc>
+          <w:tcPr>
+            <w:tcW w:w="6460" w:type="dxa"/>
+          </w:tcPr>
+          <w:p/>
+        </w:tc>
+      </w:tr>
+    </w:tbl>
+    <w:p/>
+    <w:tbl>
+      <w:tblPr>
+        <w:tblStyle w:val="Tablaconcuadrcula"/>
+        <w:tblW w:w="0" w:type="auto"/>
+        <w:tblLook w:val="04A0"/>
+      </w:tblPr>
+      <w:tblGrid>
+        <w:gridCol w:w="2518"/>
+        <w:gridCol w:w="6460"/>
+      </w:tblGrid>
+      <w:tr>
+        <w:tc>
+          <w:tcPr>
+            <w:tcW w:w="2518" w:type="dxa"/>
+          </w:tcPr>
+          <w:p>
+            <w:pPr>
+              <w:rPr>
+                <w:b/>
+              </w:rPr>
+            </w:pPr>
+            <w:r>
+              <w:rPr>
+                <w:b/>
+              </w:rPr>
+              <w:t xml:space="preserve">IdRegla = </w:t>
+            </w:r>
+            <w:r>
+              <w:rPr>
+                <w:b/>
+              </w:rPr>
+              <w:t>33</w:t>
+            </w:r>
+          </w:p>
+        </w:tc>
+        <w:tc>
+          <w:tcPr>
+            <w:tcW w:w="6460" w:type="dxa"/>
+          </w:tcPr>
+          <w:p>
+            <w:r>
+              <w:t xml:space="preserve">Orientación por Ciencias Exactas </w:t>
+            </w:r>
+            <w:r>
+              <w:t>17</w:t>
+            </w:r>
+          </w:p>
+        </w:tc>
+      </w:tr>
+      <w:tr>
+        <w:tc>
+          <w:tcPr>
+            <w:tcW w:w="2518" w:type="dxa"/>
+          </w:tcPr>
+          <w:p>
+            <w:pPr>
+              <w:rPr>
+                <w:b/>
+              </w:rPr>
+            </w:pPr>
+            <w:r>
+              <w:rPr>
+                <w:b/>
+              </w:rPr>
+              <w:t>Palabras del experto</w:t>
+            </w:r>
+          </w:p>
+        </w:tc>
+        <w:tc>
+          <w:tcPr>
+            <w:tcW w:w="6460" w:type="dxa"/>
+          </w:tcPr>
+          <w:p/>
+        </w:tc>
+      </w:tr>
+      <w:tr>
+        <w:tc>
+          <w:tcPr>
+            <w:tcW w:w="2518" w:type="dxa"/>
+          </w:tcPr>
+          <w:p>
+            <w:pPr>
+              <w:rPr>
+                <w:b/>
+              </w:rPr>
+            </w:pPr>
+            <w:r>
+              <w:rPr>
+                <w:b/>
+              </w:rPr>
+              <w:t>Regla</w:t>
+            </w:r>
+          </w:p>
+        </w:tc>
+        <w:tc>
+          <w:tcPr>
+            <w:tcW w:w="6460" w:type="dxa"/>
+          </w:tcPr>
+          <w:p/>
+        </w:tc>
+      </w:tr>
+    </w:tbl>
+    <w:p/>
+    <w:tbl>
+      <w:tblPr>
+        <w:tblStyle w:val="Tablaconcuadrcula"/>
+        <w:tblW w:w="0" w:type="auto"/>
+        <w:tblLook w:val="04A0"/>
+      </w:tblPr>
+      <w:tblGrid>
+        <w:gridCol w:w="2518"/>
+        <w:gridCol w:w="6460"/>
+      </w:tblGrid>
+      <w:tr>
+        <w:tc>
+          <w:tcPr>
+            <w:tcW w:w="2518" w:type="dxa"/>
+          </w:tcPr>
+          <w:p>
+            <w:pPr>
+              <w:rPr>
+                <w:b/>
+              </w:rPr>
+            </w:pPr>
+            <w:r>
+              <w:rPr>
+                <w:b/>
+              </w:rPr>
+              <w:t xml:space="preserve">IdRegla = </w:t>
+            </w:r>
+            <w:r>
+              <w:rPr>
+                <w:b/>
+              </w:rPr>
+              <w:t>34</w:t>
+            </w:r>
+          </w:p>
+        </w:tc>
+        <w:tc>
+          <w:tcPr>
+            <w:tcW w:w="6460" w:type="dxa"/>
+          </w:tcPr>
+          <w:p>
+            <w:r>
+              <w:t xml:space="preserve">Orientación por Ciencias Exactas </w:t>
+            </w:r>
+            <w:r>
+              <w:t>18</w:t>
+            </w:r>
+          </w:p>
+        </w:tc>
+      </w:tr>
+      <w:tr>
+        <w:tc>
+          <w:tcPr>
+            <w:tcW w:w="2518" w:type="dxa"/>
+          </w:tcPr>
+          <w:p>
+            <w:pPr>
+              <w:rPr>
+                <w:b/>
+              </w:rPr>
+            </w:pPr>
+            <w:r>
+              <w:rPr>
+                <w:b/>
+              </w:rPr>
+              <w:t>Palabras del experto</w:t>
+            </w:r>
+          </w:p>
+        </w:tc>
+        <w:tc>
+          <w:tcPr>
+            <w:tcW w:w="6460" w:type="dxa"/>
+          </w:tcPr>
+          <w:p/>
+        </w:tc>
+      </w:tr>
+      <w:tr>
+        <w:tc>
+          <w:tcPr>
+            <w:tcW w:w="2518" w:type="dxa"/>
+          </w:tcPr>
+          <w:p>
+            <w:pPr>
+              <w:rPr>
+                <w:b/>
+              </w:rPr>
+            </w:pPr>
+            <w:r>
+              <w:rPr>
+                <w:b/>
+              </w:rPr>
+              <w:t>Regla</w:t>
+            </w:r>
+          </w:p>
+        </w:tc>
+        <w:tc>
+          <w:tcPr>
+            <w:tcW w:w="6460" w:type="dxa"/>
+          </w:tcPr>
+          <w:p/>
+        </w:tc>
+      </w:tr>
+    </w:tbl>
+    <w:p/>
+    <w:tbl>
+      <w:tblPr>
+        <w:tblStyle w:val="Tablaconcuadrcula"/>
+        <w:tblW w:w="0" w:type="auto"/>
+        <w:tblLook w:val="04A0"/>
+      </w:tblPr>
+      <w:tblGrid>
+        <w:gridCol w:w="2518"/>
+        <w:gridCol w:w="6460"/>
+      </w:tblGrid>
+      <w:tr>
+        <w:tc>
+          <w:tcPr>
+            <w:tcW w:w="2518" w:type="dxa"/>
+          </w:tcPr>
+          <w:p>
+            <w:pPr>
+              <w:rPr>
+                <w:b/>
+              </w:rPr>
+            </w:pPr>
+            <w:r>
+              <w:rPr>
+                <w:b/>
+              </w:rPr>
+              <w:t xml:space="preserve">IdRegla = </w:t>
+            </w:r>
+            <w:r>
+              <w:rPr>
+                <w:b/>
+              </w:rPr>
+              <w:t>35</w:t>
+            </w:r>
+          </w:p>
+        </w:tc>
+        <w:tc>
+          <w:tcPr>
+            <w:tcW w:w="6460" w:type="dxa"/>
+          </w:tcPr>
+          <w:p>
+            <w:r>
+              <w:t xml:space="preserve">Orientación por Ciencias Exactas </w:t>
+            </w:r>
+            <w:r>
+              <w:t>19</w:t>
+            </w:r>
+          </w:p>
+        </w:tc>
+      </w:tr>
+      <w:tr>
+        <w:tc>
+          <w:tcPr>
+            <w:tcW w:w="2518" w:type="dxa"/>
+          </w:tcPr>
+          <w:p>
+            <w:pPr>
+              <w:rPr>
+                <w:b/>
+              </w:rPr>
+            </w:pPr>
+            <w:r>
+              <w:rPr>
+                <w:b/>
+              </w:rPr>
+              <w:t>Palabras del experto</w:t>
+            </w:r>
+          </w:p>
+        </w:tc>
+        <w:tc>
+          <w:tcPr>
+            <w:tcW w:w="6460" w:type="dxa"/>
+          </w:tcPr>
+          <w:p/>
+        </w:tc>
+      </w:tr>
+      <w:tr>
+        <w:tc>
+          <w:tcPr>
+            <w:tcW w:w="2518" w:type="dxa"/>
+          </w:tcPr>
+          <w:p>
+            <w:pPr>
+              <w:rPr>
+                <w:b/>
+              </w:rPr>
+            </w:pPr>
+            <w:r>
+              <w:rPr>
+                <w:b/>
+              </w:rPr>
+              <w:t>Regla</w:t>
+            </w:r>
+          </w:p>
+        </w:tc>
+        <w:tc>
+          <w:tcPr>
+            <w:tcW w:w="6460" w:type="dxa"/>
+          </w:tcPr>
+          <w:p/>
+        </w:tc>
+      </w:tr>
+    </w:tbl>
+    <w:p/>
+    <w:tbl>
+      <w:tblPr>
+        <w:tblStyle w:val="Tablaconcuadrcula"/>
+        <w:tblW w:w="0" w:type="auto"/>
+        <w:tblLook w:val="04A0"/>
+      </w:tblPr>
+      <w:tblGrid>
+        <w:gridCol w:w="2518"/>
+        <w:gridCol w:w="6460"/>
+      </w:tblGrid>
+      <w:tr>
+        <w:tc>
+          <w:tcPr>
+            <w:tcW w:w="2518" w:type="dxa"/>
+          </w:tcPr>
+          <w:p>
+            <w:pPr>
+              <w:rPr>
+                <w:b/>
+              </w:rPr>
+            </w:pPr>
+            <w:r>
+              <w:rPr>
+                <w:b/>
+              </w:rPr>
+              <w:t xml:space="preserve">IdRegla = </w:t>
+            </w:r>
+            <w:r>
+              <w:rPr>
+                <w:b/>
+              </w:rPr>
+              <w:t>36</w:t>
+            </w:r>
+          </w:p>
+        </w:tc>
+        <w:tc>
+          <w:tcPr>
+            <w:tcW w:w="6460" w:type="dxa"/>
+          </w:tcPr>
+          <w:p>
+            <w:r>
+              <w:t xml:space="preserve">Orientación por Ciencias Exactas </w:t>
+            </w:r>
+            <w:r>
+              <w:t>20</w:t>
+            </w:r>
+          </w:p>
+        </w:tc>
+      </w:tr>
+      <w:tr>
+        <w:tc>
+          <w:tcPr>
+            <w:tcW w:w="2518" w:type="dxa"/>
+          </w:tcPr>
+          <w:p>
+            <w:pPr>
+              <w:rPr>
+                <w:b/>
+              </w:rPr>
+            </w:pPr>
+            <w:r>
+              <w:rPr>
+                <w:b/>
+              </w:rPr>
+              <w:t>Palabras del experto</w:t>
+            </w:r>
+          </w:p>
+        </w:tc>
+        <w:tc>
+          <w:tcPr>
+            <w:tcW w:w="6460" w:type="dxa"/>
+          </w:tcPr>
+          <w:p/>
+        </w:tc>
+      </w:tr>
+      <w:tr>
+        <w:tc>
+          <w:tcPr>
+            <w:tcW w:w="2518" w:type="dxa"/>
+          </w:tcPr>
+          <w:p>
+            <w:pPr>
+              <w:rPr>
+                <w:b/>
+              </w:rPr>
+            </w:pPr>
+            <w:r>
+              <w:rPr>
+                <w:b/>
+              </w:rPr>
+              <w:t>Regla</w:t>
+            </w:r>
+          </w:p>
+        </w:tc>
+        <w:tc>
+          <w:tcPr>
+            <w:tcW w:w="6460" w:type="dxa"/>
+          </w:tcPr>
+          <w:p/>
+        </w:tc>
+      </w:tr>
+    </w:tbl>
+    <w:p/>
+    <w:tbl>
+      <w:tblPr>
+        <w:tblStyle w:val="Tablaconcuadrcula"/>
+        <w:tblW w:w="0" w:type="auto"/>
+        <w:tblLook w:val="04A0"/>
+      </w:tblPr>
+      <w:tblGrid>
+        <w:gridCol w:w="2518"/>
+        <w:gridCol w:w="6460"/>
+      </w:tblGrid>
+      <w:tr>
+        <w:tc>
+          <w:tcPr>
+            <w:tcW w:w="2518" w:type="dxa"/>
+          </w:tcPr>
+          <w:p>
+            <w:pPr>
+              <w:rPr>
+                <w:b/>
+              </w:rPr>
+            </w:pPr>
+            <w:r>
+              <w:rPr>
+                <w:b/>
+              </w:rPr>
+              <w:t xml:space="preserve">IdRegla = </w:t>
+            </w:r>
+            <w:r>
+              <w:rPr>
+                <w:b/>
+              </w:rPr>
+              <w:t>37</w:t>
+            </w:r>
+          </w:p>
+        </w:tc>
+        <w:tc>
+          <w:tcPr>
+            <w:tcW w:w="6460" w:type="dxa"/>
+          </w:tcPr>
+          <w:p>
+            <w:r>
+              <w:t xml:space="preserve">Orientación por Ciencias Exactas </w:t>
+            </w:r>
+            <w:r>
+              <w:t>21</w:t>
+            </w:r>
+          </w:p>
+        </w:tc>
+      </w:tr>
+      <w:tr>
+        <w:tc>
+          <w:tcPr>
+            <w:tcW w:w="2518" w:type="dxa"/>
+          </w:tcPr>
+          <w:p>
+            <w:pPr>
+              <w:rPr>
+                <w:b/>
+              </w:rPr>
+            </w:pPr>
+            <w:r>
+              <w:rPr>
+                <w:b/>
+              </w:rPr>
+              <w:t>Palabras del experto</w:t>
+            </w:r>
+          </w:p>
+        </w:tc>
+        <w:tc>
+          <w:tcPr>
+            <w:tcW w:w="6460" w:type="dxa"/>
+          </w:tcPr>
+          <w:p/>
+        </w:tc>
+      </w:tr>
+      <w:tr>
+        <w:tc>
+          <w:tcPr>
+            <w:tcW w:w="2518" w:type="dxa"/>
+          </w:tcPr>
+          <w:p>
+            <w:pPr>
+              <w:rPr>
+                <w:b/>
+              </w:rPr>
+            </w:pPr>
+            <w:r>
+              <w:rPr>
+                <w:b/>
+              </w:rPr>
+              <w:t>Regla</w:t>
+            </w:r>
+          </w:p>
+        </w:tc>
+        <w:tc>
+          <w:tcPr>
+            <w:tcW w:w="6460" w:type="dxa"/>
+          </w:tcPr>
+          <w:p/>
+        </w:tc>
+      </w:tr>
+    </w:tbl>
+    <w:p/>
+    <w:tbl>
+      <w:tblPr>
+        <w:tblStyle w:val="Tablaconcuadrcula"/>
+        <w:tblW w:w="0" w:type="auto"/>
+        <w:tblLook w:val="04A0"/>
+      </w:tblPr>
+      <w:tblGrid>
+        <w:gridCol w:w="2518"/>
+        <w:gridCol w:w="6460"/>
+      </w:tblGrid>
+      <w:tr>
+        <w:tc>
+          <w:tcPr>
+            <w:tcW w:w="2518" w:type="dxa"/>
+          </w:tcPr>
+          <w:p>
+            <w:pPr>
+              <w:rPr>
+                <w:b/>
+              </w:rPr>
+            </w:pPr>
+            <w:r>
+              <w:rPr>
+                <w:b/>
+              </w:rPr>
+              <w:t xml:space="preserve">IdRegla = </w:t>
+            </w:r>
+            <w:r>
+              <w:rPr>
+                <w:b/>
+              </w:rPr>
+              <w:t>38</w:t>
+            </w:r>
+          </w:p>
+        </w:tc>
+        <w:tc>
+          <w:tcPr>
+            <w:tcW w:w="6460" w:type="dxa"/>
+          </w:tcPr>
+          <w:p>
+            <w:r>
+              <w:t xml:space="preserve">Orientación por Ciencias Exactas </w:t>
+            </w:r>
+            <w:r>
+              <w:t>22</w:t>
+            </w:r>
+          </w:p>
+        </w:tc>
+      </w:tr>
+      <w:tr>
+        <w:tc>
+          <w:tcPr>
+            <w:tcW w:w="2518" w:type="dxa"/>
+          </w:tcPr>
+          <w:p>
+            <w:pPr>
+              <w:rPr>
+                <w:b/>
+              </w:rPr>
+            </w:pPr>
+            <w:r>
+              <w:rPr>
+                <w:b/>
+              </w:rPr>
+              <w:t>Palabras del experto</w:t>
+            </w:r>
+          </w:p>
+        </w:tc>
+        <w:tc>
+          <w:tcPr>
+            <w:tcW w:w="6460" w:type="dxa"/>
+          </w:tcPr>
+          <w:p/>
+        </w:tc>
+      </w:tr>
+      <w:tr>
+        <w:tc>
+          <w:tcPr>
+            <w:tcW w:w="2518" w:type="dxa"/>
+          </w:tcPr>
+          <w:p>
+            <w:pPr>
+              <w:rPr>
+                <w:b/>
+              </w:rPr>
+            </w:pPr>
+            <w:r>
+              <w:rPr>
+                <w:b/>
+              </w:rPr>
+              <w:lastRenderedPageBreak/>
+              <w:t>Regla</w:t>
+            </w:r>
+          </w:p>
+        </w:tc>
+        <w:tc>
+          <w:tcPr>
+            <w:tcW w:w="6460" w:type="dxa"/>
+          </w:tcPr>
+          <w:p/>
+        </w:tc>
+      </w:tr>
+    </w:tbl>
+    <w:p/>
+    <w:tbl>
+      <w:tblPr>
+        <w:tblStyle w:val="Tablaconcuadrcula"/>
+        <w:tblW w:w="0" w:type="auto"/>
+        <w:tblLook w:val="04A0"/>
+      </w:tblPr>
+      <w:tblGrid>
+        <w:gridCol w:w="2518"/>
+        <w:gridCol w:w="6460"/>
+      </w:tblGrid>
+      <w:tr>
+        <w:tc>
+          <w:tcPr>
+            <w:tcW w:w="2518" w:type="dxa"/>
+          </w:tcPr>
+          <w:p>
+            <w:pPr>
+              <w:rPr>
+                <w:b/>
+              </w:rPr>
+            </w:pPr>
+            <w:r>
+              <w:rPr>
+                <w:b/>
+              </w:rPr>
+              <w:t xml:space="preserve">IdRegla = </w:t>
+            </w:r>
+            <w:r>
+              <w:rPr>
+                <w:b/>
+              </w:rPr>
+              <w:t>39</w:t>
+            </w:r>
+          </w:p>
+        </w:tc>
+        <w:tc>
+          <w:tcPr>
+            <w:tcW w:w="6460" w:type="dxa"/>
+          </w:tcPr>
+          <w:p>
+            <w:r>
+              <w:t xml:space="preserve">Orientación por Ciencias Exactas </w:t>
+            </w:r>
+            <w:r>
+              <w:t>23</w:t>
+            </w:r>
+          </w:p>
+        </w:tc>
+      </w:tr>
+      <w:tr>
+        <w:tc>
+          <w:tcPr>
+            <w:tcW w:w="2518" w:type="dxa"/>
+          </w:tcPr>
+          <w:p>
+            <w:pPr>
+              <w:rPr>
+                <w:b/>
+              </w:rPr>
+            </w:pPr>
+            <w:r>
+              <w:rPr>
+                <w:b/>
+              </w:rPr>
+              <w:t>Palabras del experto</w:t>
+            </w:r>
+          </w:p>
+        </w:tc>
+        <w:tc>
+          <w:tcPr>
+            <w:tcW w:w="6460" w:type="dxa"/>
+          </w:tcPr>
+          <w:p/>
+        </w:tc>
+      </w:tr>
+      <w:tr>
+        <w:tc>
+          <w:tcPr>
+            <w:tcW w:w="2518" w:type="dxa"/>
+          </w:tcPr>
+          <w:p>
+            <w:pPr>
+              <w:rPr>
+                <w:b/>
+              </w:rPr>
+            </w:pPr>
+            <w:r>
+              <w:rPr>
+                <w:b/>
+              </w:rPr>
+              <w:t>Regla</w:t>
+            </w:r>
+          </w:p>
+        </w:tc>
+        <w:tc>
+          <w:tcPr>
+            <w:tcW w:w="6460" w:type="dxa"/>
+          </w:tcPr>
+          <w:p/>
+        </w:tc>
+      </w:tr>
+    </w:tbl>
+    <w:p/>
+    <w:tbl>
+      <w:tblPr>
+        <w:tblStyle w:val="Tablaconcuadrcula"/>
+        <w:tblW w:w="0" w:type="auto"/>
+        <w:tblLook w:val="04A0"/>
+      </w:tblPr>
+      <w:tblGrid>
+        <w:gridCol w:w="2518"/>
+        <w:gridCol w:w="6460"/>
+      </w:tblGrid>
+      <w:tr>
+        <w:tc>
+          <w:tcPr>
+            <w:tcW w:w="2518" w:type="dxa"/>
+          </w:tcPr>
+          <w:p>
+            <w:pPr>
+              <w:rPr>
+                <w:b/>
+              </w:rPr>
+            </w:pPr>
+            <w:r>
+              <w:rPr>
+                <w:b/>
+              </w:rPr>
+              <w:t xml:space="preserve">IdRegla = </w:t>
+            </w:r>
+            <w:r>
+              <w:rPr>
+                <w:b/>
+              </w:rPr>
+              <w:t>40</w:t>
+            </w:r>
+          </w:p>
+        </w:tc>
+        <w:tc>
+          <w:tcPr>
+            <w:tcW w:w="6460" w:type="dxa"/>
+          </w:tcPr>
+          <w:p>
+            <w:r>
+              <w:t xml:space="preserve">Orientación por Ciencias Exactas </w:t>
+            </w:r>
+            <w:r>
+              <w:t>24</w:t>
+            </w:r>
+          </w:p>
+        </w:tc>
+      </w:tr>
+      <w:tr>
+        <w:tc>
+          <w:tcPr>
+            <w:tcW w:w="2518" w:type="dxa"/>
+          </w:tcPr>
+          <w:p>
+            <w:pPr>
+              <w:rPr>
+                <w:b/>
+              </w:rPr>
+            </w:pPr>
+            <w:r>
+              <w:rPr>
+                <w:b/>
+              </w:rPr>
+              <w:t>Palabras del experto</w:t>
+            </w:r>
+          </w:p>
+        </w:tc>
+        <w:tc>
+          <w:tcPr>
+            <w:tcW w:w="6460" w:type="dxa"/>
+          </w:tcPr>
+          <w:p/>
+        </w:tc>
+      </w:tr>
+      <w:tr>
+        <w:tc>
+          <w:tcPr>
+            <w:tcW w:w="2518" w:type="dxa"/>
+          </w:tcPr>
+          <w:p>
+            <w:pPr>
+              <w:rPr>
+                <w:b/>
+              </w:rPr>
+            </w:pPr>
+            <w:r>
+              <w:rPr>
+                <w:b/>
+              </w:rPr>
+              <w:t>Regla</w:t>
+            </w:r>
+          </w:p>
+        </w:tc>
+        <w:tc>
+          <w:tcPr>
+            <w:tcW w:w="6460" w:type="dxa"/>
+          </w:tcPr>
+          <w:p/>
+        </w:tc>
+      </w:tr>
+    </w:tbl>
+    <w:p/>
+    <w:tbl>
+      <w:tblPr>
+        <w:tblStyle w:val="Tablaconcuadrcula"/>
+        <w:tblW w:w="0" w:type="auto"/>
+        <w:tblLook w:val="04A0"/>
+      </w:tblPr>
+      <w:tblGrid>
+        <w:gridCol w:w="2518"/>
+        <w:gridCol w:w="6460"/>
+      </w:tblGrid>
+      <w:tr>
+        <w:tc>
+          <w:tcPr>
+            <w:tcW w:w="2518" w:type="dxa"/>
+          </w:tcPr>
+          <w:p>
+            <w:pPr>
+              <w:rPr>
+                <w:b/>
+              </w:rPr>
+            </w:pPr>
+            <w:r>
+              <w:rPr>
+                <w:b/>
+              </w:rPr>
+              <w:t xml:space="preserve">IdRegla = </w:t>
+            </w:r>
+            <w:r>
+              <w:rPr>
+                <w:b/>
+              </w:rPr>
+              <w:t>41</w:t>
+            </w:r>
+          </w:p>
+        </w:tc>
+        <w:tc>
+          <w:tcPr>
+            <w:tcW w:w="6460" w:type="dxa"/>
+          </w:tcPr>
+          <w:p>
+            <w:r>
+              <w:t xml:space="preserve">Orientación por Ciencias Exactas </w:t>
+            </w:r>
+            <w:r>
+              <w:t>25</w:t>
+            </w:r>
+          </w:p>
+        </w:tc>
+      </w:tr>
+      <w:tr>
+        <w:tc>
+          <w:tcPr>
+            <w:tcW w:w="2518" w:type="dxa"/>
+          </w:tcPr>
+          <w:p>
+            <w:pPr>
+              <w:rPr>
+                <w:b/>
+              </w:rPr>
+            </w:pPr>
+            <w:r>
+              <w:rPr>
+                <w:b/>
+              </w:rPr>
+              <w:t>Palabras del experto</w:t>
+            </w:r>
+          </w:p>
+        </w:tc>
+        <w:tc>
+          <w:tcPr>
+            <w:tcW w:w="6460" w:type="dxa"/>
+          </w:tcPr>
+          <w:p/>
+        </w:tc>
+      </w:tr>
+      <w:tr>
+        <w:tc>
+          <w:tcPr>
+            <w:tcW w:w="2518" w:type="dxa"/>
+          </w:tcPr>
+          <w:p>
+            <w:pPr>
+              <w:rPr>
+                <w:b/>
+              </w:rPr>
+            </w:pPr>
+            <w:r>
+              <w:rPr>
+                <w:b/>
+              </w:rPr>
+              <w:t>Regla</w:t>
+            </w:r>
+          </w:p>
+        </w:tc>
+        <w:tc>
+          <w:tcPr>
+            <w:tcW w:w="6460" w:type="dxa"/>
+          </w:tcPr>
+          <w:p/>
+        </w:tc>
+      </w:tr>
+    </w:tbl>
+    <w:p/>
+    <w:tbl>
+      <w:tblPr>
+        <w:tblStyle w:val="Tablaconcuadrcula"/>
+        <w:tblW w:w="0" w:type="auto"/>
+        <w:tblLook w:val="04A0"/>
+      </w:tblPr>
+      <w:tblGrid>
+        <w:gridCol w:w="2518"/>
+        <w:gridCol w:w="6460"/>
+      </w:tblGrid>
+      <w:tr>
+        <w:tc>
+          <w:tcPr>
+            <w:tcW w:w="2518" w:type="dxa"/>
+          </w:tcPr>
+          <w:p>
+            <w:pPr>
+              <w:rPr>
+                <w:b/>
+              </w:rPr>
+            </w:pPr>
+            <w:r>
+              <w:rPr>
+                <w:b/>
+              </w:rPr>
+              <w:t xml:space="preserve">IdRegla = </w:t>
+            </w:r>
+            <w:r>
+              <w:rPr>
+                <w:b/>
+              </w:rPr>
+              <w:t>42</w:t>
+            </w:r>
+          </w:p>
+        </w:tc>
+        <w:tc>
+          <w:tcPr>
+            <w:tcW w:w="6460" w:type="dxa"/>
+          </w:tcPr>
+          <w:p>
+            <w:r>
+              <w:t xml:space="preserve">Orientación por Ciencias Exactas </w:t>
+            </w:r>
+            <w:r>
+              <w:t>26</w:t>
+            </w:r>
+          </w:p>
+        </w:tc>
+      </w:tr>
+      <w:tr>
+        <w:tc>
+          <w:tcPr>
+            <w:tcW w:w="2518" w:type="dxa"/>
+          </w:tcPr>
+          <w:p>
+            <w:pPr>
+              <w:rPr>
+                <w:b/>
+              </w:rPr>
+            </w:pPr>
+            <w:r>
+              <w:rPr>
+                <w:b/>
+              </w:rPr>
+              <w:t>Palabras del experto</w:t>
+            </w:r>
+          </w:p>
+        </w:tc>
+        <w:tc>
+          <w:tcPr>
+            <w:tcW w:w="6460" w:type="dxa"/>
+          </w:tcPr>
+          <w:p/>
+        </w:tc>
+      </w:tr>
+      <w:tr>
+        <w:tc>
+          <w:tcPr>
+            <w:tcW w:w="2518" w:type="dxa"/>
+          </w:tcPr>
+          <w:p>
+            <w:pPr>
+              <w:rPr>
+                <w:b/>
+              </w:rPr>
+            </w:pPr>
+            <w:r>
+              <w:rPr>
+                <w:b/>
+              </w:rPr>
+              <w:t>Regla</w:t>
+            </w:r>
+          </w:p>
+        </w:tc>
+        <w:tc>
+          <w:tcPr>
+            <w:tcW w:w="6460" w:type="dxa"/>
+          </w:tcPr>
+          <w:p/>
+        </w:tc>
+      </w:tr>
+    </w:tbl>
+    <w:p/>
+    <w:tbl>
+      <w:tblPr>
+        <w:tblStyle w:val="Tablaconcuadrcula"/>
+        <w:tblW w:w="0" w:type="auto"/>
+        <w:tblLook w:val="04A0"/>
+      </w:tblPr>
+      <w:tblGrid>
+        <w:gridCol w:w="2518"/>
+        <w:gridCol w:w="6460"/>
+      </w:tblGrid>
+      <w:tr>
+        <w:tc>
+          <w:tcPr>
+            <w:tcW w:w="2518" w:type="dxa"/>
+          </w:tcPr>
+          <w:p>
+            <w:pPr>
+              <w:rPr>
+                <w:b/>
+              </w:rPr>
+            </w:pPr>
+            <w:r>
+              <w:rPr>
+                <w:b/>
+              </w:rPr>
+              <w:t xml:space="preserve">IdRegla = </w:t>
+            </w:r>
+            <w:r>
+              <w:rPr>
+                <w:b/>
+              </w:rPr>
+              <w:t>43</w:t>
+            </w:r>
+          </w:p>
+        </w:tc>
+        <w:tc>
+          <w:tcPr>
+            <w:tcW w:w="6460" w:type="dxa"/>
+          </w:tcPr>
+          <w:p>
+            <w:r>
+              <w:t xml:space="preserve">Orientación por Ciencias Exactas </w:t>
+            </w:r>
+            <w:r>
+              <w:t>27</w:t>
+            </w:r>
+          </w:p>
+        </w:tc>
+      </w:tr>
+      <w:tr>
+        <w:tc>
+          <w:tcPr>
+            <w:tcW w:w="2518" w:type="dxa"/>
+          </w:tcPr>
+          <w:p>
+            <w:pPr>
+              <w:rPr>
+                <w:b/>
+              </w:rPr>
+            </w:pPr>
+            <w:r>
+              <w:rPr>
+                <w:b/>
+              </w:rPr>
+              <w:t>Palabras del experto</w:t>
+            </w:r>
+          </w:p>
+        </w:tc>
+        <w:tc>
+          <w:tcPr>
+            <w:tcW w:w="6460" w:type="dxa"/>
+          </w:tcPr>
+          <w:p/>
+        </w:tc>
+      </w:tr>
+      <w:tr>
+        <w:tc>
+          <w:tcPr>
+            <w:tcW w:w="2518" w:type="dxa"/>
+          </w:tcPr>
+          <w:p>
+            <w:pPr>
+              <w:rPr>
+                <w:b/>
+              </w:rPr>
+            </w:pPr>
+            <w:r>
+              <w:rPr>
+                <w:b/>
+              </w:rPr>
+              <w:t>Regla</w:t>
+            </w:r>
+          </w:p>
+        </w:tc>
+        <w:tc>
+          <w:tcPr>
+            <w:tcW w:w="6460" w:type="dxa"/>
+          </w:tcPr>
+          <w:p/>
+        </w:tc>
+      </w:tr>
+    </w:tbl>
+    <w:p/>
+    <w:tbl>
+      <w:tblPr>
+        <w:tblStyle w:val="Tablaconcuadrcula"/>
+        <w:tblW w:w="0" w:type="auto"/>
+        <w:tblLook w:val="04A0"/>
+      </w:tblPr>
+      <w:tblGrid>
+        <w:gridCol w:w="2518"/>
+        <w:gridCol w:w="6460"/>
+      </w:tblGrid>
+      <w:tr>
+        <w:tc>
+          <w:tcPr>
+            <w:tcW w:w="2518" w:type="dxa"/>
+          </w:tcPr>
+          <w:p>
+            <w:pPr>
+              <w:rPr>
+                <w:b/>
+              </w:rPr>
+            </w:pPr>
+            <w:r>
+              <w:rPr>
+                <w:b/>
+              </w:rPr>
+              <w:t xml:space="preserve">IdRegla = </w:t>
+            </w:r>
+            <w:r>
+              <w:rPr>
+                <w:b/>
+              </w:rPr>
+              <w:t>44</w:t>
+            </w:r>
+          </w:p>
+        </w:tc>
+        <w:tc>
+          <w:tcPr>
+            <w:tcW w:w="6460" w:type="dxa"/>
+          </w:tcPr>
+          <w:p>
+            <w:r>
+              <w:t xml:space="preserve">Orientación por Ciencias Exactas </w:t>
+            </w:r>
+            <w:r>
+              <w:t>28</w:t>
+            </w:r>
+          </w:p>
+        </w:tc>
+      </w:tr>
+      <w:tr>
+        <w:tc>
+          <w:tcPr>
+            <w:tcW w:w="2518" w:type="dxa"/>
+          </w:tcPr>
+          <w:p>
+            <w:pPr>
+              <w:rPr>
+                <w:b/>
+              </w:rPr>
+            </w:pPr>
+            <w:r>
+              <w:rPr>
+                <w:b/>
+              </w:rPr>
+              <w:t>Palabras del experto</w:t>
+            </w:r>
+          </w:p>
+        </w:tc>
+        <w:tc>
+          <w:tcPr>
+            <w:tcW w:w="6460" w:type="dxa"/>
+          </w:tcPr>
+          <w:p/>
+        </w:tc>
+      </w:tr>
+      <w:tr>
+        <w:tc>
+          <w:tcPr>
+            <w:tcW w:w="2518" w:type="dxa"/>
+          </w:tcPr>
+          <w:p>
+            <w:pPr>
+              <w:rPr>
+                <w:b/>
+              </w:rPr>
+            </w:pPr>
+            <w:r>
+              <w:rPr>
+                <w:b/>
+              </w:rPr>
+              <w:t>Regla</w:t>
+            </w:r>
+          </w:p>
+        </w:tc>
+        <w:tc>
+          <w:tcPr>
+            <w:tcW w:w="6460" w:type="dxa"/>
+          </w:tcPr>
+          <w:p/>
+        </w:tc>
+      </w:tr>
+    </w:tbl>
+    <w:p/>
+    <w:tbl>
+      <w:tblPr>
+        <w:tblStyle w:val="Tablaconcuadrcula"/>
+        <w:tblW w:w="0" w:type="auto"/>
+        <w:tblLook w:val="04A0"/>
+      </w:tblPr>
+      <w:tblGrid>
+        <w:gridCol w:w="2518"/>
+        <w:gridCol w:w="6460"/>
+      </w:tblGrid>
+      <w:tr>
+        <w:tc>
+          <w:tcPr>
+            <w:tcW w:w="2518" w:type="dxa"/>
+          </w:tcPr>
+          <w:p>
+            <w:pPr>
+              <w:rPr>
+                <w:b/>
+              </w:rPr>
+            </w:pPr>
+            <w:r>
+              <w:rPr>
+                <w:b/>
+              </w:rPr>
+              <w:t xml:space="preserve">IdRegla = </w:t>
+            </w:r>
+            <w:r>
+              <w:rPr>
+                <w:b/>
+              </w:rPr>
+              <w:t>45</w:t>
+            </w:r>
+          </w:p>
+        </w:tc>
+        <w:tc>
+          <w:tcPr>
+            <w:tcW w:w="6460" w:type="dxa"/>
+          </w:tcPr>
+          <w:p>
+            <w:r>
+              <w:t xml:space="preserve">Orientación por Ciencias Exactas </w:t>
+            </w:r>
+            <w:r>
+              <w:t>29</w:t>
+            </w:r>
+          </w:p>
+        </w:tc>
+      </w:tr>
+      <w:tr>
+        <w:tc>
+          <w:tcPr>
+            <w:tcW w:w="2518" w:type="dxa"/>
+          </w:tcPr>
+          <w:p>
+            <w:pPr>
+              <w:rPr>
+                <w:b/>
+              </w:rPr>
+            </w:pPr>
+            <w:r>
+              <w:rPr>
+                <w:b/>
+              </w:rPr>
+              <w:t>Palabras del experto</w:t>
+            </w:r>
+          </w:p>
+        </w:tc>
+        <w:tc>
+          <w:tcPr>
+            <w:tcW w:w="6460" w:type="dxa"/>
+          </w:tcPr>
+          <w:p/>
+        </w:tc>
+      </w:tr>
+      <w:tr>
+        <w:tc>
+          <w:tcPr>
+            <w:tcW w:w="2518" w:type="dxa"/>
+          </w:tcPr>
+          <w:p>
+            <w:pPr>
+              <w:rPr>
+                <w:b/>
+              </w:rPr>
+            </w:pPr>
+            <w:r>
+              <w:rPr>
+                <w:b/>
+              </w:rPr>
+              <w:t>Regla</w:t>
+            </w:r>
+          </w:p>
+        </w:tc>
+        <w:tc>
+          <w:tcPr>
+            <w:tcW w:w="6460" w:type="dxa"/>
+          </w:tcPr>
+          <w:p/>
+        </w:tc>
+      </w:tr>
+    </w:tbl>
+    <w:p/>
+    <w:tbl>
+      <w:tblPr>
+        <w:tblStyle w:val="Tablaconcuadrcula"/>
+        <w:tblW w:w="0" w:type="auto"/>
+        <w:tblLook w:val="04A0"/>
+      </w:tblPr>
+      <w:tblGrid>
+        <w:gridCol w:w="2518"/>
+        <w:gridCol w:w="6460"/>
+      </w:tblGrid>
+      <w:tr>
+        <w:tc>
+          <w:tcPr>
+            <w:tcW w:w="2518" w:type="dxa"/>
+          </w:tcPr>
+          <w:p>
+            <w:pPr>
+              <w:rPr>
+                <w:b/>
+              </w:rPr>
+            </w:pPr>
+            <w:r>
+              <w:rPr>
+                <w:b/>
+              </w:rPr>
+              <w:t xml:space="preserve">IdRegla = </w:t>
+            </w:r>
+            <w:r>
+              <w:rPr>
+                <w:b/>
+              </w:rPr>
+              <w:t>46</w:t>
+            </w:r>
+          </w:p>
+        </w:tc>
+        <w:tc>
+          <w:tcPr>
+            <w:tcW w:w="6460" w:type="dxa"/>
+          </w:tcPr>
+          <w:p>
+            <w:r>
+              <w:t xml:space="preserve">Orientación por Ciencias Exactas </w:t>
+            </w:r>
+            <w:r>
+              <w:t>30</w:t>
+            </w:r>
+          </w:p>
+        </w:tc>
+      </w:tr>
+      <w:tr>
+        <w:tc>
+          <w:tcPr>
+            <w:tcW w:w="2518" w:type="dxa"/>
+          </w:tcPr>
+          <w:p>
+            <w:pPr>
+              <w:rPr>
+                <w:b/>
+              </w:rPr>
+            </w:pPr>
+            <w:r>
+              <w:rPr>
+                <w:b/>
+              </w:rPr>
+              <w:t>Palabras del experto</w:t>
+            </w:r>
+          </w:p>
+        </w:tc>
+        <w:tc>
+          <w:tcPr>
+            <w:tcW w:w="6460" w:type="dxa"/>
+          </w:tcPr>
+          <w:p/>
+        </w:tc>
+      </w:tr>
+      <w:tr>
+        <w:tc>
+          <w:tcPr>
+            <w:tcW w:w="2518" w:type="dxa"/>
+          </w:tcPr>
+          <w:p>
+            <w:pPr>
+              <w:rPr>
+                <w:b/>
+              </w:rPr>
+            </w:pPr>
+            <w:r>
+              <w:rPr>
+                <w:b/>
+              </w:rPr>
+              <w:t>Regla</w:t>
+            </w:r>
+          </w:p>
+        </w:tc>
+        <w:tc>
+          <w:tcPr>
+            <w:tcW w:w="6460" w:type="dxa"/>
+          </w:tcPr>
+          <w:p/>
+        </w:tc>
+      </w:tr>
+    </w:tbl>
+    <w:p/>
+    <w:tbl>
+      <w:tblPr>
+        <w:tblStyle w:val="Tablaconcuadrcula"/>
+        <w:tblW w:w="0" w:type="auto"/>
+        <w:tblLook w:val="04A0"/>
+      </w:tblPr>
+      <w:tblGrid>
+        <w:gridCol w:w="2518"/>
+        <w:gridCol w:w="6460"/>
+      </w:tblGrid>
+      <w:tr>
+        <w:tc>
+          <w:tcPr>
+            <w:tcW w:w="2518" w:type="dxa"/>
+          </w:tcPr>
+          <w:p>
+            <w:pPr>
+              <w:rPr>
+                <w:b/>
+              </w:rPr>
+            </w:pPr>
+            <w:r>
+              <w:rPr>
+                <w:b/>
+              </w:rPr>
+              <w:t xml:space="preserve">IdRegla = </w:t>
+            </w:r>
+            <w:r>
+              <w:rPr>
+                <w:b/>
+              </w:rPr>
+              <w:t>47</w:t>
+            </w:r>
+          </w:p>
+        </w:tc>
+        <w:tc>
+          <w:tcPr>
+            <w:tcW w:w="6460" w:type="dxa"/>
+          </w:tcPr>
+          <w:p>
+            <w:r>
+              <w:t xml:space="preserve">Orientación por Ciencias Exactas </w:t>
+            </w:r>
+            <w:r>
+              <w:t>31</w:t>
+            </w:r>
+          </w:p>
+        </w:tc>
+      </w:tr>
+      <w:tr>
+        <w:tc>
+          <w:tcPr>
+            <w:tcW w:w="2518" w:type="dxa"/>
+          </w:tcPr>
+          <w:p>
+            <w:pPr>
+              <w:rPr>
+                <w:b/>
+              </w:rPr>
+            </w:pPr>
+            <w:r>
+              <w:rPr>
+                <w:b/>
+              </w:rPr>
+              <w:t>Palabras del experto</w:t>
+            </w:r>
+          </w:p>
+        </w:tc>
+        <w:tc>
+          <w:tcPr>
+            <w:tcW w:w="6460" w:type="dxa"/>
+          </w:tcPr>
+          <w:p/>
+        </w:tc>
+      </w:tr>
+      <w:tr>
+        <w:tc>
+          <w:tcPr>
+            <w:tcW w:w="2518" w:type="dxa"/>
+          </w:tcPr>
+          <w:p>
+            <w:pPr>
+              <w:rPr>
+                <w:b/>
+              </w:rPr>
+            </w:pPr>
+            <w:r>
+              <w:rPr>
+                <w:b/>
+              </w:rPr>
+              <w:t>Regla</w:t>
+            </w:r>
+          </w:p>
+        </w:tc>
+        <w:tc>
+          <w:tcPr>
+            <w:tcW w:w="6460" w:type="dxa"/>
+          </w:tcPr>
+          <w:p/>
+        </w:tc>
+      </w:tr>
+    </w:tbl>
+    <w:p/>
+    <w:tbl>
+      <w:tblPr>
+        <w:tblStyle w:val="Tablaconcuadrcula"/>
+        <w:tblW w:w="0" w:type="auto"/>
+        <w:tblLook w:val="04A0"/>
+      </w:tblPr>
+      <w:tblGrid>
+        <w:gridCol w:w="2518"/>
+        <w:gridCol w:w="6460"/>
+      </w:tblGrid>
+      <w:tr>
+        <w:tc>
+          <w:tcPr>
+            <w:tcW w:w="2518" w:type="dxa"/>
+          </w:tcPr>
+          <w:p>
+            <w:pPr>
+              <w:rPr>
+                <w:b/>
+              </w:rPr>
+            </w:pPr>
+            <w:r>
+              <w:rPr>
+                <w:b/>
+              </w:rPr>
+              <w:lastRenderedPageBreak/>
+              <w:t xml:space="preserve">IdRegla = </w:t>
+            </w:r>
+            <w:r>
+              <w:rPr>
+                <w:b/>
+              </w:rPr>
+              <w:t>48</w:t>
+            </w:r>
+          </w:p>
+        </w:tc>
+        <w:tc>
+          <w:tcPr>
+            <w:tcW w:w="6460" w:type="dxa"/>
+          </w:tcPr>
+          <w:p>
+            <w:r>
+              <w:t xml:space="preserve">Orientación por Ciencias Exactas </w:t>
+            </w:r>
+            <w:r>
+              <w:t>32</w:t>
+            </w:r>
+          </w:p>
+        </w:tc>
+      </w:tr>
+      <w:tr>
+        <w:tc>
+          <w:tcPr>
+            <w:tcW w:w="2518" w:type="dxa"/>
+          </w:tcPr>
+          <w:p>
+            <w:pPr>
+              <w:rPr>
+                <w:b/>
+              </w:rPr>
+            </w:pPr>
+            <w:r>
+              <w:rPr>
+                <w:b/>
+              </w:rPr>
+              <w:t>Palabras del experto</w:t>
+            </w:r>
+          </w:p>
+        </w:tc>
+        <w:tc>
+          <w:tcPr>
+            <w:tcW w:w="6460" w:type="dxa"/>
+          </w:tcPr>
+          <w:p/>
+        </w:tc>
+      </w:tr>
+      <w:tr>
+        <w:tc>
+          <w:tcPr>
+            <w:tcW w:w="2518" w:type="dxa"/>
+          </w:tcPr>
+          <w:p>
+            <w:pPr>
+              <w:rPr>
+                <w:b/>
+              </w:rPr>
+            </w:pPr>
+            <w:r>
+              <w:rPr>
+                <w:b/>
+              </w:rPr>
+              <w:t>Regla</w:t>
+            </w:r>
+          </w:p>
+        </w:tc>
+        <w:tc>
+          <w:tcPr>
+            <w:tcW w:w="6460" w:type="dxa"/>
+          </w:tcPr>
+          <w:p/>
+        </w:tc>
+      </w:tr>
+    </w:tbl>
+    <w:p/>
+    <w:tbl>
+      <w:tblPr>
+        <w:tblStyle w:val="Tablaconcuadrcula"/>
+        <w:tblW w:w="0" w:type="auto"/>
+        <w:tblLook w:val="04A0"/>
+      </w:tblPr>
+      <w:tblGrid>
+        <w:gridCol w:w="2518"/>
+        <w:gridCol w:w="6460"/>
+      </w:tblGrid>
+      <w:tr>
+        <w:tc>
+          <w:tcPr>
+            <w:tcW w:w="2518" w:type="dxa"/>
+          </w:tcPr>
+          <w:p>
+            <w:pPr>
+              <w:rPr>
+                <w:b/>
+              </w:rPr>
+            </w:pPr>
+            <w:r>
+              <w:rPr>
+                <w:b/>
+              </w:rPr>
+              <w:t xml:space="preserve">IdRegla = </w:t>
+            </w:r>
+            <w:r>
+              <w:rPr>
+                <w:b/>
+              </w:rPr>
+              <w:t>49</w:t>
+            </w:r>
+          </w:p>
+        </w:tc>
+        <w:tc>
+          <w:tcPr>
+            <w:tcW w:w="6460" w:type="dxa"/>
+          </w:tcPr>
+          <w:p>
+            <w:r>
+              <w:t xml:space="preserve">Orientación por Ciencias Exactas </w:t>
+            </w:r>
+            <w:r>
+              <w:t>33</w:t>
+            </w:r>
+          </w:p>
+        </w:tc>
+      </w:tr>
+      <w:tr>
+        <w:tc>
+          <w:tcPr>
+            <w:tcW w:w="2518" w:type="dxa"/>
+          </w:tcPr>
+          <w:p>
+            <w:pPr>
+              <w:rPr>
+                <w:b/>
+              </w:rPr>
+            </w:pPr>
+            <w:r>
+              <w:rPr>
+                <w:b/>
+              </w:rPr>
+              <w:t>Palabras del experto</w:t>
+            </w:r>
+          </w:p>
+        </w:tc>
+        <w:tc>
+          <w:tcPr>
+            <w:tcW w:w="6460" w:type="dxa"/>
+          </w:tcPr>
+          <w:p/>
+        </w:tc>
+      </w:tr>
+      <w:tr>
+        <w:tc>
+          <w:tcPr>
+            <w:tcW w:w="2518" w:type="dxa"/>
+          </w:tcPr>
+          <w:p>
+            <w:pPr>
+              <w:rPr>
+                <w:b/>
+              </w:rPr>
+            </w:pPr>
+            <w:r>
+              <w:rPr>
+                <w:b/>
+              </w:rPr>
+              <w:t>Regla</w:t>
+            </w:r>
+          </w:p>
+        </w:tc>
+        <w:tc>
+          <w:tcPr>
+            <w:tcW w:w="6460" w:type="dxa"/>
+          </w:tcPr>
+          <w:p/>
+        </w:tc>
+      </w:tr>
+    </w:tbl>
+    <w:p/>
+    <w:tbl>
+      <w:tblPr>
+        <w:tblStyle w:val="Tablaconcuadrcula"/>
+        <w:tblW w:w="0" w:type="auto"/>
+        <w:tblLook w:val="04A0"/>
+      </w:tblPr>
+      <w:tblGrid>
+        <w:gridCol w:w="2518"/>
+        <w:gridCol w:w="6460"/>
+      </w:tblGrid>
+      <w:tr>
+        <w:tc>
+          <w:tcPr>
+            <w:tcW w:w="2518" w:type="dxa"/>
+          </w:tcPr>
+          <w:p>
+            <w:pPr>
+              <w:rPr>
+                <w:b/>
+              </w:rPr>
+            </w:pPr>
+            <w:r>
+              <w:rPr>
+                <w:b/>
+              </w:rPr>
+              <w:t xml:space="preserve">IdRegla = </w:t>
+            </w:r>
+            <w:r>
+              <w:rPr>
+                <w:b/>
+              </w:rPr>
+              <w:t>50</w:t>
+            </w:r>
+          </w:p>
+        </w:tc>
+        <w:tc>
+          <w:tcPr>
+            <w:tcW w:w="6460" w:type="dxa"/>
+          </w:tcPr>
+          <w:p>
+            <w:r>
+              <w:t xml:space="preserve">Orientación por Ciencias Exactas </w:t>
+            </w:r>
+            <w:r>
+              <w:t>34</w:t>
+            </w:r>
+          </w:p>
+        </w:tc>
+      </w:tr>
+      <w:tr>
+        <w:tc>
+          <w:tcPr>
+            <w:tcW w:w="2518" w:type="dxa"/>
+          </w:tcPr>
+          <w:p>
+            <w:pPr>
+              <w:rPr>
+                <w:b/>
+              </w:rPr>
+            </w:pPr>
+            <w:r>
+              <w:rPr>
+                <w:b/>
+              </w:rPr>
+              <w:t>Palabras del experto</w:t>
+            </w:r>
+          </w:p>
+        </w:tc>
+        <w:tc>
+          <w:tcPr>
+            <w:tcW w:w="6460" w:type="dxa"/>
+          </w:tcPr>
+          <w:p/>
+        </w:tc>
+      </w:tr>
+      <w:tr>
+        <w:tc>
+          <w:tcPr>
+            <w:tcW w:w="2518" w:type="dxa"/>
+          </w:tcPr>
+          <w:p>
+            <w:pPr>
+              <w:rPr>
+                <w:b/>
+              </w:rPr>
+            </w:pPr>
+            <w:r>
+              <w:rPr>
+                <w:b/>
+              </w:rPr>
+              <w:t>Regla</w:t>
+            </w:r>
+          </w:p>
+        </w:tc>
+        <w:tc>
+          <w:tcPr>
+            <w:tcW w:w="6460" w:type="dxa"/>
+          </w:tcPr>
+          <w:p/>
+        </w:tc>
+      </w:tr>
+    </w:tbl>
+    <w:p/>
+    <w:tbl>
+      <w:tblPr>
+        <w:tblStyle w:val="Tablaconcuadrcula"/>
+        <w:tblW w:w="0" w:type="auto"/>
+        <w:tblLook w:val="04A0"/>
+      </w:tblPr>
+      <w:tblGrid>
+        <w:gridCol w:w="2518"/>
+        <w:gridCol w:w="6460"/>
+      </w:tblGrid>
+      <w:tr>
+        <w:tc>
+          <w:tcPr>
+            <w:tcW w:w="2518" w:type="dxa"/>
+          </w:tcPr>
+          <w:p>
+            <w:pPr>
+              <w:rPr>
+                <w:b/>
+              </w:rPr>
+            </w:pPr>
+            <w:r>
+              <w:rPr>
+                <w:b/>
+              </w:rPr>
+              <w:t xml:space="preserve">IdRegla = </w:t>
+            </w:r>
+            <w:r>
+              <w:rPr>
+                <w:b/>
+              </w:rPr>
+              <w:t>51</w:t>
+            </w:r>
+          </w:p>
+        </w:tc>
+        <w:tc>
+          <w:tcPr>
+            <w:tcW w:w="6460" w:type="dxa"/>
+          </w:tcPr>
+          <w:p>
+            <w:r>
+              <w:t xml:space="preserve">Orientación por Ciencias Exactas </w:t>
+            </w:r>
+            <w:r>
+              <w:t>35</w:t>
+            </w:r>
+          </w:p>
+        </w:tc>
+      </w:tr>
+      <w:tr>
+        <w:tc>
+          <w:tcPr>
+            <w:tcW w:w="2518" w:type="dxa"/>
+          </w:tcPr>
+          <w:p>
+            <w:pPr>
+              <w:rPr>
+                <w:b/>
+              </w:rPr>
+            </w:pPr>
+            <w:r>
+              <w:rPr>
+                <w:b/>
+              </w:rPr>
+              <w:t>Palabras del experto</w:t>
+            </w:r>
+          </w:p>
+        </w:tc>
+        <w:tc>
+          <w:tcPr>
+            <w:tcW w:w="6460" w:type="dxa"/>
+          </w:tcPr>
+          <w:p/>
+        </w:tc>
+      </w:tr>
+      <w:tr>
+        <w:tc>
+          <w:tcPr>
+            <w:tcW w:w="2518" w:type="dxa"/>
+          </w:tcPr>
+          <w:p>
+            <w:pPr>
+              <w:rPr>
+                <w:b/>
+              </w:rPr>
+            </w:pPr>
+            <w:r>
+              <w:rPr>
+                <w:b/>
+              </w:rPr>
+              <w:t>Regla</w:t>
+            </w:r>
+          </w:p>
+        </w:tc>
+        <w:tc>
+          <w:tcPr>
+            <w:tcW w:w="6460" w:type="dxa"/>
+          </w:tcPr>
+          <w:p/>
+        </w:tc>
+      </w:tr>
+    </w:tbl>
+    <w:p/>
+    <w:tbl>
+      <w:tblPr>
+        <w:tblStyle w:val="Tablaconcuadrcula"/>
+        <w:tblW w:w="0" w:type="auto"/>
+        <w:tblLook w:val="04A0"/>
+      </w:tblPr>
+      <w:tblGrid>
+        <w:gridCol w:w="2518"/>
+        <w:gridCol w:w="6460"/>
+      </w:tblGrid>
+      <w:tr>
+        <w:tc>
+          <w:tcPr>
+            <w:tcW w:w="2518" w:type="dxa"/>
+          </w:tcPr>
+          <w:p>
+            <w:pPr>
+              <w:rPr>
+                <w:b/>
+              </w:rPr>
+            </w:pPr>
+            <w:r>
+              <w:rPr>
+                <w:b/>
+              </w:rPr>
+              <w:t xml:space="preserve">IdRegla = </w:t>
+            </w:r>
+            <w:r>
+              <w:rPr>
+                <w:b/>
+              </w:rPr>
+              <w:t>52</w:t>
+            </w:r>
+          </w:p>
+        </w:tc>
+        <w:tc>
+          <w:tcPr>
+            <w:tcW w:w="6460" w:type="dxa"/>
+          </w:tcPr>
+          <w:p>
+            <w:r>
+              <w:t xml:space="preserve">Orientación por Ciencias Exactas </w:t>
+            </w:r>
+            <w:r>
+              <w:t>36</w:t>
+            </w:r>
+          </w:p>
+        </w:tc>
+      </w:tr>
+      <w:tr>
+        <w:tc>
+          <w:tcPr>
+            <w:tcW w:w="2518" w:type="dxa"/>
+          </w:tcPr>
+          <w:p>
+            <w:pPr>
+              <w:rPr>
+                <w:b/>
+              </w:rPr>
+            </w:pPr>
+            <w:r>
+              <w:rPr>
+                <w:b/>
+              </w:rPr>
+              <w:t>Palabras del experto</w:t>
+            </w:r>
+          </w:p>
+        </w:tc>
+        <w:tc>
+          <w:tcPr>
+            <w:tcW w:w="6460" w:type="dxa"/>
+          </w:tcPr>
+          <w:p/>
+        </w:tc>
+      </w:tr>
+      <w:tr>
+        <w:tc>
+          <w:tcPr>
+            <w:tcW w:w="2518" w:type="dxa"/>
+          </w:tcPr>
+          <w:p>
+            <w:pPr>
+              <w:rPr>
+                <w:b/>
+              </w:rPr>
+            </w:pPr>
+            <w:r>
+              <w:rPr>
+                <w:b/>
+              </w:rPr>
+              <w:t>Regla</w:t>
+            </w:r>
+          </w:p>
+        </w:tc>
+        <w:tc>
+          <w:tcPr>
+            <w:tcW w:w="6460" w:type="dxa"/>
+          </w:tcPr>
+          <w:p/>
+        </w:tc>
+      </w:tr>
+    </w:tbl>
+    <w:p/>
+    <w:p>
+      <w:r>
+        <w:br w:type="page"/>
+      </w:r>
+    </w:p>
+    <w:tbl>
+      <w:tblPr>
+        <w:tblStyle w:val="Tablaconcuadrcula"/>
+        <w:tblW w:w="0" w:type="auto"/>
+        <w:tblLook w:val="04A0"/>
+      </w:tblPr>
+      <w:tblGrid>
+        <w:gridCol w:w="2518"/>
+        <w:gridCol w:w="6460"/>
+      </w:tblGrid>
+      <w:tr>
+        <w:tc>
+          <w:tcPr>
+            <w:tcW w:w="2518" w:type="dxa"/>
+          </w:tcPr>
+          <w:p>
+            <w:pPr>
+              <w:rPr>
+                <w:b/>
+              </w:rPr>
+            </w:pPr>
+            <w:r>
+              <w:rPr>
+                <w:b/>
+              </w:rPr>
+              <w:lastRenderedPageBreak/>
+              <w:t xml:space="preserve">IdRegla = </w:t>
+            </w:r>
+            <w:r>
+              <w:rPr>
+                <w:b/>
+              </w:rPr>
+              <w:t>53</w:t>
+            </w:r>
+          </w:p>
+        </w:tc>
+        <w:tc>
+          <w:tcPr>
+            <w:tcW w:w="6460" w:type="dxa"/>
+          </w:tcPr>
+          <w:p>
+            <w:r>
+              <w:t xml:space="preserve">Orientación por Ciencias Exactas </w:t>
+            </w:r>
+            <w:r>
+              <w:t>37</w:t>
+            </w:r>
+          </w:p>
+        </w:tc>
+      </w:tr>
+      <w:tr>
+        <w:tc>
+          <w:tcPr>
+            <w:tcW w:w="2518" w:type="dxa"/>
+          </w:tcPr>
+          <w:p>
+            <w:pPr>
+              <w:rPr>
+                <w:b/>
+              </w:rPr>
+            </w:pPr>
+            <w:r>
+              <w:rPr>
+                <w:b/>
+              </w:rPr>
+              <w:t>Palabras del experto</w:t>
+            </w:r>
+          </w:p>
+        </w:tc>
+        <w:tc>
+          <w:tcPr>
+            <w:tcW w:w="6460" w:type="dxa"/>
+          </w:tcPr>
+          <w:p/>
+        </w:tc>
+      </w:tr>
+      <w:tr>
+        <w:tc>
+          <w:tcPr>
+            <w:tcW w:w="2518" w:type="dxa"/>
+          </w:tcPr>
+          <w:p>
+            <w:pPr>
+              <w:rPr>
+                <w:b/>
+              </w:rPr>
+            </w:pPr>
+            <w:r>
+              <w:rPr>
+                <w:b/>
+              </w:rPr>
+              <w:t>Regla</w:t>
+            </w:r>
+          </w:p>
+        </w:tc>
+        <w:tc>
+          <w:tcPr>
+            <w:tcW w:w="6460" w:type="dxa"/>
+          </w:tcPr>
+          <w:p/>
+        </w:tc>
+      </w:tr>
+    </w:tbl>
+    <w:p/>
+    <w:tbl>
+      <w:tblPr>
+        <w:tblStyle w:val="Tablaconcuadrcula"/>
+        <w:tblW w:w="0" w:type="auto"/>
+        <w:tblLook w:val="04A0"/>
+      </w:tblPr>
+      <w:tblGrid>
+        <w:gridCol w:w="2518"/>
+        <w:gridCol w:w="6460"/>
+      </w:tblGrid>
+      <w:tr>
+        <w:tc>
+          <w:tcPr>
+            <w:tcW w:w="2518" w:type="dxa"/>
+          </w:tcPr>
+          <w:p>
+            <w:pPr>
+              <w:rPr>
+                <w:b/>
+              </w:rPr>
+            </w:pPr>
+            <w:r>
+              <w:rPr>
+                <w:b/>
+              </w:rPr>
+              <w:t xml:space="preserve">IdRegla = </w:t>
+            </w:r>
+            <w:r>
+              <w:rPr>
+                <w:b/>
+              </w:rPr>
+              <w:t>54</w:t>
+            </w:r>
+          </w:p>
+        </w:tc>
+        <w:tc>
+          <w:tcPr>
+            <w:tcW w:w="6460" w:type="dxa"/>
+          </w:tcPr>
+          <w:p>
+            <w:r>
+              <w:t xml:space="preserve">Orientación por Ciencias Exactas </w:t>
+            </w:r>
+            <w:r>
+              <w:t>38</w:t>
+            </w:r>
+          </w:p>
+        </w:tc>
+      </w:tr>
+      <w:tr>
+        <w:tc>
+          <w:tcPr>
+            <w:tcW w:w="2518" w:type="dxa"/>
+          </w:tcPr>
+          <w:p>
+            <w:pPr>
+              <w:rPr>
+                <w:b/>
+              </w:rPr>
+            </w:pPr>
+            <w:r>
+              <w:rPr>
+                <w:b/>
+              </w:rPr>
+              <w:t>Palabras del experto</w:t>
+            </w:r>
+          </w:p>
+        </w:tc>
+        <w:tc>
+          <w:tcPr>
+            <w:tcW w:w="6460" w:type="dxa"/>
+          </w:tcPr>
+          <w:p/>
+        </w:tc>
+      </w:tr>
+      <w:tr>
+        <w:tc>
+          <w:tcPr>
+            <w:tcW w:w="2518" w:type="dxa"/>
+          </w:tcPr>
+          <w:p>
+            <w:pPr>
+              <w:rPr>
+                <w:b/>
+              </w:rPr>
+            </w:pPr>
+            <w:r>
+              <w:rPr>
+                <w:b/>
+              </w:rPr>
+              <w:t>Regla</w:t>
+            </w:r>
+          </w:p>
+        </w:tc>
+        <w:tc>
+          <w:tcPr>
+            <w:tcW w:w="6460" w:type="dxa"/>
+          </w:tcPr>
+          <w:p/>
+        </w:tc>
+      </w:tr>
+    </w:tbl>
+    <w:p/>
+    <w:tbl>
+      <w:tblPr>
+        <w:tblStyle w:val="Tablaconcuadrcula"/>
+        <w:tblW w:w="0" w:type="auto"/>
+        <w:tblLook w:val="04A0"/>
+      </w:tblPr>
+      <w:tblGrid>
+        <w:gridCol w:w="2518"/>
+        <w:gridCol w:w="6460"/>
+      </w:tblGrid>
+      <w:tr>
+        <w:tc>
+          <w:tcPr>
+            <w:tcW w:w="2518" w:type="dxa"/>
+          </w:tcPr>
+          <w:p>
+            <w:pPr>
+              <w:rPr>
+                <w:b/>
+              </w:rPr>
+            </w:pPr>
+            <w:r>
+              <w:rPr>
+                <w:b/>
+              </w:rPr>
+              <w:t>IdRegla = 5</w:t>
+            </w:r>
+            <w:r>
+              <w:rPr>
+                <w:b/>
+              </w:rPr>
+              <w:t>5</w:t>
+            </w:r>
+          </w:p>
+        </w:tc>
+        <w:tc>
+          <w:tcPr>
+            <w:tcW w:w="6460" w:type="dxa"/>
+          </w:tcPr>
+          <w:p>
+            <w:r>
+              <w:t xml:space="preserve">Orientación por Ciencias Exactas </w:t>
+            </w:r>
+            <w:r>
+              <w:t>39</w:t>
+            </w:r>
+          </w:p>
+        </w:tc>
+      </w:tr>
+      <w:tr>
+        <w:tc>
+          <w:tcPr>
+            <w:tcW w:w="2518" w:type="dxa"/>
+          </w:tcPr>
+          <w:p>
+            <w:pPr>
+              <w:rPr>
+                <w:b/>
+              </w:rPr>
+            </w:pPr>
+            <w:r>
+              <w:rPr>
+                <w:b/>
+              </w:rPr>
+              <w:t>Palabras del experto</w:t>
+            </w:r>
+          </w:p>
+        </w:tc>
+        <w:tc>
+          <w:tcPr>
+            <w:tcW w:w="6460" w:type="dxa"/>
+          </w:tcPr>
+          <w:p/>
+        </w:tc>
+      </w:tr>
+      <w:tr>
+        <w:tc>
+          <w:tcPr>
+            <w:tcW w:w="2518" w:type="dxa"/>
+          </w:tcPr>
+          <w:p>
+            <w:pPr>
+              <w:rPr>
+                <w:b/>
+              </w:rPr>
+            </w:pPr>
+            <w:r>
+              <w:rPr>
+                <w:b/>
+              </w:rPr>
+              <w:t>Regla</w:t>
+            </w:r>
+          </w:p>
+        </w:tc>
+        <w:tc>
+          <w:tcPr>
+            <w:tcW w:w="6460" w:type="dxa"/>
+          </w:tcPr>
+          <w:p/>
+        </w:tc>
+      </w:tr>
+    </w:tbl>
+    <w:p>
+      <w:r>
+        <w:br w:type="page"/>
+      </w:r>
+    </w:p>
+    <w:tbl>
+      <w:tblPr>
+        <w:tblStyle w:val="Tablaconcuadrcula"/>
+        <w:tblW w:w="0" w:type="auto"/>
+        <w:tblLook w:val="04A0"/>
+      </w:tblPr>
+      <w:tblGrid>
+        <w:gridCol w:w="2518"/>
+        <w:gridCol w:w="6460"/>
+      </w:tblGrid>
+      <w:tr>
+        <w:tc>
+          <w:tcPr>
+            <w:tcW w:w="2518" w:type="dxa"/>
+          </w:tcPr>
+          <w:p>
+            <w:pPr>
+              <w:rPr>
+                <w:b/>
+              </w:rPr>
+            </w:pPr>
+            <w:r>
+              <w:rPr>
+                <w:b/>
+              </w:rPr>
+              <w:lastRenderedPageBreak/>
+              <w:t xml:space="preserve">IdRegla = </w:t>
+            </w:r>
+            <w:r>
+              <w:rPr>
+                <w:b/>
+              </w:rPr>
+              <w:t>55</w:t>
+            </w:r>
+          </w:p>
+        </w:tc>
+        <w:tc>
+          <w:tcPr>
+            <w:tcW w:w="6460" w:type="dxa"/>
+          </w:tcPr>
+          <w:p>
+            <w:r>
+              <w:t xml:space="preserve">Orientación por Ciencias Exactas </w:t>
+            </w:r>
+            <w:r>
+              <w:t>39</w:t>
+            </w:r>
+          </w:p>
+        </w:tc>
+      </w:tr>
+      <w:tr>
+        <w:tc>
+          <w:tcPr>
+            <w:tcW w:w="2518" w:type="dxa"/>
+          </w:tcPr>
+          <w:p>
+            <w:pPr>
+              <w:rPr>
+                <w:b/>
+              </w:rPr>
+            </w:pPr>
+            <w:r>
+              <w:rPr>
+                <w:b/>
+              </w:rPr>
+              <w:t>Palabras del experto</w:t>
+            </w:r>
+          </w:p>
+        </w:tc>
+        <w:tc>
+          <w:tcPr>
+            <w:tcW w:w="6460" w:type="dxa"/>
+          </w:tcPr>
+          <w:p/>
+        </w:tc>
+      </w:tr>
+      <w:tr>
+        <w:tc>
+          <w:tcPr>
+            <w:tcW w:w="2518" w:type="dxa"/>
+          </w:tcPr>
+          <w:p>
+            <w:pPr>
+              <w:rPr>
+                <w:b/>
+              </w:rPr>
+            </w:pPr>
+            <w:r>
+              <w:rPr>
+                <w:b/>
+              </w:rPr>
+              <w:t>Regla</w:t>
+            </w:r>
+          </w:p>
+        </w:tc>
+        <w:tc>
+          <w:tcPr>
+            <w:tcW w:w="6460" w:type="dxa"/>
+          </w:tcPr>
+          <w:p/>
+        </w:tc>
+      </w:tr>
+    </w:tbl>
+    <w:p/>
+    <w:tbl>
+      <w:tblPr>
+        <w:tblStyle w:val="Tablaconcuadrcula"/>
+        <w:tblW w:w="0" w:type="auto"/>
+        <w:tblLook w:val="04A0"/>
+      </w:tblPr>
+      <w:tblGrid>
+        <w:gridCol w:w="2518"/>
+        <w:gridCol w:w="6460"/>
+      </w:tblGrid>
+      <w:tr>
+        <w:tc>
+          <w:tcPr>
+            <w:tcW w:w="2518" w:type="dxa"/>
+          </w:tcPr>
+          <w:p>
+            <w:pPr>
+              <w:rPr>
+                <w:b/>
+              </w:rPr>
+            </w:pPr>
+            <w:r>
+              <w:rPr>
+                <w:b/>
+              </w:rPr>
+              <w:t xml:space="preserve">IdRegla = </w:t>
+            </w:r>
+            <w:r>
+              <w:rPr>
+                <w:b/>
+              </w:rPr>
+              <w:t>56</w:t>
+            </w:r>
+          </w:p>
+        </w:tc>
+        <w:tc>
+          <w:tcPr>
+            <w:tcW w:w="6460" w:type="dxa"/>
+          </w:tcPr>
+          <w:p>
+            <w:r>
+              <w:t xml:space="preserve">Orientación por Ciencias Exactas </w:t>
+            </w:r>
+            <w:r>
+              <w:t>40</w:t>
+            </w:r>
+          </w:p>
+        </w:tc>
+      </w:tr>
+      <w:tr>
+        <w:tc>
+          <w:tcPr>
+            <w:tcW w:w="2518" w:type="dxa"/>
+          </w:tcPr>
+          <w:p>
+            <w:pPr>
+              <w:rPr>
+                <w:b/>
+              </w:rPr>
+            </w:pPr>
+            <w:r>
+              <w:rPr>
+                <w:b/>
+              </w:rPr>
+              <w:t>Palabras del experto</w:t>
+            </w:r>
+          </w:p>
+        </w:tc>
+        <w:tc>
+          <w:tcPr>
+            <w:tcW w:w="6460" w:type="dxa"/>
+          </w:tcPr>
+          <w:p/>
+        </w:tc>
+      </w:tr>
+      <w:tr>
+        <w:tc>
+          <w:tcPr>
+            <w:tcW w:w="2518" w:type="dxa"/>
+          </w:tcPr>
+          <w:p>
+            <w:pPr>
+              <w:rPr>
+                <w:b/>
+              </w:rPr>
+            </w:pPr>
+            <w:r>
+              <w:rPr>
+                <w:b/>
+              </w:rPr>
+              <w:t>Regla</w:t>
+            </w:r>
+          </w:p>
+        </w:tc>
+        <w:tc>
+          <w:tcPr>
+            <w:tcW w:w="6460" w:type="dxa"/>
+          </w:tcPr>
+          <w:p/>
         </w:tc>
       </w:tr>
     </w:tbl>

</xml_diff>

<commit_message>
tablas per de hardware, bd e inteligencia artificial
</commit_message>
<xml_diff>
--- a/OAS/Documentacion/2 - Tablas PER/2 - Orientacion a ciencias exactas.docx
+++ b/OAS/Documentacion/2 - Tablas PER/2 - Orientacion a ciencias exactas.docx
@@ -9096,208 +9096,6 @@
         </w:tc>
       </w:tr>
     </w:tbl>
-    <w:p>
-      <w:r>
-        <w:br w:type="page"/>
-      </w:r>
-    </w:p>
-    <w:tbl>
-      <w:tblPr>
-        <w:tblStyle w:val="Tablaconcuadrcula"/>
-        <w:tblW w:w="0" w:type="auto"/>
-        <w:tblLook w:val="04A0"/>
-      </w:tblPr>
-      <w:tblGrid>
-        <w:gridCol w:w="2518"/>
-        <w:gridCol w:w="6460"/>
-      </w:tblGrid>
-      <w:tr>
-        <w:tc>
-          <w:tcPr>
-            <w:tcW w:w="2518" w:type="dxa"/>
-          </w:tcPr>
-          <w:p>
-            <w:pPr>
-              <w:rPr>
-                <w:b/>
-              </w:rPr>
-            </w:pPr>
-            <w:r>
-              <w:rPr>
-                <w:b/>
-              </w:rPr>
-              <w:lastRenderedPageBreak/>
-              <w:t>IdRegla = 55</w:t>
-            </w:r>
-          </w:p>
-        </w:tc>
-        <w:tc>
-          <w:tcPr>
-            <w:tcW w:w="6460" w:type="dxa"/>
-          </w:tcPr>
-          <w:p>
-            <w:r>
-              <w:t>Orientación por Ciencias Exactas 39</w:t>
-            </w:r>
-          </w:p>
-        </w:tc>
-      </w:tr>
-      <w:tr>
-        <w:tc>
-          <w:tcPr>
-            <w:tcW w:w="2518" w:type="dxa"/>
-          </w:tcPr>
-          <w:p>
-            <w:pPr>
-              <w:rPr>
-                <w:b/>
-              </w:rPr>
-            </w:pPr>
-            <w:r>
-              <w:rPr>
-                <w:b/>
-              </w:rPr>
-              <w:t>Palabras del experto</w:t>
-            </w:r>
-          </w:p>
-        </w:tc>
-        <w:tc>
-          <w:tcPr>
-            <w:tcW w:w="6460" w:type="dxa"/>
-          </w:tcPr>
-          <w:p>
-            <w:r>
-              <w:t>El alumno será orientado a la rama de ciencias si votó entre sus materias preferidas</w:t>
-            </w:r>
-          </w:p>
-        </w:tc>
-      </w:tr>
-      <w:tr>
-        <w:tc>
-          <w:tcPr>
-            <w:tcW w:w="2518" w:type="dxa"/>
-          </w:tcPr>
-          <w:p>
-            <w:pPr>
-              <w:rPr>
-                <w:b/>
-              </w:rPr>
-            </w:pPr>
-            <w:r>
-              <w:rPr>
-                <w:b/>
-              </w:rPr>
-              <w:t>Regla</w:t>
-            </w:r>
-          </w:p>
-        </w:tc>
-        <w:tc>
-          <w:tcPr>
-            <w:tcW w:w="6460" w:type="dxa"/>
-          </w:tcPr>
-          <w:p/>
-        </w:tc>
-      </w:tr>
-    </w:tbl>
-    <w:p/>
-    <w:tbl>
-      <w:tblPr>
-        <w:tblStyle w:val="Tablaconcuadrcula"/>
-        <w:tblW w:w="0" w:type="auto"/>
-        <w:tblLook w:val="04A0"/>
-      </w:tblPr>
-      <w:tblGrid>
-        <w:gridCol w:w="2518"/>
-        <w:gridCol w:w="6460"/>
-      </w:tblGrid>
-      <w:tr>
-        <w:tc>
-          <w:tcPr>
-            <w:tcW w:w="2518" w:type="dxa"/>
-          </w:tcPr>
-          <w:p>
-            <w:pPr>
-              <w:rPr>
-                <w:b/>
-              </w:rPr>
-            </w:pPr>
-            <w:r>
-              <w:rPr>
-                <w:b/>
-              </w:rPr>
-              <w:t>IdRegla = 56</w:t>
-            </w:r>
-          </w:p>
-        </w:tc>
-        <w:tc>
-          <w:tcPr>
-            <w:tcW w:w="6460" w:type="dxa"/>
-          </w:tcPr>
-          <w:p>
-            <w:r>
-              <w:t>Orientación por Ciencias Exactas 40</w:t>
-            </w:r>
-          </w:p>
-        </w:tc>
-      </w:tr>
-      <w:tr>
-        <w:tc>
-          <w:tcPr>
-            <w:tcW w:w="2518" w:type="dxa"/>
-          </w:tcPr>
-          <w:p>
-            <w:pPr>
-              <w:rPr>
-                <w:b/>
-              </w:rPr>
-            </w:pPr>
-            <w:r>
-              <w:rPr>
-                <w:b/>
-              </w:rPr>
-              <w:t>Palabras del experto</w:t>
-            </w:r>
-          </w:p>
-        </w:tc>
-        <w:tc>
-          <w:tcPr>
-            <w:tcW w:w="6460" w:type="dxa"/>
-          </w:tcPr>
-          <w:p>
-            <w:r>
-              <w:t>El alumno será orientado a la rama de ciencias si votó entre sus materias preferidas</w:t>
-            </w:r>
-          </w:p>
-        </w:tc>
-      </w:tr>
-      <w:tr>
-        <w:tc>
-          <w:tcPr>
-            <w:tcW w:w="2518" w:type="dxa"/>
-          </w:tcPr>
-          <w:p>
-            <w:pPr>
-              <w:rPr>
-                <w:b/>
-              </w:rPr>
-            </w:pPr>
-            <w:r>
-              <w:rPr>
-                <w:b/>
-              </w:rPr>
-              <w:t>Regla</w:t>
-            </w:r>
-          </w:p>
-        </w:tc>
-        <w:tc>
-          <w:tcPr>
-            <w:tcW w:w="6460" w:type="dxa"/>
-          </w:tcPr>
-          <w:p/>
-        </w:tc>
-      </w:tr>
-    </w:tbl>
-    <w:p/>
     <w:p/>
     <w:sectPr>
       <w:pgSz w:w="12240" w:h="15840"/>

</xml_diff>

<commit_message>
documentacion completa hasta regla 71
</commit_message>
<xml_diff>
--- a/OAS/Documentacion/2 - Tablas PER/2 - Orientacion a ciencias exactas.docx
+++ b/OAS/Documentacion/2 - Tablas PER/2 - Orientacion a ciencias exactas.docx
@@ -525,7 +525,13 @@
             </w:r>
             <w:proofErr w:type="spellEnd"/>
             <w:r>
-              <w:t xml:space="preserve"> 3”, “Probabilidad y estadística” y “Bases de datos 2”.</w:t>
+              <w:t xml:space="preserve"> 3”, “Probabilidad y estadística” y “Bases de </w:t>
+            </w:r>
+            <w:r>
+              <w:t>D</w:t>
+            </w:r>
+            <w:r>
+              <w:t>atos 2”.</w:t>
             </w:r>
           </w:p>
         </w:tc>
@@ -612,7 +618,13 @@
           </w:p>
           <w:p>
             <w:r>
-              <w:t>Y Existe(Materia&lt;-Nombre = “Bases de datos 2”)</w:t>
+              <w:t xml:space="preserve">Y Existe(Materia&lt;-Nombre = “Bases de </w:t>
+            </w:r>
+            <w:r>
+              <w:t>D</w:t>
+            </w:r>
+            <w:r>
+              <w:t>atos 2”)</w:t>
             </w:r>
           </w:p>
           <w:p>
@@ -1861,10 +1873,7 @@
             </w:r>
             <w:proofErr w:type="spellEnd"/>
             <w:r>
-              <w:t xml:space="preserve"> de problemas y algoritmos</w:t>
-            </w:r>
-            <w:r>
-              <w:t>”)</w:t>
+              <w:t xml:space="preserve"> de problemas y algoritmos”)</w:t>
             </w:r>
           </w:p>
           <w:p>
@@ -2025,10 +2034,7 @@
             </w:r>
             <w:proofErr w:type="spellEnd"/>
             <w:r>
-              <w:t xml:space="preserve"> de computadoras</w:t>
-            </w:r>
-            <w:r>
-              <w:t>”, “Arquitectura de computadoras”, “</w:t>
+              <w:t xml:space="preserve"> de computadoras”, “Arquitectura de computadoras”, “</w:t>
             </w:r>
             <w:proofErr w:type="spellStart"/>
             <w:r>
@@ -2044,7 +2050,13 @@
             </w:r>
             <w:proofErr w:type="spellEnd"/>
             <w:r>
-              <w:t xml:space="preserve"> discreta”, “Desarrollo de Software en Sistemas Distribuidos” e “</w:t>
+              <w:t xml:space="preserve"> discreta”, “</w:t>
+            </w:r>
+            <w:r>
+              <w:t>Sistemas embebidos</w:t>
+            </w:r>
+            <w:r>
+              <w:t>” e “</w:t>
             </w:r>
             <w:proofErr w:type="spellStart"/>
             <w:r>
@@ -2103,59 +2115,62 @@
             </w:r>
             <w:proofErr w:type="spellEnd"/>
             <w:r>
-              <w:t xml:space="preserve"> de computadoras</w:t>
-            </w:r>
+              <w:t xml:space="preserve"> de computadoras”)</w:t>
+            </w:r>
+          </w:p>
+          <w:p>
+            <w:r>
+              <w:t>Y Existe(Materia&lt;-Nombre = “Arquitectura de computadoras”)</w:t>
+            </w:r>
+          </w:p>
+          <w:p>
+            <w:r>
+              <w:t>Y Existe(Materia&lt;-Nombre = “</w:t>
+            </w:r>
+            <w:proofErr w:type="spellStart"/>
+            <w:r>
+              <w:t>Matematica</w:t>
+            </w:r>
+            <w:proofErr w:type="spellEnd"/>
+            <w:r>
+              <w:t xml:space="preserve"> 3”)</w:t>
+            </w:r>
+          </w:p>
+          <w:p>
+            <w:r>
+              <w:t xml:space="preserve">Y Existe(Materia&lt;-Nombre = “Probabilidad y </w:t>
+            </w:r>
+            <w:proofErr w:type="spellStart"/>
+            <w:r>
+              <w:t>estadistica</w:t>
+            </w:r>
+            <w:proofErr w:type="spellEnd"/>
             <w:r>
               <w:t>”)</w:t>
             </w:r>
           </w:p>
           <w:p>
             <w:r>
-              <w:t>Y Existe(Materia&lt;-Nombre = “Arquitectura de computadoras”)</w:t>
-            </w:r>
-          </w:p>
-          <w:p>
-            <w:r>
-              <w:t>Y Existe(Materia&lt;-Nombre = “</w:t>
-            </w:r>
-            <w:proofErr w:type="spellStart"/>
-            <w:r>
-              <w:t>Matematica</w:t>
-            </w:r>
-            <w:proofErr w:type="spellEnd"/>
-            <w:r>
-              <w:t xml:space="preserve"> 3”)</w:t>
-            </w:r>
-          </w:p>
-          <w:p>
-            <w:r>
-              <w:t xml:space="preserve">Y Existe(Materia&lt;-Nombre = “Probabilidad y </w:t>
-            </w:r>
-            <w:proofErr w:type="spellStart"/>
-            <w:r>
-              <w:t>estadistica</w:t>
-            </w:r>
-            <w:proofErr w:type="spellEnd"/>
+              <w:t>Y Existe(Materia&lt;-Nombre = “</w:t>
+            </w:r>
+            <w:proofErr w:type="spellStart"/>
+            <w:r>
+              <w:t>Matematica</w:t>
+            </w:r>
+            <w:proofErr w:type="spellEnd"/>
+            <w:r>
+              <w:t xml:space="preserve"> discreta”)</w:t>
+            </w:r>
+          </w:p>
+          <w:p>
+            <w:r>
+              <w:t>Y Existe(Materia&lt;-Nombre = “</w:t>
+            </w:r>
+            <w:r>
+              <w:t>Sistemas embebidos</w:t>
+            </w:r>
             <w:r>
               <w:t>”)</w:t>
-            </w:r>
-          </w:p>
-          <w:p>
-            <w:r>
-              <w:t>Y Existe(Materia&lt;-Nombre = “</w:t>
-            </w:r>
-            <w:proofErr w:type="spellStart"/>
-            <w:r>
-              <w:t>Matematica</w:t>
-            </w:r>
-            <w:proofErr w:type="spellEnd"/>
-            <w:r>
-              <w:t xml:space="preserve"> discreta”)</w:t>
-            </w:r>
-          </w:p>
-          <w:p>
-            <w:r>
-              <w:t>Y Existe(Materia&lt;-Nombre = “Desarrollo de Software en Sistemas Distribuidos”)</w:t>
             </w:r>
           </w:p>
           <w:p>
@@ -2258,13 +2273,7 @@
           </w:tcPr>
           <w:p>
             <w:r>
-              <w:t>El alumno será orientado a la rama de ciencias si votó entre sus materias preferidas “</w:t>
-            </w:r>
-            <w:r>
-              <w:t>Organización de computadoras</w:t>
-            </w:r>
-            <w:r>
-              <w:t>”, “Arquitectura de computadoras”, “</w:t>
+              <w:t>El alumno será orientado a la rama de ciencias si votó entre sus materias preferidas “Organización de computadoras”, “Arquitectura de computadoras”, “</w:t>
             </w:r>
             <w:proofErr w:type="spellStart"/>
             <w:r>
@@ -2280,13 +2289,7 @@
             </w:r>
             <w:proofErr w:type="spellEnd"/>
             <w:r>
-              <w:t xml:space="preserve"> discreta”, “</w:t>
-            </w:r>
-            <w:r>
-              <w:t>Sistemas embebidos</w:t>
-            </w:r>
-            <w:r>
-              <w:t>” e “</w:t>
+              <w:t xml:space="preserve"> discreta”, “Sistemas embebidos” e “</w:t>
             </w:r>
             <w:proofErr w:type="spellStart"/>
             <w:r>
@@ -2345,10 +2348,7 @@
             </w:r>
             <w:proofErr w:type="spellEnd"/>
             <w:r>
-              <w:t xml:space="preserve"> de computadoras</w:t>
-            </w:r>
-            <w:r>
-              <w:t>”)</w:t>
+              <w:t xml:space="preserve"> de computadoras”)</w:t>
             </w:r>
           </w:p>
           <w:p>
@@ -2514,10 +2514,7 @@
             </w:r>
             <w:proofErr w:type="spellEnd"/>
             <w:r>
-              <w:t xml:space="preserve"> de problemas y algoritmos</w:t>
-            </w:r>
-            <w:r>
-              <w:t>”, “Arquitectura de computadoras”, “</w:t>
+              <w:t xml:space="preserve"> de problemas y algoritmos”, “Arquitectura de computadoras”, “</w:t>
             </w:r>
             <w:proofErr w:type="spellStart"/>
             <w:r>
@@ -2592,45 +2589,42 @@
             </w:r>
             <w:proofErr w:type="spellEnd"/>
             <w:r>
-              <w:t xml:space="preserve"> de problemas y algoritmos</w:t>
-            </w:r>
+              <w:t xml:space="preserve"> de problemas y algoritmos”)</w:t>
+            </w:r>
+          </w:p>
+          <w:p>
+            <w:r>
+              <w:t>Y Existe(Materia&lt;-Nombre = “Arquitectura de computadoras”)</w:t>
+            </w:r>
+          </w:p>
+          <w:p>
+            <w:r>
+              <w:t>Y Existe(Materia&lt;-Nombre = “</w:t>
+            </w:r>
+            <w:proofErr w:type="spellStart"/>
+            <w:r>
+              <w:t>Matematica</w:t>
+            </w:r>
+            <w:proofErr w:type="spellEnd"/>
+            <w:r>
+              <w:t xml:space="preserve"> 3”)</w:t>
+            </w:r>
+          </w:p>
+          <w:p>
+            <w:r>
+              <w:t xml:space="preserve">Y Existe(Materia&lt;-Nombre = “Probabilidad y </w:t>
+            </w:r>
+            <w:proofErr w:type="spellStart"/>
+            <w:r>
+              <w:t>estadistica</w:t>
+            </w:r>
+            <w:proofErr w:type="spellEnd"/>
             <w:r>
               <w:t>”)</w:t>
             </w:r>
           </w:p>
           <w:p>
             <w:r>
-              <w:t>Y Existe(Materia&lt;-Nombre = “Arquitectura de computadoras”)</w:t>
-            </w:r>
-          </w:p>
-          <w:p>
-            <w:r>
-              <w:t>Y Existe(Materia&lt;-Nombre = “</w:t>
-            </w:r>
-            <w:proofErr w:type="spellStart"/>
-            <w:r>
-              <w:t>Matematica</w:t>
-            </w:r>
-            <w:proofErr w:type="spellEnd"/>
-            <w:r>
-              <w:t xml:space="preserve"> 3”)</w:t>
-            </w:r>
-          </w:p>
-          <w:p>
-            <w:r>
-              <w:t xml:space="preserve">Y Existe(Materia&lt;-Nombre = “Probabilidad y </w:t>
-            </w:r>
-            <w:proofErr w:type="spellStart"/>
-            <w:r>
-              <w:t>estadistica</w:t>
-            </w:r>
-            <w:proofErr w:type="spellEnd"/>
-            <w:r>
-              <w:t>”)</w:t>
-            </w:r>
-          </w:p>
-          <w:p>
-            <w:r>
               <w:t>Y Existe(Materia&lt;-Nombre = “</w:t>
             </w:r>
             <w:proofErr w:type="spellStart"/>
@@ -2644,12 +2638,12 @@
           </w:p>
           <w:p>
             <w:r>
+              <w:t>Y Existe(Materia&lt;-Nombre = “Sistemas embebidos”)</w:t>
+            </w:r>
+          </w:p>
+          <w:p>
+            <w:r>
               <w:lastRenderedPageBreak/>
-              <w:t>Y Existe(Materia&lt;-Nombre = “Sistemas embebidos”)</w:t>
-            </w:r>
-          </w:p>
-          <w:p>
-            <w:r>
               <w:t>Y Existe(Materia&lt;-Nombre = “</w:t>
             </w:r>
             <w:proofErr w:type="spellStart"/>
@@ -2840,45 +2834,42 @@
             </w:r>
             <w:proofErr w:type="spellEnd"/>
             <w:r>
-              <w:t xml:space="preserve"> de computadoras</w:t>
-            </w:r>
+              <w:t xml:space="preserve"> de computadoras”)</w:t>
+            </w:r>
+          </w:p>
+          <w:p>
+            <w:r>
+              <w:t>Y Existe(Materia&lt;-Nombre = “Arquitectura de computadoras”)</w:t>
+            </w:r>
+          </w:p>
+          <w:p>
+            <w:r>
+              <w:t>Y Existe(Materia&lt;-Nombre = “</w:t>
+            </w:r>
+            <w:proofErr w:type="spellStart"/>
+            <w:r>
+              <w:t>Matematica</w:t>
+            </w:r>
+            <w:proofErr w:type="spellEnd"/>
+            <w:r>
+              <w:t xml:space="preserve"> 3”)</w:t>
+            </w:r>
+          </w:p>
+          <w:p>
+            <w:r>
+              <w:t xml:space="preserve">Y Existe(Materia&lt;-Nombre = “Probabilidad y </w:t>
+            </w:r>
+            <w:proofErr w:type="spellStart"/>
+            <w:r>
+              <w:t>estadistica</w:t>
+            </w:r>
+            <w:proofErr w:type="spellEnd"/>
             <w:r>
               <w:t>”)</w:t>
             </w:r>
           </w:p>
           <w:p>
             <w:r>
-              <w:t>Y Existe(Materia&lt;-Nombre = “Arquitectura de computadoras”)</w:t>
-            </w:r>
-          </w:p>
-          <w:p>
-            <w:r>
-              <w:t>Y Existe(Materia&lt;-Nombre = “</w:t>
-            </w:r>
-            <w:proofErr w:type="spellStart"/>
-            <w:r>
-              <w:t>Matematica</w:t>
-            </w:r>
-            <w:proofErr w:type="spellEnd"/>
-            <w:r>
-              <w:t xml:space="preserve"> 3”)</w:t>
-            </w:r>
-          </w:p>
-          <w:p>
-            <w:r>
-              <w:t xml:space="preserve">Y Existe(Materia&lt;-Nombre = “Probabilidad y </w:t>
-            </w:r>
-            <w:proofErr w:type="spellStart"/>
-            <w:r>
-              <w:t>estadistica</w:t>
-            </w:r>
-            <w:proofErr w:type="spellEnd"/>
-            <w:r>
-              <w:t>”)</w:t>
-            </w:r>
-          </w:p>
-          <w:p>
-            <w:r>
               <w:t>Y Existe(Materia&lt;-Nombre = “</w:t>
             </w:r>
             <w:proofErr w:type="spellStart"/>
@@ -2892,13 +2883,7 @@
           </w:p>
           <w:p>
             <w:r>
-              <w:t>Y Existe(Materia&lt;-Nombre = “</w:t>
-            </w:r>
-            <w:r>
-              <w:t>Prueba de Software</w:t>
-            </w:r>
-            <w:r>
-              <w:t>”)</w:t>
+              <w:t>Y Existe(Materia&lt;-Nombre = “Prueba de Software”)</w:t>
             </w:r>
           </w:p>
           <w:p>
@@ -3009,10 +2994,7 @@
             </w:r>
             <w:proofErr w:type="spellEnd"/>
             <w:r>
-              <w:t xml:space="preserve"> de computadoras</w:t>
-            </w:r>
-            <w:r>
-              <w:t>”, “Arquitectura de computadoras”, “</w:t>
+              <w:t xml:space="preserve"> de computadoras”, “Arquitectura de computadoras”, “</w:t>
             </w:r>
             <w:proofErr w:type="spellStart"/>
             <w:r>
@@ -3247,10 +3229,7 @@
             </w:r>
             <w:proofErr w:type="spellEnd"/>
             <w:r>
-              <w:t xml:space="preserve"> de problemas y algoritmos</w:t>
-            </w:r>
-            <w:r>
-              <w:t>”, “Arquitectura de computadoras”, “</w:t>
+              <w:t xml:space="preserve"> de problemas y algoritmos”, “Arquitectura de computadoras”, “</w:t>
             </w:r>
             <w:proofErr w:type="spellStart"/>
             <w:r>
@@ -3302,22 +3281,22 @@
               <w:rPr>
                 <w:b/>
               </w:rPr>
+              <w:t>Regla</w:t>
+            </w:r>
+          </w:p>
+        </w:tc>
+        <w:tc>
+          <w:tcPr>
+            <w:tcW w:w="6460" w:type="dxa"/>
+          </w:tcPr>
+          <w:p>
+            <w:r>
+              <w:t>Si</w:t>
+            </w:r>
+          </w:p>
+          <w:p>
+            <w:r>
               <w:lastRenderedPageBreak/>
-              <w:t>Regla</w:t>
-            </w:r>
-          </w:p>
-        </w:tc>
-        <w:tc>
-          <w:tcPr>
-            <w:tcW w:w="6460" w:type="dxa"/>
-          </w:tcPr>
-          <w:p>
-            <w:r>
-              <w:t>Si</w:t>
-            </w:r>
-          </w:p>
-          <w:p>
-            <w:r>
               <w:t>Existe(Materia&lt;-Nombre = “</w:t>
             </w:r>
             <w:proofErr w:type="spellStart"/>
@@ -3326,10 +3305,7 @@
             </w:r>
             <w:proofErr w:type="spellEnd"/>
             <w:r>
-              <w:t xml:space="preserve"> de problemas y algoritmos</w:t>
-            </w:r>
-            <w:r>
-              <w:t>”)</w:t>
+              <w:t xml:space="preserve"> de problemas y algoritmos”)</w:t>
             </w:r>
           </w:p>
           <w:p>
@@ -3489,10 +3465,7 @@
             </w:r>
             <w:proofErr w:type="spellEnd"/>
             <w:r>
-              <w:t xml:space="preserve"> de computadoras</w:t>
-            </w:r>
-            <w:r>
-              <w:t>”, “Arquitectura de computadoras”, “</w:t>
+              <w:t xml:space="preserve"> de computadoras”, “Arquitectura de computadoras”, “</w:t>
             </w:r>
             <w:proofErr w:type="spellStart"/>
             <w:r>
@@ -3508,13 +3481,7 @@
             </w:r>
             <w:proofErr w:type="spellEnd"/>
             <w:r>
-              <w:t xml:space="preserve"> discreta”, “</w:t>
-            </w:r>
-            <w:r>
-              <w:t>Sistemas basados en conocimiento</w:t>
-            </w:r>
-            <w:r>
-              <w:t>” e “</w:t>
+              <w:t xml:space="preserve"> discreta”, “Sistemas basados en conocimiento” e “</w:t>
             </w:r>
             <w:proofErr w:type="spellStart"/>
             <w:r>
@@ -3573,45 +3540,42 @@
             </w:r>
             <w:proofErr w:type="spellEnd"/>
             <w:r>
-              <w:t xml:space="preserve"> de computadoras</w:t>
-            </w:r>
+              <w:t xml:space="preserve"> de computadoras”)</w:t>
+            </w:r>
+          </w:p>
+          <w:p>
+            <w:r>
+              <w:t>Y Existe(Materia&lt;-Nombre = “Arquitectura de computadoras”)</w:t>
+            </w:r>
+          </w:p>
+          <w:p>
+            <w:r>
+              <w:t>Y Existe(Materia&lt;-Nombre = “</w:t>
+            </w:r>
+            <w:proofErr w:type="spellStart"/>
+            <w:r>
+              <w:t>Matematica</w:t>
+            </w:r>
+            <w:proofErr w:type="spellEnd"/>
+            <w:r>
+              <w:t xml:space="preserve"> 3”)</w:t>
+            </w:r>
+          </w:p>
+          <w:p>
+            <w:r>
+              <w:t xml:space="preserve">Y Existe(Materia&lt;-Nombre = “Probabilidad y </w:t>
+            </w:r>
+            <w:proofErr w:type="spellStart"/>
+            <w:r>
+              <w:t>estadistica</w:t>
+            </w:r>
+            <w:proofErr w:type="spellEnd"/>
             <w:r>
               <w:t>”)</w:t>
             </w:r>
           </w:p>
           <w:p>
             <w:r>
-              <w:t>Y Existe(Materia&lt;-Nombre = “Arquitectura de computadoras”)</w:t>
-            </w:r>
-          </w:p>
-          <w:p>
-            <w:r>
-              <w:t>Y Existe(Materia&lt;-Nombre = “</w:t>
-            </w:r>
-            <w:proofErr w:type="spellStart"/>
-            <w:r>
-              <w:t>Matematica</w:t>
-            </w:r>
-            <w:proofErr w:type="spellEnd"/>
-            <w:r>
-              <w:t xml:space="preserve"> 3”)</w:t>
-            </w:r>
-          </w:p>
-          <w:p>
-            <w:r>
-              <w:t xml:space="preserve">Y Existe(Materia&lt;-Nombre = “Probabilidad y </w:t>
-            </w:r>
-            <w:proofErr w:type="spellStart"/>
-            <w:r>
-              <w:t>estadistica</w:t>
-            </w:r>
-            <w:proofErr w:type="spellEnd"/>
-            <w:r>
-              <w:t>”)</w:t>
-            </w:r>
-          </w:p>
-          <w:p>
-            <w:r>
               <w:t>Y Existe(Materia&lt;-Nombre = “</w:t>
             </w:r>
             <w:proofErr w:type="spellStart"/>
@@ -3625,13 +3589,7 @@
           </w:p>
           <w:p>
             <w:r>
-              <w:t>Y Existe(Materia&lt;-Nombre = “</w:t>
-            </w:r>
-            <w:r>
-              <w:t>Sistemas basados en conocimiento</w:t>
-            </w:r>
-            <w:r>
-              <w:t>”)</w:t>
+              <w:t>Y Existe(Materia&lt;-Nombre = “Sistemas basados en conocimiento”)</w:t>
             </w:r>
           </w:p>
           <w:p>
@@ -3742,10 +3700,7 @@
             </w:r>
             <w:proofErr w:type="spellEnd"/>
             <w:r>
-              <w:t xml:space="preserve"> de computadoras</w:t>
-            </w:r>
-            <w:r>
-              <w:t>”, “Arquitectura de computadoras”, “</w:t>
+              <w:t xml:space="preserve"> de computadoras”, “Arquitectura de computadoras”, “</w:t>
             </w:r>
             <w:proofErr w:type="spellStart"/>
             <w:r>
@@ -3820,10 +3775,7 @@
             </w:r>
             <w:proofErr w:type="spellEnd"/>
             <w:r>
-              <w:t xml:space="preserve"> de computadoras</w:t>
-            </w:r>
-            <w:r>
-              <w:t>”)</w:t>
+              <w:t xml:space="preserve"> de computadoras”)</w:t>
             </w:r>
           </w:p>
           <w:p>
@@ -3935,37 +3887,37 @@
               <w:rPr>
                 <w:b/>
               </w:rPr>
+              <w:t>IdRegla = 34</w:t>
+            </w:r>
+          </w:p>
+        </w:tc>
+        <w:tc>
+          <w:tcPr>
+            <w:tcW w:w="6460" w:type="dxa"/>
+          </w:tcPr>
+          <w:p>
+            <w:r>
+              <w:t>Orientación por Ciencias Exactas 18</w:t>
+            </w:r>
+          </w:p>
+        </w:tc>
+      </w:tr>
+      <w:tr>
+        <w:tc>
+          <w:tcPr>
+            <w:tcW w:w="2518" w:type="dxa"/>
+          </w:tcPr>
+          <w:p>
+            <w:pPr>
+              <w:rPr>
+                <w:b/>
+              </w:rPr>
+            </w:pPr>
+            <w:r>
+              <w:rPr>
+                <w:b/>
+              </w:rPr>
               <w:lastRenderedPageBreak/>
-              <w:t>IdRegla = 34</w:t>
-            </w:r>
-          </w:p>
-        </w:tc>
-        <w:tc>
-          <w:tcPr>
-            <w:tcW w:w="6460" w:type="dxa"/>
-          </w:tcPr>
-          <w:p>
-            <w:r>
-              <w:t>Orientación por Ciencias Exactas 18</w:t>
-            </w:r>
-          </w:p>
-        </w:tc>
-      </w:tr>
-      <w:tr>
-        <w:tc>
-          <w:tcPr>
-            <w:tcW w:w="2518" w:type="dxa"/>
-          </w:tcPr>
-          <w:p>
-            <w:pPr>
-              <w:rPr>
-                <w:b/>
-              </w:rPr>
-            </w:pPr>
-            <w:r>
-              <w:rPr>
-                <w:b/>
-              </w:rPr>
               <w:t>Palabras del experto</w:t>
             </w:r>
           </w:p>
@@ -3984,10 +3936,7 @@
             </w:r>
             <w:proofErr w:type="spellEnd"/>
             <w:r>
-              <w:t xml:space="preserve"> de problemas y algoritmos</w:t>
-            </w:r>
-            <w:r>
-              <w:t>”, “Arquitectura de computadoras”, “</w:t>
+              <w:t xml:space="preserve"> de problemas y algoritmos”, “Arquitectura de computadoras”, “</w:t>
             </w:r>
             <w:proofErr w:type="spellStart"/>
             <w:r>
@@ -4062,10 +4011,7 @@
             </w:r>
             <w:proofErr w:type="spellEnd"/>
             <w:r>
-              <w:t xml:space="preserve"> de problemas y algoritmos</w:t>
-            </w:r>
-            <w:r>
-              <w:t>”)</w:t>
+              <w:t xml:space="preserve"> de problemas y algoritmos”)</w:t>
             </w:r>
           </w:p>
           <w:p>
@@ -4225,10 +4171,7 @@
             </w:r>
             <w:proofErr w:type="spellEnd"/>
             <w:r>
-              <w:t xml:space="preserve"> de computadoras</w:t>
-            </w:r>
-            <w:r>
-              <w:t>”, “Arquitectura de computadoras”, “</w:t>
+              <w:t xml:space="preserve"> de computadoras”, “Arquitectura de computadoras”, “</w:t>
             </w:r>
             <w:proofErr w:type="spellStart"/>
             <w:r>
@@ -4244,10 +4187,7 @@
             </w:r>
             <w:proofErr w:type="spellEnd"/>
             <w:r>
-              <w:t xml:space="preserve"> discreta”</w:t>
-            </w:r>
-            <w:r>
-              <w:t xml:space="preserve"> y “Fundamentos de </w:t>
+              <w:t xml:space="preserve"> discreta” y “Fundamentos de </w:t>
             </w:r>
             <w:proofErr w:type="spellStart"/>
             <w:r>
@@ -4306,45 +4246,42 @@
             </w:r>
             <w:proofErr w:type="spellEnd"/>
             <w:r>
-              <w:t xml:space="preserve"> de computadoras</w:t>
-            </w:r>
+              <w:t xml:space="preserve"> de computadoras”)</w:t>
+            </w:r>
+          </w:p>
+          <w:p>
+            <w:r>
+              <w:t>Y Existe(Materia&lt;-Nombre = “Arquitectura de computadoras”)</w:t>
+            </w:r>
+          </w:p>
+          <w:p>
+            <w:r>
+              <w:t>Y Existe(Materia&lt;-Nombre = “</w:t>
+            </w:r>
+            <w:proofErr w:type="spellStart"/>
+            <w:r>
+              <w:t>Matematica</w:t>
+            </w:r>
+            <w:proofErr w:type="spellEnd"/>
+            <w:r>
+              <w:t xml:space="preserve"> 3”)</w:t>
+            </w:r>
+          </w:p>
+          <w:p>
+            <w:r>
+              <w:t xml:space="preserve">Y Existe(Materia&lt;-Nombre = “Probabilidad y </w:t>
+            </w:r>
+            <w:proofErr w:type="spellStart"/>
+            <w:r>
+              <w:t>estadistica</w:t>
+            </w:r>
+            <w:proofErr w:type="spellEnd"/>
             <w:r>
               <w:t>”)</w:t>
             </w:r>
           </w:p>
           <w:p>
             <w:r>
-              <w:t>Y Existe(Materia&lt;-Nombre = “Arquitectura de computadoras”)</w:t>
-            </w:r>
-          </w:p>
-          <w:p>
-            <w:r>
-              <w:t>Y Existe(Materia&lt;-Nombre = “</w:t>
-            </w:r>
-            <w:proofErr w:type="spellStart"/>
-            <w:r>
-              <w:t>Matematica</w:t>
-            </w:r>
-            <w:proofErr w:type="spellEnd"/>
-            <w:r>
-              <w:t xml:space="preserve"> 3”)</w:t>
-            </w:r>
-          </w:p>
-          <w:p>
-            <w:r>
-              <w:t xml:space="preserve">Y Existe(Materia&lt;-Nombre = “Probabilidad y </w:t>
-            </w:r>
-            <w:proofErr w:type="spellStart"/>
-            <w:r>
-              <w:t>estadistica</w:t>
-            </w:r>
-            <w:proofErr w:type="spellEnd"/>
-            <w:r>
-              <w:t>”)</w:t>
-            </w:r>
-          </w:p>
-          <w:p>
-            <w:r>
               <w:t>Y Existe(Materia&lt;-Nombre = “</w:t>
             </w:r>
             <w:proofErr w:type="spellStart"/>
@@ -4358,10 +4295,7 @@
           </w:p>
           <w:p>
             <w:r>
-              <w:t>Y Existe(Materia&lt;-Nombre = “</w:t>
-            </w:r>
-            <w:r>
-              <w:t xml:space="preserve">Fundamentos de </w:t>
+              <w:t xml:space="preserve">Y Existe(Materia&lt;-Nombre = “Fundamentos de </w:t>
             </w:r>
             <w:proofErr w:type="spellStart"/>
             <w:r>
@@ -4459,13 +4393,7 @@
           </w:tcPr>
           <w:p>
             <w:r>
-              <w:t>El alumno será orientado a la rama de ciencias si votó entre sus materias preferidas “</w:t>
-            </w:r>
-            <w:r>
-              <w:t>Organización de computadoras</w:t>
-            </w:r>
-            <w:r>
-              <w:t>”, “Arquitectura de computadoras”, “</w:t>
+              <w:t>El alumno será orientado a la rama de ciencias si votó entre sus materias preferidas “Organización de computadoras”, “Arquitectura de computadoras”, “</w:t>
             </w:r>
             <w:proofErr w:type="spellStart"/>
             <w:r>
@@ -4540,37 +4468,68 @@
             </w:r>
             <w:proofErr w:type="spellEnd"/>
             <w:r>
-              <w:t xml:space="preserve"> de computadoras</w:t>
-            </w:r>
+              <w:t xml:space="preserve"> de computadoras”)</w:t>
+            </w:r>
+          </w:p>
+          <w:p>
+            <w:r>
+              <w:t>Y Existe(Materia&lt;-Nombre = “Arquitectura de computadoras”)</w:t>
+            </w:r>
+          </w:p>
+          <w:p>
+            <w:r>
+              <w:t>Y Existe(Materia&lt;-Nombre = “</w:t>
+            </w:r>
+            <w:proofErr w:type="spellStart"/>
+            <w:r>
+              <w:t>Matematica</w:t>
+            </w:r>
+            <w:proofErr w:type="spellEnd"/>
+            <w:r>
+              <w:t xml:space="preserve"> 3”)</w:t>
+            </w:r>
+          </w:p>
+          <w:p>
+            <w:r>
+              <w:t xml:space="preserve">Y Existe(Materia&lt;-Nombre = “Probabilidad y </w:t>
+            </w:r>
+            <w:proofErr w:type="spellStart"/>
+            <w:r>
+              <w:t>estadistica</w:t>
+            </w:r>
+            <w:proofErr w:type="spellEnd"/>
             <w:r>
               <w:t>”)</w:t>
             </w:r>
           </w:p>
           <w:p>
             <w:r>
-              <w:t>Y Existe(Materia&lt;-Nombre = “Arquitectura de computadoras”)</w:t>
-            </w:r>
-          </w:p>
-          <w:p>
-            <w:r>
-              <w:t>Y Existe(Materia&lt;-Nombre = “</w:t>
-            </w:r>
-            <w:proofErr w:type="spellStart"/>
-            <w:r>
-              <w:t>Matematica</w:t>
-            </w:r>
-            <w:proofErr w:type="spellEnd"/>
-            <w:r>
-              <w:t xml:space="preserve"> 3”)</w:t>
-            </w:r>
-          </w:p>
-          <w:p>
-            <w:r>
-              <w:t xml:space="preserve">Y Existe(Materia&lt;-Nombre = “Probabilidad y </w:t>
-            </w:r>
-            <w:proofErr w:type="spellStart"/>
-            <w:r>
-              <w:t>estadistica</w:t>
+              <w:t>Y Existe(Materia&lt;-Nombre = “</w:t>
+            </w:r>
+            <w:proofErr w:type="spellStart"/>
+            <w:r>
+              <w:t>Matematica</w:t>
+            </w:r>
+            <w:proofErr w:type="spellEnd"/>
+            <w:r>
+              <w:t xml:space="preserve"> discreta”)</w:t>
+            </w:r>
+          </w:p>
+          <w:p>
+            <w:r>
+              <w:t xml:space="preserve">Y Existe(Materia&lt;-Nombre = “Fundamentos de </w:t>
+            </w:r>
+            <w:proofErr w:type="spellStart"/>
+            <w:r>
+              <w:t>teoria</w:t>
+            </w:r>
+            <w:proofErr w:type="spellEnd"/>
+            <w:r>
+              <w:t xml:space="preserve"> de la </w:t>
+            </w:r>
+            <w:proofErr w:type="spellStart"/>
+            <w:r>
+              <w:t>computacion</w:t>
             </w:r>
             <w:proofErr w:type="spellEnd"/>
             <w:r>
@@ -4579,46 +4538,12 @@
           </w:p>
           <w:p>
             <w:r>
-              <w:t>Y Existe(Materia&lt;-Nombre = “</w:t>
-            </w:r>
-            <w:proofErr w:type="spellStart"/>
-            <w:r>
-              <w:t>Matematica</w:t>
-            </w:r>
-            <w:proofErr w:type="spellEnd"/>
-            <w:r>
-              <w:t xml:space="preserve"> discreta”)</w:t>
-            </w:r>
-          </w:p>
-          <w:p>
-            <w:r>
-              <w:t xml:space="preserve">Y Existe(Materia&lt;-Nombre = “Fundamentos de </w:t>
-            </w:r>
-            <w:proofErr w:type="spellStart"/>
-            <w:r>
-              <w:t>teoria</w:t>
-            </w:r>
-            <w:proofErr w:type="spellEnd"/>
-            <w:r>
-              <w:t xml:space="preserve"> de la </w:t>
-            </w:r>
-            <w:proofErr w:type="spellStart"/>
-            <w:r>
-              <w:t>computacion</w:t>
-            </w:r>
-            <w:proofErr w:type="spellEnd"/>
-            <w:r>
-              <w:t>”)</w:t>
+              <w:t xml:space="preserve">Entonces </w:t>
             </w:r>
           </w:p>
           <w:p>
             <w:r>
               <w:lastRenderedPageBreak/>
-              <w:t xml:space="preserve">Entonces </w:t>
-            </w:r>
-          </w:p>
-          <w:p>
-            <w:r>
               <w:t>(Rama&lt;-Nombre = “Ciencias Exactas”)</w:t>
             </w:r>
           </w:p>
@@ -4699,10 +4624,7 @@
             </w:r>
             <w:proofErr w:type="spellEnd"/>
             <w:r>
-              <w:t xml:space="preserve"> de problemas y algoritmos</w:t>
-            </w:r>
-            <w:r>
-              <w:t>”, “Arquitectura de computadoras”, “</w:t>
+              <w:t xml:space="preserve"> de problemas y algoritmos”, “Arquitectura de computadoras”, “</w:t>
             </w:r>
             <w:proofErr w:type="spellStart"/>
             <w:r>
@@ -4777,10 +4699,7 @@
             </w:r>
             <w:proofErr w:type="spellEnd"/>
             <w:r>
-              <w:t xml:space="preserve"> de problemas y algoritmos</w:t>
-            </w:r>
-            <w:r>
-              <w:t>”)</w:t>
+              <w:t xml:space="preserve"> de problemas y algoritmos”)</w:t>
             </w:r>
           </w:p>
           <w:p>
@@ -4935,21 +4854,15 @@
             </w:r>
             <w:proofErr w:type="spellEnd"/>
             <w:r>
-              <w:t xml:space="preserve"> de computadoras</w:t>
-            </w:r>
-            <w:r>
-              <w:t>”, “</w:t>
-            </w:r>
-            <w:proofErr w:type="spellStart"/>
-            <w:r>
-              <w:t>Matematica</w:t>
-            </w:r>
-            <w:proofErr w:type="spellEnd"/>
-            <w:r>
-              <w:t xml:space="preserve"> 2</w:t>
-            </w:r>
-            <w:r>
-              <w:t>”, “</w:t>
+              <w:t xml:space="preserve"> de computadoras”, “</w:t>
+            </w:r>
+            <w:proofErr w:type="spellStart"/>
+            <w:r>
+              <w:t>Matematica</w:t>
+            </w:r>
+            <w:proofErr w:type="spellEnd"/>
+            <w:r>
+              <w:t xml:space="preserve"> 2”, “</w:t>
             </w:r>
             <w:proofErr w:type="spellStart"/>
             <w:r>
@@ -5024,26 +4937,20 @@
             </w:r>
             <w:proofErr w:type="spellEnd"/>
             <w:r>
-              <w:t xml:space="preserve"> de computadoras</w:t>
-            </w:r>
-            <w:r>
-              <w:t>”)</w:t>
-            </w:r>
-          </w:p>
-          <w:p>
-            <w:r>
-              <w:t>Y Existe(Materia&lt;-Nombre = “</w:t>
-            </w:r>
-            <w:proofErr w:type="spellStart"/>
-            <w:r>
-              <w:t>Matematica</w:t>
-            </w:r>
-            <w:proofErr w:type="spellEnd"/>
-            <w:r>
-              <w:t xml:space="preserve"> 2</w:t>
-            </w:r>
-            <w:r>
-              <w:t>”)</w:t>
+              <w:t xml:space="preserve"> de computadoras”)</w:t>
+            </w:r>
+          </w:p>
+          <w:p>
+            <w:r>
+              <w:t>Y Existe(Materia&lt;-Nombre = “</w:t>
+            </w:r>
+            <w:proofErr w:type="spellStart"/>
+            <w:r>
+              <w:t>Matematica</w:t>
+            </w:r>
+            <w:proofErr w:type="spellEnd"/>
+            <w:r>
+              <w:t xml:space="preserve"> 2”)</w:t>
             </w:r>
           </w:p>
           <w:p>
@@ -5307,20 +5214,20 @@
           </w:p>
           <w:p>
             <w:r>
+              <w:t xml:space="preserve">Y Existe(Materia&lt;-Nombre = “Probabilidad y </w:t>
+            </w:r>
+            <w:proofErr w:type="spellStart"/>
+            <w:r>
+              <w:t>estadistica</w:t>
+            </w:r>
+            <w:proofErr w:type="spellEnd"/>
+            <w:r>
+              <w:t>”)</w:t>
+            </w:r>
+          </w:p>
+          <w:p>
+            <w:r>
               <w:lastRenderedPageBreak/>
-              <w:t xml:space="preserve">Y Existe(Materia&lt;-Nombre = “Probabilidad y </w:t>
-            </w:r>
-            <w:proofErr w:type="spellStart"/>
-            <w:r>
-              <w:t>estadistica</w:t>
-            </w:r>
-            <w:proofErr w:type="spellEnd"/>
-            <w:r>
-              <w:t>”)</w:t>
-            </w:r>
-          </w:p>
-          <w:p>
-            <w:r>
               <w:t>Y Existe(Materia&lt;-Nombre = “</w:t>
             </w:r>
             <w:proofErr w:type="spellStart"/>
@@ -5440,10 +5347,7 @@
             </w:r>
             <w:proofErr w:type="spellEnd"/>
             <w:r>
-              <w:t xml:space="preserve"> de problemas y algoritmos</w:t>
-            </w:r>
-            <w:r>
-              <w:t>”, “</w:t>
+              <w:t xml:space="preserve"> de problemas y algoritmos”, “</w:t>
             </w:r>
             <w:proofErr w:type="spellStart"/>
             <w:r>
@@ -5526,10 +5430,7 @@
             </w:r>
             <w:proofErr w:type="spellEnd"/>
             <w:r>
-              <w:t xml:space="preserve"> de problemas y algoritmos</w:t>
-            </w:r>
-            <w:r>
-              <w:t>”)</w:t>
+              <w:t xml:space="preserve"> de problemas y algoritmos”)</w:t>
             </w:r>
           </w:p>
           <w:p>
@@ -5692,16 +5593,7 @@
             </w:r>
             <w:proofErr w:type="spellEnd"/>
             <w:r>
-              <w:t xml:space="preserve"> 1</w:t>
-            </w:r>
-            <w:r>
-              <w:t>”, “</w:t>
-            </w:r>
-            <w:r>
-              <w:t>Arquitectura de computadoras</w:t>
-            </w:r>
-            <w:r>
-              <w:t>”, “</w:t>
+              <w:t xml:space="preserve"> 1”, “Arquitectura de computadoras”, “</w:t>
             </w:r>
             <w:proofErr w:type="spellStart"/>
             <w:r>
@@ -5720,13 +5612,7 @@
             </w:r>
             <w:proofErr w:type="spellEnd"/>
             <w:r>
-              <w:t xml:space="preserve"> discreta”</w:t>
-            </w:r>
-            <w:r>
-              <w:t>,</w:t>
-            </w:r>
-            <w:r>
-              <w:t xml:space="preserve"> “Fundamentos de </w:t>
+              <w:t xml:space="preserve"> discreta”, “Fundamentos de </w:t>
             </w:r>
             <w:proofErr w:type="spellStart"/>
             <w:r>
@@ -5742,27 +5628,24 @@
             </w:r>
             <w:proofErr w:type="spellEnd"/>
             <w:r>
+              <w:t>” e “</w:t>
+            </w:r>
+            <w:proofErr w:type="spellStart"/>
+            <w:r>
+              <w:t>Ingenieria</w:t>
+            </w:r>
+            <w:proofErr w:type="spellEnd"/>
+            <w:r>
+              <w:t xml:space="preserve"> de Software </w:t>
+            </w:r>
+            <w:proofErr w:type="spellStart"/>
+            <w:r>
+              <w:t>empirica</w:t>
+            </w:r>
+            <w:proofErr w:type="spellEnd"/>
+            <w:r>
               <w:t>”</w:t>
             </w:r>
-            <w:r>
-              <w:t xml:space="preserve"> e “</w:t>
-            </w:r>
-            <w:proofErr w:type="spellStart"/>
-            <w:r>
-              <w:t>Ingenieria</w:t>
-            </w:r>
-            <w:proofErr w:type="spellEnd"/>
-            <w:r>
-              <w:t xml:space="preserve"> de Software </w:t>
-            </w:r>
-            <w:proofErr w:type="spellStart"/>
-            <w:r>
-              <w:t>empirica</w:t>
-            </w:r>
-            <w:proofErr w:type="spellEnd"/>
-            <w:r>
-              <w:t>”</w:t>
-            </w:r>
           </w:p>
         </w:tc>
       </w:tr>
@@ -5804,21 +5687,12 @@
             </w:r>
             <w:proofErr w:type="spellEnd"/>
             <w:r>
-              <w:t xml:space="preserve"> 1</w:t>
-            </w:r>
-            <w:r>
-              <w:t>”)</w:t>
-            </w:r>
-          </w:p>
-          <w:p>
-            <w:r>
-              <w:t>Y Existe(Materia&lt;-Nombre = “</w:t>
-            </w:r>
-            <w:r>
-              <w:t>Arquitectura de computadoras</w:t>
-            </w:r>
-            <w:r>
-              <w:t>”)</w:t>
+              <w:t xml:space="preserve"> 1”)</w:t>
+            </w:r>
+          </w:p>
+          <w:p>
+            <w:r>
+              <w:t>Y Existe(Materia&lt;-Nombre = “Arquitectura de computadoras”)</w:t>
             </w:r>
           </w:p>
           <w:p>
@@ -6000,30 +5874,27 @@
             </w:r>
             <w:proofErr w:type="spellEnd"/>
             <w:r>
-              <w:t xml:space="preserve"> a las Bases de Datos”, “Probabilidad y </w:t>
-            </w:r>
+              <w:t xml:space="preserve"> a las Bases de Datos”, “Probabilidad y estadística”, “</w:t>
+            </w:r>
+            <w:proofErr w:type="spellStart"/>
+            <w:r>
+              <w:t>Matematica</w:t>
+            </w:r>
+            <w:proofErr w:type="spellEnd"/>
+            <w:r>
+              <w:t xml:space="preserve"> discreta”, “Fundamentos de </w:t>
+            </w:r>
+            <w:proofErr w:type="spellStart"/>
+            <w:r>
+              <w:t>teoria</w:t>
+            </w:r>
+            <w:proofErr w:type="spellEnd"/>
+            <w:r>
+              <w:t xml:space="preserve"> de la </w:t>
+            </w:r>
+            <w:proofErr w:type="spellStart"/>
             <w:r>
               <w:lastRenderedPageBreak/>
-              <w:t>estadística”, “</w:t>
-            </w:r>
-            <w:proofErr w:type="spellStart"/>
-            <w:r>
-              <w:t>Matematica</w:t>
-            </w:r>
-            <w:proofErr w:type="spellEnd"/>
-            <w:r>
-              <w:t xml:space="preserve"> discreta”, “Fundamentos de </w:t>
-            </w:r>
-            <w:proofErr w:type="spellStart"/>
-            <w:r>
-              <w:t>teoria</w:t>
-            </w:r>
-            <w:proofErr w:type="spellEnd"/>
-            <w:r>
-              <w:t xml:space="preserve"> de la </w:t>
-            </w:r>
-            <w:proofErr w:type="spellStart"/>
-            <w:r>
               <w:t>computacion</w:t>
             </w:r>
             <w:proofErr w:type="spellEnd"/>
@@ -6264,13 +6135,7 @@
             </w:r>
             <w:proofErr w:type="spellEnd"/>
             <w:r>
-              <w:t xml:space="preserve"> 1”, “Arquitectura de computadoras”, “</w:t>
-            </w:r>
-            <w:r>
-              <w:t>Algoritmos y estructuras de datos</w:t>
-            </w:r>
-            <w:r>
-              <w:t>”, “Probabilidad y estadística”, “</w:t>
+              <w:t xml:space="preserve"> 1”, “Arquitectura de computadoras”, “Algoritmos y estructuras de datos”, “Probabilidad y estadística”, “</w:t>
             </w:r>
             <w:proofErr w:type="spellStart"/>
             <w:r>
@@ -6363,13 +6228,7 @@
           </w:p>
           <w:p>
             <w:r>
-              <w:t>Y Existe(Materia&lt;-Nombre = “</w:t>
-            </w:r>
-            <w:r>
-              <w:t>Algoritmos y estructuras de datos</w:t>
-            </w:r>
-            <w:r>
-              <w:t>”)</w:t>
+              <w:t>Y Existe(Materia&lt;-Nombre = “Algoritmos y estructuras de datos”)</w:t>
             </w:r>
           </w:p>
           <w:p>
@@ -6527,35 +6386,23 @@
             </w:r>
             <w:proofErr w:type="spellEnd"/>
             <w:r>
-              <w:t xml:space="preserve"> de computadoras</w:t>
-            </w:r>
-            <w:r>
-              <w:t>”, “</w:t>
-            </w:r>
-            <w:proofErr w:type="spellStart"/>
-            <w:r>
-              <w:t>Matematica</w:t>
-            </w:r>
-            <w:proofErr w:type="spellEnd"/>
-            <w:r>
-              <w:t xml:space="preserve"> 2</w:t>
-            </w:r>
-            <w:r>
-              <w:t>”, “</w:t>
-            </w:r>
-            <w:proofErr w:type="spellStart"/>
-            <w:r>
-              <w:t>Matematica</w:t>
-            </w:r>
-            <w:proofErr w:type="spellEnd"/>
-            <w:r>
-              <w:t xml:space="preserve"> 3</w:t>
-            </w:r>
-            <w:r>
-              <w:t>”, “Probabilidad y estadística</w:t>
-            </w:r>
-            <w:r>
-              <w:t>” y “Desarrollo de Software en Sistemas Distribuidos”</w:t>
+              <w:t xml:space="preserve"> de computadoras”, “</w:t>
+            </w:r>
+            <w:proofErr w:type="spellStart"/>
+            <w:r>
+              <w:t>Matematica</w:t>
+            </w:r>
+            <w:proofErr w:type="spellEnd"/>
+            <w:r>
+              <w:t xml:space="preserve"> 2”, “</w:t>
+            </w:r>
+            <w:proofErr w:type="spellStart"/>
+            <w:r>
+              <w:t>Matematica</w:t>
+            </w:r>
+            <w:proofErr w:type="spellEnd"/>
+            <w:r>
+              <w:t xml:space="preserve"> 3”, “Probabilidad y estadística” y “Desarrollo de Software en Sistemas Distribuidos”</w:t>
             </w:r>
           </w:p>
         </w:tc>
@@ -6598,66 +6445,51 @@
             </w:r>
             <w:proofErr w:type="spellEnd"/>
             <w:r>
-              <w:t xml:space="preserve"> de computadoras</w:t>
-            </w:r>
+              <w:t xml:space="preserve"> de computadoras”)</w:t>
+            </w:r>
+          </w:p>
+          <w:p>
+            <w:r>
+              <w:t>Y Existe(Materia&lt;-Nombre = “</w:t>
+            </w:r>
+            <w:proofErr w:type="spellStart"/>
+            <w:r>
+              <w:t>Matematica</w:t>
+            </w:r>
+            <w:proofErr w:type="spellEnd"/>
+            <w:r>
+              <w:t xml:space="preserve"> 2”)</w:t>
+            </w:r>
+          </w:p>
+          <w:p>
+            <w:r>
+              <w:t>Y Existe(Materia&lt;-Nombre = “</w:t>
+            </w:r>
+            <w:proofErr w:type="spellStart"/>
+            <w:r>
+              <w:t>Matematica</w:t>
+            </w:r>
+            <w:proofErr w:type="spellEnd"/>
+            <w:r>
+              <w:t xml:space="preserve"> 3”)</w:t>
+            </w:r>
+          </w:p>
+          <w:p>
+            <w:r>
+              <w:t xml:space="preserve">Y Existe(Materia&lt;-Nombre = “Probabilidad y </w:t>
+            </w:r>
+            <w:proofErr w:type="spellStart"/>
+            <w:r>
+              <w:t>estadistica</w:t>
+            </w:r>
+            <w:proofErr w:type="spellEnd"/>
             <w:r>
               <w:t>”)</w:t>
             </w:r>
           </w:p>
           <w:p>
             <w:r>
-              <w:t>Y Existe(Materia&lt;-Nombre = “</w:t>
-            </w:r>
-            <w:proofErr w:type="spellStart"/>
-            <w:r>
-              <w:t>Matematica</w:t>
-            </w:r>
-            <w:proofErr w:type="spellEnd"/>
-            <w:r>
-              <w:t xml:space="preserve"> 2</w:t>
-            </w:r>
-            <w:r>
-              <w:t>”)</w:t>
-            </w:r>
-          </w:p>
-          <w:p>
-            <w:r>
-              <w:t>Y Existe(Materia&lt;-Nombre = “</w:t>
-            </w:r>
-            <w:proofErr w:type="spellStart"/>
-            <w:r>
-              <w:t>Matematica</w:t>
-            </w:r>
-            <w:proofErr w:type="spellEnd"/>
-            <w:r>
-              <w:t xml:space="preserve"> 3</w:t>
-            </w:r>
-            <w:r>
-              <w:t>”)</w:t>
-            </w:r>
-          </w:p>
-          <w:p>
-            <w:r>
-              <w:t xml:space="preserve">Y Existe(Materia&lt;-Nombre = “Probabilidad y </w:t>
-            </w:r>
-            <w:proofErr w:type="spellStart"/>
-            <w:r>
-              <w:t>estadistica</w:t>
-            </w:r>
-            <w:proofErr w:type="spellEnd"/>
-            <w:r>
-              <w:t>”)</w:t>
-            </w:r>
-          </w:p>
-          <w:p>
-            <w:r>
-              <w:t>Y Existe(Materia&lt;-Nombre = “</w:t>
-            </w:r>
-            <w:r>
-              <w:t>Desarrollo de Software en Sistemas Distribuidos</w:t>
-            </w:r>
-            <w:r>
-              <w:t>”)</w:t>
+              <w:t>Y Existe(Materia&lt;-Nombre = “Desarrollo de Software en Sistemas Distribuidos”)</w:t>
             </w:r>
           </w:p>
           <w:p>
@@ -6699,6 +6531,7 @@
               <w:rPr>
                 <w:b/>
               </w:rPr>
+              <w:lastRenderedPageBreak/>
               <w:t>IdRegla = 45</w:t>
             </w:r>
           </w:p>
@@ -6747,10 +6580,7 @@
             </w:r>
             <w:proofErr w:type="spellEnd"/>
             <w:r>
-              <w:t xml:space="preserve"> de computadoras</w:t>
-            </w:r>
-            <w:r>
-              <w:t>”, “</w:t>
+              <w:t xml:space="preserve"> de computadoras”, “</w:t>
             </w:r>
             <w:proofErr w:type="spellStart"/>
             <w:r>
@@ -6809,10 +6639,7 @@
             </w:r>
             <w:proofErr w:type="spellEnd"/>
             <w:r>
-              <w:t xml:space="preserve"> de computadoras</w:t>
-            </w:r>
-            <w:r>
-              <w:t>”)</w:t>
+              <w:t xml:space="preserve"> de computadoras”)</w:t>
             </w:r>
           </w:p>
           <w:p>
@@ -6946,10 +6773,7 @@
             </w:r>
             <w:proofErr w:type="spellEnd"/>
             <w:r>
-              <w:t xml:space="preserve"> de problemas y algoritmos</w:t>
-            </w:r>
-            <w:r>
-              <w:t>”, “</w:t>
+              <w:t xml:space="preserve"> de problemas y algoritmos”, “</w:t>
             </w:r>
             <w:proofErr w:type="spellStart"/>
             <w:r>
@@ -7008,10 +6832,7 @@
             </w:r>
             <w:proofErr w:type="spellEnd"/>
             <w:r>
-              <w:t xml:space="preserve"> de problemas y algoritmos</w:t>
-            </w:r>
-            <w:r>
-              <w:t>”)</w:t>
+              <w:t xml:space="preserve"> de problemas y algoritmos”)</w:t>
             </w:r>
           </w:p>
           <w:p>
@@ -7145,10 +6966,7 @@
             </w:r>
             <w:proofErr w:type="spellEnd"/>
             <w:r>
-              <w:t xml:space="preserve"> de computadoras</w:t>
-            </w:r>
-            <w:r>
-              <w:t>”, “</w:t>
+              <w:t xml:space="preserve"> de computadoras”, “</w:t>
             </w:r>
             <w:proofErr w:type="spellStart"/>
             <w:r>
@@ -7178,13 +6996,7 @@
               <w:t xml:space="preserve"> discreta”</w:t>
             </w:r>
             <w:r>
-              <w:t xml:space="preserve"> y “</w:t>
-            </w:r>
-            <w:r>
-              <w:t>Sistemas basados en conocimiento</w:t>
-            </w:r>
-            <w:r>
-              <w:t>”</w:t>
+              <w:t xml:space="preserve"> y “Sistemas basados en conocimiento”</w:t>
             </w:r>
           </w:p>
         </w:tc>
@@ -7227,8 +7039,44 @@
             </w:r>
             <w:proofErr w:type="spellEnd"/>
             <w:r>
-              <w:t xml:space="preserve"> de computadoras</w:t>
-            </w:r>
+              <w:t xml:space="preserve"> de computadoras”)</w:t>
+            </w:r>
+          </w:p>
+          <w:p>
+            <w:r>
+              <w:t>Y Existe(Materia&lt;-Nombre = “</w:t>
+            </w:r>
+            <w:proofErr w:type="spellStart"/>
+            <w:r>
+              <w:t>Matematica</w:t>
+            </w:r>
+            <w:proofErr w:type="spellEnd"/>
+            <w:r>
+              <w:t xml:space="preserve"> 2”)</w:t>
+            </w:r>
+          </w:p>
+          <w:p>
+            <w:r>
+              <w:t>Y Existe(Materia&lt;-Nombre = “</w:t>
+            </w:r>
+            <w:proofErr w:type="spellStart"/>
+            <w:r>
+              <w:t>Matematica</w:t>
+            </w:r>
+            <w:proofErr w:type="spellEnd"/>
+            <w:r>
+              <w:t xml:space="preserve"> 3”)</w:t>
+            </w:r>
+          </w:p>
+          <w:p>
+            <w:r>
+              <w:t xml:space="preserve">Y Existe(Materia&lt;-Nombre = “Probabilidad y </w:t>
+            </w:r>
+            <w:proofErr w:type="spellStart"/>
+            <w:r>
+              <w:t>estadistica</w:t>
+            </w:r>
+            <w:proofErr w:type="spellEnd"/>
             <w:r>
               <w:t>”)</w:t>
             </w:r>
@@ -7243,60 +7091,12 @@
             </w:r>
             <w:proofErr w:type="spellEnd"/>
             <w:r>
-              <w:t xml:space="preserve"> 2”)</w:t>
-            </w:r>
-          </w:p>
-          <w:p>
-            <w:r>
-              <w:t>Y Existe(Materia&lt;-Nombre = “</w:t>
-            </w:r>
-            <w:proofErr w:type="spellStart"/>
-            <w:r>
-              <w:t>Matematica</w:t>
-            </w:r>
-            <w:proofErr w:type="spellEnd"/>
-            <w:r>
-              <w:t xml:space="preserve"> 3”)</w:t>
-            </w:r>
-          </w:p>
-          <w:p>
-            <w:r>
-              <w:t xml:space="preserve">Y Existe(Materia&lt;-Nombre = “Probabilidad y </w:t>
-            </w:r>
-            <w:proofErr w:type="spellStart"/>
-            <w:r>
-              <w:t>estadistica</w:t>
-            </w:r>
-            <w:proofErr w:type="spellEnd"/>
-            <w:r>
-              <w:t>”)</w:t>
-            </w:r>
-          </w:p>
-          <w:p>
-            <w:r>
-              <w:t>Y Existe(Materia&lt;-Nombre = “</w:t>
-            </w:r>
-            <w:proofErr w:type="spellStart"/>
-            <w:r>
-              <w:t>Matematica</w:t>
-            </w:r>
-            <w:proofErr w:type="spellEnd"/>
-            <w:r>
-              <w:t xml:space="preserve"> discreta</w:t>
-            </w:r>
-            <w:r>
-              <w:t>”)</w:t>
-            </w:r>
-          </w:p>
-          <w:p>
-            <w:r>
-              <w:t>Y Existe(Materia&lt;-Nombre = “</w:t>
-            </w:r>
-            <w:r>
-              <w:t>Sistemas basados en conocimiento</w:t>
-            </w:r>
-            <w:r>
-              <w:t>”)</w:t>
+              <w:t xml:space="preserve"> discreta”)</w:t>
+            </w:r>
+          </w:p>
+          <w:p>
+            <w:r>
+              <w:t>Y Existe(Materia&lt;-Nombre = “Sistemas basados en conocimiento”)</w:t>
             </w:r>
           </w:p>
           <w:p>
@@ -7338,6 +7138,7 @@
               <w:rPr>
                 <w:b/>
               </w:rPr>
+              <w:lastRenderedPageBreak/>
               <w:t>IdRegla = 48</w:t>
             </w:r>
           </w:p>
@@ -7402,21 +7203,15 @@
             </w:r>
             <w:proofErr w:type="spellEnd"/>
             <w:r>
-              <w:t xml:space="preserve"> 3”, “Probabilidad y estadística”</w:t>
-            </w:r>
-            <w:r>
-              <w:t>, “</w:t>
-            </w:r>
-            <w:proofErr w:type="spellStart"/>
-            <w:r>
-              <w:t>Matematica</w:t>
-            </w:r>
-            <w:proofErr w:type="spellEnd"/>
-            <w:r>
-              <w:t xml:space="preserve"> discreta”</w:t>
-            </w:r>
-            <w:r>
-              <w:t xml:space="preserve"> y “Sistemas basados en conocimiento”</w:t>
+              <w:t xml:space="preserve"> 3”, “Probabilidad y estadística”, “</w:t>
+            </w:r>
+            <w:proofErr w:type="spellStart"/>
+            <w:r>
+              <w:t>Matematica</w:t>
+            </w:r>
+            <w:proofErr w:type="spellEnd"/>
+            <w:r>
+              <w:t xml:space="preserve"> discreta” y “Sistemas basados en conocimiento”</w:t>
             </w:r>
           </w:p>
         </w:tc>
@@ -7459,10 +7254,7 @@
             </w:r>
             <w:proofErr w:type="spellEnd"/>
             <w:r>
-              <w:t xml:space="preserve"> </w:t>
-            </w:r>
-            <w:r>
-              <w:t>de computadoras”)</w:t>
+              <w:t xml:space="preserve"> de computadoras”)</w:t>
             </w:r>
           </w:p>
           <w:p>
@@ -7609,10 +7401,7 @@
             </w:r>
             <w:proofErr w:type="spellEnd"/>
             <w:r>
-              <w:t xml:space="preserve"> de problemas y algoritmos</w:t>
-            </w:r>
-            <w:r>
-              <w:t>”, “</w:t>
+              <w:t xml:space="preserve"> de problemas y algoritmos”, “</w:t>
             </w:r>
             <w:proofErr w:type="spellStart"/>
             <w:r>
@@ -7679,10 +7468,7 @@
             </w:r>
             <w:proofErr w:type="spellEnd"/>
             <w:r>
-              <w:t xml:space="preserve"> de problemas y algoritmos</w:t>
-            </w:r>
-            <w:r>
-              <w:t>”)</w:t>
+              <w:t xml:space="preserve"> de problemas y algoritmos”)</w:t>
             </w:r>
           </w:p>
           <w:p>
@@ -7829,10 +7615,7 @@
             </w:r>
             <w:proofErr w:type="spellEnd"/>
             <w:r>
-              <w:t xml:space="preserve"> de computadoras</w:t>
-            </w:r>
-            <w:r>
-              <w:t>”, “</w:t>
+              <w:t xml:space="preserve"> de computadoras”, “</w:t>
             </w:r>
             <w:proofErr w:type="spellStart"/>
             <w:r>
@@ -7856,13 +7639,7 @@
             </w:r>
             <w:proofErr w:type="spellEnd"/>
             <w:r>
-              <w:t xml:space="preserve"> discreta” y “Sistemas </w:t>
-            </w:r>
-            <w:r>
-              <w:t>embebidos</w:t>
-            </w:r>
-            <w:r>
-              <w:t>”</w:t>
+              <w:t xml:space="preserve"> discreta” y “Sistemas embebidos”</w:t>
             </w:r>
           </w:p>
         </w:tc>
@@ -7905,8 +7682,44 @@
             </w:r>
             <w:proofErr w:type="spellEnd"/>
             <w:r>
-              <w:t xml:space="preserve"> de computadoras</w:t>
-            </w:r>
+              <w:t xml:space="preserve"> de computadoras”)</w:t>
+            </w:r>
+          </w:p>
+          <w:p>
+            <w:r>
+              <w:t>Y Existe(Materia&lt;-Nombre = “</w:t>
+            </w:r>
+            <w:proofErr w:type="spellStart"/>
+            <w:r>
+              <w:t>Matematica</w:t>
+            </w:r>
+            <w:proofErr w:type="spellEnd"/>
+            <w:r>
+              <w:t xml:space="preserve"> 2”)</w:t>
+            </w:r>
+          </w:p>
+          <w:p>
+            <w:r>
+              <w:t>Y Existe(Materia&lt;-Nombre = “</w:t>
+            </w:r>
+            <w:proofErr w:type="spellStart"/>
+            <w:r>
+              <w:t>Matematica</w:t>
+            </w:r>
+            <w:proofErr w:type="spellEnd"/>
+            <w:r>
+              <w:t xml:space="preserve"> 3”)</w:t>
+            </w:r>
+          </w:p>
+          <w:p>
+            <w:r>
+              <w:t xml:space="preserve">Y Existe(Materia&lt;-Nombre = “Probabilidad y </w:t>
+            </w:r>
+            <w:proofErr w:type="spellStart"/>
+            <w:r>
+              <w:t>estadistica</w:t>
+            </w:r>
+            <w:proofErr w:type="spellEnd"/>
             <w:r>
               <w:t>”)</w:t>
             </w:r>
@@ -7921,57 +7734,12 @@
             </w:r>
             <w:proofErr w:type="spellEnd"/>
             <w:r>
-              <w:t xml:space="preserve"> 2”)</w:t>
-            </w:r>
-          </w:p>
-          <w:p>
-            <w:r>
-              <w:t>Y Existe(Materia&lt;-Nombre = “</w:t>
-            </w:r>
-            <w:proofErr w:type="spellStart"/>
-            <w:r>
-              <w:t>Matematica</w:t>
-            </w:r>
-            <w:proofErr w:type="spellEnd"/>
-            <w:r>
-              <w:t xml:space="preserve"> 3”)</w:t>
-            </w:r>
-          </w:p>
-          <w:p>
-            <w:r>
-              <w:t xml:space="preserve">Y Existe(Materia&lt;-Nombre = “Probabilidad y </w:t>
-            </w:r>
-            <w:proofErr w:type="spellStart"/>
-            <w:r>
-              <w:t>estadistica</w:t>
-            </w:r>
-            <w:proofErr w:type="spellEnd"/>
-            <w:r>
-              <w:t>”)</w:t>
-            </w:r>
-          </w:p>
-          <w:p>
-            <w:r>
-              <w:t>Y Existe(Materia&lt;-Nombre = “</w:t>
-            </w:r>
-            <w:proofErr w:type="spellStart"/>
-            <w:r>
-              <w:t>Matematica</w:t>
-            </w:r>
-            <w:proofErr w:type="spellEnd"/>
-            <w:r>
               <w:t xml:space="preserve"> discreta”)</w:t>
             </w:r>
           </w:p>
           <w:p>
             <w:r>
-              <w:t>Y Existe(Materia&lt;-Nombre = “Sistemas</w:t>
-            </w:r>
-            <w:r>
-              <w:t xml:space="preserve"> embebidos</w:t>
-            </w:r>
-            <w:r>
-              <w:t>”)</w:t>
+              <w:t>Y Existe(Materia&lt;-Nombre = “Sistemas embebidos”)</w:t>
             </w:r>
           </w:p>
           <w:p>
@@ -8013,6 +7781,7 @@
               <w:rPr>
                 <w:b/>
               </w:rPr>
+              <w:lastRenderedPageBreak/>
               <w:t>IdRegla = 51</w:t>
             </w:r>
           </w:p>
@@ -8275,10 +8044,7 @@
             </w:r>
             <w:proofErr w:type="spellEnd"/>
             <w:r>
-              <w:t xml:space="preserve"> de problemas y algoritmos</w:t>
-            </w:r>
-            <w:r>
-              <w:t>”, “</w:t>
+              <w:t xml:space="preserve"> de problemas y algoritmos”, “</w:t>
             </w:r>
             <w:proofErr w:type="spellStart"/>
             <w:r>
@@ -8345,10 +8111,7 @@
             </w:r>
             <w:proofErr w:type="spellEnd"/>
             <w:r>
-              <w:t xml:space="preserve"> de problemas y algoritmos</w:t>
-            </w:r>
-            <w:r>
-              <w:t>”)</w:t>
+              <w:t xml:space="preserve"> de problemas y algoritmos”)</w:t>
             </w:r>
           </w:p>
           <w:p>
@@ -8501,10 +8264,7 @@
             </w:r>
             <w:proofErr w:type="spellEnd"/>
             <w:r>
-              <w:t xml:space="preserve"> de computadoras</w:t>
-            </w:r>
-            <w:r>
-              <w:t>”, “</w:t>
+              <w:t xml:space="preserve"> de computadoras”, “</w:t>
             </w:r>
             <w:proofErr w:type="spellStart"/>
             <w:r>
@@ -8528,13 +8288,7 @@
             </w:r>
             <w:proofErr w:type="spellEnd"/>
             <w:r>
-              <w:t xml:space="preserve"> discreta” y “</w:t>
-            </w:r>
-            <w:r>
-              <w:t>Prueba de Software</w:t>
-            </w:r>
-            <w:r>
-              <w:t>”</w:t>
+              <w:t xml:space="preserve"> discreta” y “Prueba de Software”</w:t>
             </w:r>
           </w:p>
         </w:tc>
@@ -8577,8 +8331,44 @@
             </w:r>
             <w:proofErr w:type="spellEnd"/>
             <w:r>
-              <w:t xml:space="preserve"> de computadoras</w:t>
-            </w:r>
+              <w:t xml:space="preserve"> de computadoras”)</w:t>
+            </w:r>
+          </w:p>
+          <w:p>
+            <w:r>
+              <w:t>Y Existe(Materia&lt;-Nombre = “</w:t>
+            </w:r>
+            <w:proofErr w:type="spellStart"/>
+            <w:r>
+              <w:t>Matematica</w:t>
+            </w:r>
+            <w:proofErr w:type="spellEnd"/>
+            <w:r>
+              <w:t xml:space="preserve"> 2”)</w:t>
+            </w:r>
+          </w:p>
+          <w:p>
+            <w:r>
+              <w:t>Y Existe(Materia&lt;-Nombre = “</w:t>
+            </w:r>
+            <w:proofErr w:type="spellStart"/>
+            <w:r>
+              <w:t>Matematica</w:t>
+            </w:r>
+            <w:proofErr w:type="spellEnd"/>
+            <w:r>
+              <w:t xml:space="preserve"> 3”)</w:t>
+            </w:r>
+          </w:p>
+          <w:p>
+            <w:r>
+              <w:t xml:space="preserve">Y Existe(Materia&lt;-Nombre = “Probabilidad y </w:t>
+            </w:r>
+            <w:proofErr w:type="spellStart"/>
+            <w:r>
+              <w:t>estadistica</w:t>
+            </w:r>
+            <w:proofErr w:type="spellEnd"/>
             <w:r>
               <w:t>”)</w:t>
             </w:r>
@@ -8593,57 +8383,12 @@
             </w:r>
             <w:proofErr w:type="spellEnd"/>
             <w:r>
-              <w:t xml:space="preserve"> 2”)</w:t>
-            </w:r>
-          </w:p>
-          <w:p>
-            <w:r>
-              <w:t>Y Existe(Materia&lt;-Nombre = “</w:t>
-            </w:r>
-            <w:proofErr w:type="spellStart"/>
-            <w:r>
-              <w:t>Matematica</w:t>
-            </w:r>
-            <w:proofErr w:type="spellEnd"/>
-            <w:r>
-              <w:t xml:space="preserve"> 3”)</w:t>
-            </w:r>
-          </w:p>
-          <w:p>
-            <w:r>
-              <w:t xml:space="preserve">Y Existe(Materia&lt;-Nombre = “Probabilidad y </w:t>
-            </w:r>
-            <w:proofErr w:type="spellStart"/>
-            <w:r>
-              <w:t>estadistica</w:t>
-            </w:r>
-            <w:proofErr w:type="spellEnd"/>
-            <w:r>
-              <w:t>”)</w:t>
-            </w:r>
-          </w:p>
-          <w:p>
-            <w:r>
-              <w:t>Y Existe(Materia&lt;-Nombre = “</w:t>
-            </w:r>
-            <w:proofErr w:type="spellStart"/>
-            <w:r>
-              <w:t>Matematica</w:t>
-            </w:r>
-            <w:proofErr w:type="spellEnd"/>
-            <w:r>
               <w:t xml:space="preserve"> discreta”)</w:t>
             </w:r>
           </w:p>
           <w:p>
             <w:r>
-              <w:t>Y Existe(Materia&lt;-Nombre = “</w:t>
-            </w:r>
-            <w:r>
-              <w:t>Prueba de Software</w:t>
-            </w:r>
-            <w:r>
-              <w:t>”)</w:t>
+              <w:t>Y Existe(Materia&lt;-Nombre = “Prueba de Software”)</w:t>
             </w:r>
           </w:p>
           <w:p>
@@ -8733,10 +8478,7 @@
             </w:r>
             <w:proofErr w:type="spellEnd"/>
             <w:r>
-              <w:t xml:space="preserve"> de computadoras</w:t>
-            </w:r>
-            <w:r>
-              <w:t>”, “</w:t>
+              <w:t xml:space="preserve"> de computadoras”, “</w:t>
             </w:r>
             <w:proofErr w:type="spellStart"/>
             <w:r>
@@ -8950,10 +8692,7 @@
             </w:r>
             <w:proofErr w:type="spellEnd"/>
             <w:r>
-              <w:t xml:space="preserve"> de problemas y algoritmos</w:t>
-            </w:r>
-            <w:r>
-              <w:t>”, “</w:t>
+              <w:t xml:space="preserve"> de problemas y algoritmos”, “</w:t>
             </w:r>
             <w:proofErr w:type="spellStart"/>
             <w:r>
@@ -9020,10 +8759,7 @@
             </w:r>
             <w:proofErr w:type="spellEnd"/>
             <w:r>
-              <w:t xml:space="preserve"> de problemas y algoritmos</w:t>
-            </w:r>
-            <w:r>
-              <w:t>”)</w:t>
+              <w:t xml:space="preserve"> de problemas y algoritmos”)</w:t>
             </w:r>
           </w:p>
           <w:p>

</xml_diff>